<commit_message>
I'll be your shelter
</commit_message>
<xml_diff>
--- a/Project_Report.docx
+++ b/Project_Report.docx
@@ -2332,19 +2332,2014 @@
     </w:p>
     <w:p>
       <w:pPr>
+        <w:numPr>
+          <w:ilvl w:val="0"/>
+          <w:numId w:val="48"/>
+        </w:numPr>
+        <w:suppressAutoHyphens w:val="0"/>
+        <w:spacing w:before="100" w:beforeAutospacing="1" w:after="100" w:afterAutospacing="1" w:line="240" w:lineRule="auto"/>
+        <w:rPr>
+          <w:rFonts w:ascii="Times New Roman" w:eastAsia="Times New Roman" w:hAnsi="Times New Roman"/>
+          <w:color w:val="auto"/>
+          <w:sz w:val="24"/>
+          <w:szCs w:val="24"/>
+          <w:lang w:val="en-SG" w:eastAsia="zh-CN"/>
+        </w:rPr>
+      </w:pPr>
+      <w:r>
+        <w:rPr>
+          <w:rFonts w:eastAsia="Times New Roman" w:cs="Calibri"/>
+          <w:color w:val="000007"/>
+          <w:lang w:val="en-SG" w:eastAsia="zh-CN"/>
+        </w:rPr>
+        <w:t>J</w:t>
+      </w:r>
+      <w:r>
+        <w:rPr>
+          <w:rFonts w:eastAsia="Times New Roman" w:cs="Calibri"/>
+          <w:color w:val="000007"/>
+          <w:lang w:val="en-SG" w:eastAsia="zh-CN"/>
+        </w:rPr>
+        <w:t>ustification of the design choices</w:t>
+      </w:r>
+    </w:p>
+    <w:p>
+      <w:pPr>
+        <w:pStyle w:val="ListParagraph"/>
+        <w:rPr>
+          <w:rFonts w:ascii="Times New Roman" w:eastAsia="Times New Roman" w:hAnsi="Times New Roman"/>
+          <w:color w:val="auto"/>
+          <w:sz w:val="24"/>
+          <w:szCs w:val="24"/>
+          <w:lang w:val="en-SG" w:eastAsia="zh-CN"/>
+        </w:rPr>
+      </w:pPr>
+      <w:r>
+        <w:rPr>
+          <w:rFonts w:ascii="Times New Roman" w:eastAsia="Times New Roman" w:hAnsi="Times New Roman"/>
+          <w:color w:val="FF0000"/>
+          <w:sz w:val="24"/>
+          <w:szCs w:val="24"/>
+          <w:lang w:val="en-SG" w:eastAsia="zh-CN"/>
+        </w:rPr>
+        <w:t>Listing/ House</w:t>
+      </w:r>
+      <w:r>
+        <w:rPr>
+          <w:rFonts w:ascii="Times New Roman" w:eastAsia="Times New Roman" w:hAnsi="Times New Roman"/>
+          <w:color w:val="auto"/>
+          <w:sz w:val="24"/>
+          <w:szCs w:val="24"/>
+          <w:lang w:val="en-SG" w:eastAsia="zh-CN"/>
+        </w:rPr>
+        <w:t xml:space="preserve">: </w:t>
+      </w:r>
+    </w:p>
+    <w:p>
+      <w:pPr>
+        <w:pStyle w:val="ListParagraph"/>
+        <w:rPr>
+          <w:rFonts w:ascii="Times New Roman" w:eastAsia="Times New Roman" w:hAnsi="Times New Roman"/>
+          <w:color w:val="auto"/>
+          <w:sz w:val="24"/>
+          <w:szCs w:val="24"/>
+          <w:lang w:val="en-SG" w:eastAsia="zh-CN"/>
+        </w:rPr>
+      </w:pPr>
+      <w:r>
+        <w:rPr>
+          <w:rFonts w:ascii="Times New Roman" w:eastAsia="Times New Roman" w:hAnsi="Times New Roman"/>
+          <w:color w:val="auto"/>
+          <w:sz w:val="24"/>
+          <w:szCs w:val="24"/>
+          <w:lang w:val="en-SG" w:eastAsia="zh-CN"/>
+        </w:rPr>
+        <w:t>House Details</w:t>
+      </w:r>
+    </w:p>
+    <w:p>
+      <w:pPr>
+        <w:pStyle w:val="ListParagraph"/>
+        <w:rPr>
+          <w:rFonts w:ascii="Times New Roman" w:eastAsia="Times New Roman" w:hAnsi="Times New Roman"/>
+          <w:color w:val="auto"/>
+          <w:sz w:val="24"/>
+          <w:szCs w:val="24"/>
+          <w:lang w:val="en-SG" w:eastAsia="zh-CN"/>
+        </w:rPr>
+      </w:pPr>
+      <w:r>
+        <w:rPr>
+          <w:rFonts w:ascii="Times New Roman" w:eastAsia="Times New Roman" w:hAnsi="Times New Roman"/>
+          <w:color w:val="auto"/>
+          <w:sz w:val="24"/>
+          <w:szCs w:val="24"/>
+          <w:lang w:val="en-SG" w:eastAsia="zh-CN"/>
+        </w:rPr>
+        <w:t>Host</w:t>
+      </w:r>
+    </w:p>
+    <w:p>
+      <w:pPr>
+        <w:pStyle w:val="ListParagraph"/>
+        <w:rPr>
+          <w:rFonts w:ascii="Times New Roman" w:eastAsia="Times New Roman" w:hAnsi="Times New Roman"/>
+          <w:color w:val="auto"/>
+          <w:sz w:val="24"/>
+          <w:szCs w:val="24"/>
+          <w:lang w:val="en-SG" w:eastAsia="zh-CN"/>
+        </w:rPr>
+      </w:pPr>
+      <w:r>
+        <w:rPr>
+          <w:rFonts w:ascii="Times New Roman" w:eastAsia="Times New Roman" w:hAnsi="Times New Roman"/>
+          <w:color w:val="auto"/>
+          <w:sz w:val="24"/>
+          <w:szCs w:val="24"/>
+          <w:lang w:val="en-SG" w:eastAsia="zh-CN"/>
+        </w:rPr>
+        <w:t>Venue</w:t>
+      </w:r>
+    </w:p>
+    <w:p>
+      <w:pPr>
+        <w:pStyle w:val="ListParagraph"/>
+        <w:rPr>
+          <w:rFonts w:ascii="Times New Roman" w:eastAsia="Times New Roman" w:hAnsi="Times New Roman"/>
+          <w:color w:val="auto"/>
+          <w:sz w:val="24"/>
+          <w:szCs w:val="24"/>
+          <w:lang w:val="en-SG" w:eastAsia="zh-CN"/>
+        </w:rPr>
+      </w:pPr>
+      <w:r>
+        <w:rPr>
+          <w:rFonts w:ascii="Times New Roman" w:eastAsia="Times New Roman" w:hAnsi="Times New Roman"/>
+          <w:color w:val="auto"/>
+          <w:sz w:val="24"/>
+          <w:szCs w:val="24"/>
+          <w:lang w:val="en-SG" w:eastAsia="zh-CN"/>
+        </w:rPr>
+        <w:t>Price</w:t>
+      </w:r>
+    </w:p>
+    <w:p>
+      <w:pPr>
+        <w:pStyle w:val="ListParagraph"/>
+        <w:rPr>
+          <w:rFonts w:ascii="Times New Roman" w:eastAsia="Times New Roman" w:hAnsi="Times New Roman"/>
+          <w:color w:val="auto"/>
+          <w:sz w:val="24"/>
+          <w:szCs w:val="24"/>
+          <w:lang w:val="en-SG" w:eastAsia="zh-CN"/>
+        </w:rPr>
+      </w:pPr>
+      <w:r>
+        <w:rPr>
+          <w:rFonts w:ascii="Times New Roman" w:eastAsia="Times New Roman" w:hAnsi="Times New Roman"/>
+          <w:color w:val="auto"/>
+          <w:sz w:val="24"/>
+          <w:szCs w:val="24"/>
+          <w:lang w:val="en-SG" w:eastAsia="zh-CN"/>
+        </w:rPr>
+        <w:t>Calendar</w:t>
+      </w:r>
+    </w:p>
+    <w:p>
+      <w:pPr>
+        <w:pStyle w:val="ListParagraph"/>
+        <w:rPr>
+          <w:rFonts w:ascii="MS Mincho" w:eastAsia="MS Mincho" w:hAnsi="MS Mincho" w:cs="MS Mincho" w:hint="eastAsia"/>
+          <w:color w:val="auto"/>
+          <w:sz w:val="24"/>
+          <w:szCs w:val="24"/>
+          <w:lang w:val="en-SG" w:eastAsia="zh-CN"/>
+        </w:rPr>
+      </w:pPr>
+      <w:r>
+        <w:rPr>
+          <w:rFonts w:ascii="Times New Roman" w:eastAsia="Times New Roman" w:hAnsi="Times New Roman"/>
+          <w:color w:val="auto"/>
+          <w:sz w:val="24"/>
+          <w:szCs w:val="24"/>
+          <w:lang w:val="en-SG" w:eastAsia="zh-CN"/>
+        </w:rPr>
+        <w:t>Review(weak entity)</w:t>
+      </w:r>
+    </w:p>
+    <w:p>
+      <w:pPr>
+        <w:pStyle w:val="ListParagraph"/>
+        <w:rPr>
+          <w:rFonts w:ascii="Times New Roman" w:eastAsia="Times New Roman" w:hAnsi="Times New Roman"/>
+          <w:color w:val="auto"/>
+          <w:sz w:val="24"/>
+          <w:szCs w:val="24"/>
+          <w:lang w:val="en-SG" w:eastAsia="zh-CN"/>
+        </w:rPr>
+      </w:pPr>
+      <w:r>
+        <w:rPr>
+          <w:rFonts w:ascii="Times New Roman" w:eastAsia="Times New Roman" w:hAnsi="Times New Roman"/>
+          <w:color w:val="auto"/>
+          <w:sz w:val="24"/>
+          <w:szCs w:val="24"/>
+          <w:lang w:val="en-SG" w:eastAsia="zh-CN"/>
+        </w:rPr>
+        <w:t>Policy</w:t>
+      </w:r>
+    </w:p>
+    <w:p>
+      <w:pPr>
+        <w:pStyle w:val="ListParagraph"/>
+        <w:rPr>
+          <w:rFonts w:ascii="Times New Roman" w:eastAsia="Times New Roman" w:hAnsi="Times New Roman"/>
+          <w:color w:val="auto"/>
+          <w:sz w:val="24"/>
+          <w:szCs w:val="24"/>
+          <w:lang w:val="en-SG" w:eastAsia="zh-CN"/>
+        </w:rPr>
+      </w:pPr>
+      <w:r>
+        <w:rPr>
+          <w:rFonts w:ascii="Times New Roman" w:eastAsia="Times New Roman" w:hAnsi="Times New Roman"/>
+          <w:color w:val="auto"/>
+          <w:sz w:val="24"/>
+          <w:szCs w:val="24"/>
+          <w:lang w:val="en-SG" w:eastAsia="zh-CN"/>
+        </w:rPr>
+        <w:t>Score</w:t>
+      </w:r>
+    </w:p>
+    <w:p>
+      <w:pPr>
+        <w:pStyle w:val="ListParagraph"/>
+        <w:rPr>
+          <w:rFonts w:ascii="Times New Roman" w:eastAsia="Times New Roman" w:hAnsi="Times New Roman"/>
+          <w:color w:val="auto"/>
+          <w:sz w:val="24"/>
+          <w:szCs w:val="24"/>
+          <w:lang w:val="en-SG" w:eastAsia="zh-CN"/>
+        </w:rPr>
+      </w:pPr>
+      <w:r>
+        <w:rPr>
+          <w:rFonts w:ascii="Times New Roman" w:eastAsia="Times New Roman" w:hAnsi="Times New Roman"/>
+          <w:color w:val="auto"/>
+          <w:sz w:val="24"/>
+          <w:szCs w:val="24"/>
+          <w:lang w:val="en-SG" w:eastAsia="zh-CN"/>
+        </w:rPr>
+        <w:t>Amenity</w:t>
+      </w:r>
+    </w:p>
+    <w:p>
+      <w:pPr>
+        <w:numPr>
+          <w:ilvl w:val="0"/>
+          <w:numId w:val="48"/>
+        </w:numPr>
+        <w:suppressAutoHyphens w:val="0"/>
+        <w:spacing w:before="100" w:beforeAutospacing="1" w:after="100" w:afterAutospacing="1" w:line="240" w:lineRule="auto"/>
+        <w:rPr>
+          <w:rFonts w:ascii="Times New Roman" w:eastAsia="Times New Roman" w:hAnsi="Times New Roman" w:hint="eastAsia"/>
+          <w:color w:val="auto"/>
+          <w:sz w:val="24"/>
+          <w:szCs w:val="24"/>
+          <w:lang w:val="en-SG" w:eastAsia="zh-CN"/>
+        </w:rPr>
+      </w:pPr>
+      <w:r>
+        <w:rPr>
+          <w:rFonts w:eastAsia="Times New Roman" w:cs="Calibri"/>
+          <w:color w:val="000007"/>
+          <w:lang w:val="en-SG" w:eastAsia="zh-CN"/>
+        </w:rPr>
+        <w:t>D</w:t>
+      </w:r>
+      <w:r>
+        <w:rPr>
+          <w:rFonts w:eastAsia="Times New Roman" w:cs="Calibri"/>
+          <w:color w:val="000007"/>
+          <w:lang w:val="en-SG" w:eastAsia="zh-CN"/>
+        </w:rPr>
+        <w:t>escription of the data constraints</w:t>
+      </w:r>
+    </w:p>
+    <w:p>
+      <w:pPr>
+        <w:suppressAutoHyphens w:val="0"/>
+        <w:spacing w:before="100" w:beforeAutospacing="1" w:after="100" w:afterAutospacing="1" w:line="240" w:lineRule="auto"/>
+        <w:ind w:left="720"/>
+        <w:rPr>
+          <w:rFonts w:ascii="Times New Roman" w:eastAsia="Times New Roman" w:hAnsi="Times New Roman"/>
+          <w:color w:val="ED7D31" w:themeColor="accent2"/>
+          <w:sz w:val="24"/>
+          <w:szCs w:val="24"/>
+          <w:lang w:val="en-SG" w:eastAsia="zh-CN"/>
+        </w:rPr>
+      </w:pPr>
+      <w:r>
+        <w:rPr>
+          <w:rFonts w:ascii="Times New Roman" w:eastAsia="Times New Roman" w:hAnsi="Times New Roman"/>
+          <w:color w:val="auto"/>
+          <w:sz w:val="24"/>
+          <w:szCs w:val="24"/>
+          <w:lang w:val="en-SG" w:eastAsia="zh-CN"/>
+        </w:rPr>
+        <w:t xml:space="preserve">Relationship: </w:t>
+      </w:r>
+      <w:r>
+        <w:rPr>
+          <w:rFonts w:ascii="Times New Roman" w:eastAsia="Times New Roman" w:hAnsi="Times New Roman"/>
+          <w:color w:val="ED7D31" w:themeColor="accent2"/>
+          <w:sz w:val="24"/>
+          <w:szCs w:val="24"/>
+          <w:lang w:val="en-SG" w:eastAsia="zh-CN"/>
+        </w:rPr>
+        <w:t>(</w:t>
+      </w:r>
+      <w:r>
+        <w:rPr>
+          <w:rFonts w:ascii="SimSun" w:hAnsi="SimSun" w:cs="SimSun" w:hint="eastAsia"/>
+          <w:color w:val="ED7D31" w:themeColor="accent2"/>
+          <w:sz w:val="24"/>
+          <w:szCs w:val="24"/>
+          <w:lang w:val="en-SG" w:eastAsia="zh-CN"/>
+        </w:rPr>
+        <w:t>统一名词/动词形态？</w:t>
+      </w:r>
+      <w:r>
+        <w:rPr>
+          <w:rFonts w:ascii="Times New Roman" w:eastAsia="Times New Roman" w:hAnsi="Times New Roman" w:hint="eastAsia"/>
+          <w:color w:val="ED7D31" w:themeColor="accent2"/>
+          <w:sz w:val="24"/>
+          <w:szCs w:val="24"/>
+          <w:lang w:val="en-SG" w:eastAsia="zh-CN"/>
+        </w:rPr>
+        <w:t>)</w:t>
+      </w:r>
+    </w:p>
+    <w:p>
+      <w:pPr>
+        <w:pStyle w:val="ListParagraph"/>
+        <w:numPr>
+          <w:ilvl w:val="0"/>
+          <w:numId w:val="49"/>
+        </w:numPr>
+        <w:suppressAutoHyphens w:val="0"/>
+        <w:spacing w:before="100" w:beforeAutospacing="1" w:after="100" w:afterAutospacing="1" w:line="240" w:lineRule="auto"/>
+        <w:rPr>
+          <w:rFonts w:ascii="Times New Roman" w:eastAsia="Times New Roman" w:hAnsi="Times New Roman"/>
+          <w:color w:val="auto"/>
+          <w:sz w:val="24"/>
+          <w:szCs w:val="24"/>
+          <w:lang w:val="en-SG" w:eastAsia="zh-CN"/>
+        </w:rPr>
+      </w:pPr>
+      <w:r>
+        <w:rPr>
+          <w:rFonts w:ascii="Times New Roman" w:eastAsia="Times New Roman" w:hAnsi="Times New Roman"/>
+          <w:color w:val="auto"/>
+          <w:sz w:val="24"/>
+          <w:szCs w:val="24"/>
+          <w:lang w:val="en-SG" w:eastAsia="zh-CN"/>
+        </w:rPr>
+        <w:t>Possesse</w:t>
+      </w:r>
+      <w:r>
+        <w:rPr>
+          <w:rFonts w:ascii="Times New Roman" w:eastAsia="Times New Roman" w:hAnsi="Times New Roman"/>
+          <w:color w:val="auto"/>
+          <w:sz w:val="24"/>
+          <w:szCs w:val="24"/>
+          <w:lang w:val="en-SG" w:eastAsia="zh-CN"/>
+        </w:rPr>
+        <w:t xml:space="preserve">s </w:t>
+      </w:r>
+      <w:r>
+        <w:rPr>
+          <w:rFonts w:ascii="Times New Roman" w:eastAsia="Times New Roman" w:hAnsi="Times New Roman"/>
+          <w:color w:val="ED7D31" w:themeColor="accent2"/>
+          <w:sz w:val="24"/>
+          <w:szCs w:val="24"/>
+          <w:lang w:val="en-SG" w:eastAsia="zh-CN"/>
+        </w:rPr>
+        <w:t>(no attribute)</w:t>
+      </w:r>
+      <w:r>
+        <w:rPr>
+          <w:rFonts w:ascii="Times New Roman" w:eastAsia="Times New Roman" w:hAnsi="Times New Roman"/>
+          <w:color w:val="000000" w:themeColor="text1"/>
+          <w:sz w:val="24"/>
+          <w:szCs w:val="24"/>
+          <w:lang w:val="en-SG" w:eastAsia="zh-CN"/>
+        </w:rPr>
+        <w:t>:</w:t>
+      </w:r>
+      <w:r>
+        <w:rPr>
+          <w:rFonts w:ascii="Times New Roman" w:eastAsia="Times New Roman" w:hAnsi="Times New Roman"/>
+          <w:color w:val="auto"/>
+          <w:sz w:val="24"/>
+          <w:szCs w:val="24"/>
+          <w:lang w:val="en-SG" w:eastAsia="zh-CN"/>
+        </w:rPr>
+        <w:t xml:space="preserve"> </w:t>
+      </w:r>
+      <w:r>
+        <w:rPr>
+          <w:rFonts w:ascii="Times New Roman" w:eastAsia="Times New Roman" w:hAnsi="Times New Roman"/>
+          <w:color w:val="auto"/>
+          <w:sz w:val="24"/>
+          <w:szCs w:val="24"/>
+          <w:lang w:val="en-SG" w:eastAsia="zh-CN"/>
+        </w:rPr>
+        <w:t xml:space="preserve">an association among two entities </w:t>
+      </w:r>
+      <w:r>
+        <w:rPr>
+          <w:rFonts w:ascii="Times New Roman" w:eastAsia="Times New Roman" w:hAnsi="Times New Roman"/>
+          <w:i/>
+          <w:color w:val="auto"/>
+          <w:sz w:val="24"/>
+          <w:szCs w:val="24"/>
+          <w:lang w:val="en-SG" w:eastAsia="zh-CN"/>
+        </w:rPr>
+        <w:t>Listing</w:t>
+      </w:r>
+      <w:r>
+        <w:rPr>
+          <w:rFonts w:ascii="Times New Roman" w:eastAsia="Times New Roman" w:hAnsi="Times New Roman"/>
+          <w:color w:val="auto"/>
+          <w:sz w:val="24"/>
+          <w:szCs w:val="24"/>
+          <w:lang w:val="en-SG" w:eastAsia="zh-CN"/>
+        </w:rPr>
+        <w:t xml:space="preserve"> and </w:t>
+      </w:r>
+      <w:r>
+        <w:rPr>
+          <w:rFonts w:ascii="Times New Roman" w:eastAsia="Times New Roman" w:hAnsi="Times New Roman"/>
+          <w:i/>
+          <w:color w:val="auto"/>
+          <w:sz w:val="24"/>
+          <w:szCs w:val="24"/>
+          <w:lang w:val="en-SG" w:eastAsia="zh-CN"/>
+        </w:rPr>
+        <w:t>House Details</w:t>
+      </w:r>
+      <w:r>
+        <w:rPr>
+          <w:rFonts w:ascii="Times New Roman" w:eastAsia="Times New Roman" w:hAnsi="Times New Roman"/>
+          <w:i/>
+          <w:color w:val="auto"/>
+          <w:sz w:val="24"/>
+          <w:szCs w:val="24"/>
+          <w:lang w:val="en-SG" w:eastAsia="zh-CN"/>
+        </w:rPr>
+        <w:t xml:space="preserve">. </w:t>
+      </w:r>
+      <w:r>
+        <w:rPr>
+          <w:rFonts w:ascii="Times New Roman" w:eastAsia="Times New Roman" w:hAnsi="Times New Roman"/>
+          <w:color w:val="auto"/>
+          <w:sz w:val="24"/>
+          <w:szCs w:val="24"/>
+          <w:lang w:val="en-SG" w:eastAsia="zh-CN"/>
+        </w:rPr>
+        <w:t xml:space="preserve">It represents that house(Listing) possesses its house details. </w:t>
+      </w:r>
+      <w:r>
+        <w:rPr>
+          <w:rFonts w:ascii="Times New Roman" w:eastAsia="Times New Roman" w:hAnsi="Times New Roman"/>
+          <w:i/>
+          <w:color w:val="auto"/>
+          <w:sz w:val="24"/>
+          <w:szCs w:val="24"/>
+          <w:lang w:val="en-SG" w:eastAsia="zh-CN"/>
+        </w:rPr>
+        <w:t>Listing</w:t>
+      </w:r>
+      <w:r>
+        <w:rPr>
+          <w:rFonts w:ascii="Times New Roman" w:eastAsia="Times New Roman" w:hAnsi="Times New Roman"/>
+          <w:color w:val="auto"/>
+          <w:sz w:val="24"/>
+          <w:szCs w:val="24"/>
+          <w:lang w:val="en-SG" w:eastAsia="zh-CN"/>
+        </w:rPr>
+        <w:t xml:space="preserve"> and </w:t>
+      </w:r>
+      <w:r>
+        <w:rPr>
+          <w:rFonts w:ascii="Times New Roman" w:eastAsia="Times New Roman" w:hAnsi="Times New Roman"/>
+          <w:i/>
+          <w:color w:val="auto"/>
+          <w:sz w:val="24"/>
+          <w:szCs w:val="24"/>
+          <w:lang w:val="en-SG" w:eastAsia="zh-CN"/>
+        </w:rPr>
+        <w:t>House Details</w:t>
+      </w:r>
+      <w:r>
+        <w:rPr>
+          <w:rFonts w:ascii="Times New Roman" w:eastAsia="Times New Roman" w:hAnsi="Times New Roman"/>
+          <w:color w:val="auto"/>
+          <w:sz w:val="24"/>
+          <w:szCs w:val="24"/>
+          <w:lang w:val="en-SG" w:eastAsia="zh-CN"/>
+        </w:rPr>
+        <w:t xml:space="preserve"> </w:t>
+      </w:r>
+      <w:r>
+        <w:rPr>
+          <w:rFonts w:ascii="Times New Roman" w:eastAsia="Times New Roman" w:hAnsi="Times New Roman"/>
+          <w:color w:val="ED7D31" w:themeColor="accent2"/>
+          <w:sz w:val="24"/>
+          <w:szCs w:val="24"/>
+          <w:lang w:val="en-SG" w:eastAsia="zh-CN"/>
+        </w:rPr>
+        <w:t>both have a key constraint and total participation</w:t>
+      </w:r>
+      <w:r>
+        <w:rPr>
+          <w:rFonts w:ascii="Times New Roman" w:eastAsia="Times New Roman" w:hAnsi="Times New Roman"/>
+          <w:color w:val="auto"/>
+          <w:sz w:val="24"/>
+          <w:szCs w:val="24"/>
+          <w:lang w:val="en-SG" w:eastAsia="zh-CN"/>
+        </w:rPr>
+        <w:t>, i.e. exactly one relationship. Every house (listing) possesses exactly one set of house details, and every set of house details is possessed by exactly one house.</w:t>
+      </w:r>
+    </w:p>
+    <w:p>
+      <w:pPr>
+        <w:pStyle w:val="ListParagraph"/>
+        <w:numPr>
+          <w:ilvl w:val="0"/>
+          <w:numId w:val="49"/>
+        </w:numPr>
+        <w:suppressAutoHyphens w:val="0"/>
+        <w:spacing w:before="100" w:beforeAutospacing="1" w:after="100" w:afterAutospacing="1" w:line="240" w:lineRule="auto"/>
+        <w:rPr>
+          <w:rFonts w:ascii="Times New Roman" w:eastAsia="Times New Roman" w:hAnsi="Times New Roman"/>
+          <w:color w:val="auto"/>
+          <w:sz w:val="24"/>
+          <w:szCs w:val="24"/>
+          <w:lang w:val="en-SG" w:eastAsia="zh-CN"/>
+        </w:rPr>
+      </w:pPr>
+      <w:r>
+        <w:rPr>
+          <w:rFonts w:ascii="Times New Roman" w:eastAsia="Times New Roman" w:hAnsi="Times New Roman"/>
+          <w:color w:val="auto"/>
+          <w:sz w:val="24"/>
+          <w:szCs w:val="24"/>
+          <w:lang w:eastAsia="zh-CN"/>
+        </w:rPr>
+        <w:t xml:space="preserve">Owns </w:t>
+      </w:r>
+      <w:r>
+        <w:rPr>
+          <w:rFonts w:ascii="Times New Roman" w:eastAsia="Times New Roman" w:hAnsi="Times New Roman"/>
+          <w:color w:val="auto"/>
+          <w:sz w:val="24"/>
+          <w:szCs w:val="24"/>
+          <w:u w:val="single"/>
+          <w:lang w:eastAsia="zh-CN"/>
+        </w:rPr>
+        <w:t>(no attribute</w:t>
+      </w:r>
+      <w:r>
+        <w:rPr>
+          <w:rFonts w:ascii="Times New Roman" w:eastAsia="Times New Roman" w:hAnsi="Times New Roman"/>
+          <w:color w:val="auto"/>
+          <w:sz w:val="24"/>
+          <w:szCs w:val="24"/>
+          <w:lang w:eastAsia="zh-CN"/>
+        </w:rPr>
+        <w:t xml:space="preserve">): an association among entities </w:t>
+      </w:r>
+      <w:r>
+        <w:rPr>
+          <w:rFonts w:ascii="Times New Roman" w:eastAsia="Times New Roman" w:hAnsi="Times New Roman"/>
+          <w:i/>
+          <w:color w:val="auto"/>
+          <w:sz w:val="24"/>
+          <w:szCs w:val="24"/>
+          <w:lang w:eastAsia="zh-CN"/>
+        </w:rPr>
+        <w:t>Listing</w:t>
+      </w:r>
+      <w:r>
+        <w:rPr>
+          <w:rFonts w:ascii="Times New Roman" w:eastAsia="Times New Roman" w:hAnsi="Times New Roman"/>
+          <w:color w:val="auto"/>
+          <w:sz w:val="24"/>
+          <w:szCs w:val="24"/>
+          <w:lang w:eastAsia="zh-CN"/>
+        </w:rPr>
+        <w:t xml:space="preserve"> and </w:t>
+      </w:r>
+      <w:r>
+        <w:rPr>
+          <w:rFonts w:ascii="Times New Roman" w:eastAsia="Times New Roman" w:hAnsi="Times New Roman"/>
+          <w:i/>
+          <w:color w:val="auto"/>
+          <w:sz w:val="24"/>
+          <w:szCs w:val="24"/>
+          <w:lang w:eastAsia="zh-CN"/>
+        </w:rPr>
+        <w:t>Host</w:t>
+      </w:r>
+      <w:r>
+        <w:rPr>
+          <w:rFonts w:ascii="Times New Roman" w:eastAsia="Times New Roman" w:hAnsi="Times New Roman"/>
+          <w:color w:val="auto"/>
+          <w:sz w:val="24"/>
+          <w:szCs w:val="24"/>
+          <w:lang w:eastAsia="zh-CN"/>
+        </w:rPr>
+        <w:t xml:space="preserve">. This relationship represents that host owns house(s). </w:t>
+      </w:r>
+      <w:r>
+        <w:rPr>
+          <w:rFonts w:ascii="Times New Roman" w:eastAsia="Times New Roman" w:hAnsi="Times New Roman"/>
+          <w:i/>
+          <w:color w:val="auto"/>
+          <w:sz w:val="24"/>
+          <w:szCs w:val="24"/>
+          <w:lang w:eastAsia="zh-CN"/>
+        </w:rPr>
+        <w:t>Listing</w:t>
+      </w:r>
+      <w:r>
+        <w:rPr>
+          <w:rFonts w:ascii="Times New Roman" w:eastAsia="Times New Roman" w:hAnsi="Times New Roman"/>
+          <w:color w:val="auto"/>
+          <w:sz w:val="24"/>
+          <w:szCs w:val="24"/>
+          <w:lang w:eastAsia="zh-CN"/>
+        </w:rPr>
+        <w:t xml:space="preserve"> h</w:t>
+      </w:r>
+      <w:r>
+        <w:rPr>
+          <w:rFonts w:ascii="Times New Roman" w:eastAsia="Times New Roman" w:hAnsi="Times New Roman"/>
+          <w:color w:val="ED7D31" w:themeColor="accent2"/>
+          <w:sz w:val="24"/>
+          <w:szCs w:val="24"/>
+          <w:lang w:eastAsia="zh-CN"/>
+        </w:rPr>
+        <w:t xml:space="preserve">as a key constraint and total participation, i.e. exactly one relationship, while </w:t>
+      </w:r>
+      <w:r>
+        <w:rPr>
+          <w:rFonts w:ascii="Times New Roman" w:eastAsia="Times New Roman" w:hAnsi="Times New Roman"/>
+          <w:i/>
+          <w:color w:val="ED7D31" w:themeColor="accent2"/>
+          <w:sz w:val="24"/>
+          <w:szCs w:val="24"/>
+          <w:lang w:eastAsia="zh-CN"/>
+        </w:rPr>
+        <w:t>Host</w:t>
+      </w:r>
+      <w:r>
+        <w:rPr>
+          <w:rFonts w:ascii="Times New Roman" w:eastAsia="Times New Roman" w:hAnsi="Times New Roman"/>
+          <w:color w:val="ED7D31" w:themeColor="accent2"/>
+          <w:sz w:val="24"/>
+          <w:szCs w:val="24"/>
+          <w:lang w:eastAsia="zh-CN"/>
+        </w:rPr>
+        <w:t xml:space="preserve"> has total participation</w:t>
+      </w:r>
+      <w:r>
+        <w:rPr>
+          <w:rFonts w:ascii="Times New Roman" w:eastAsia="Times New Roman" w:hAnsi="Times New Roman"/>
+          <w:color w:val="auto"/>
+          <w:sz w:val="24"/>
+          <w:szCs w:val="24"/>
+          <w:lang w:eastAsia="zh-CN"/>
+        </w:rPr>
+        <w:t xml:space="preserve">, which makes </w:t>
+      </w:r>
+      <w:r>
+        <w:rPr>
+          <w:rFonts w:ascii="Times New Roman" w:eastAsia="Times New Roman" w:hAnsi="Times New Roman"/>
+          <w:i/>
+          <w:color w:val="auto"/>
+          <w:sz w:val="24"/>
+          <w:szCs w:val="24"/>
+          <w:lang w:eastAsia="zh-CN"/>
+        </w:rPr>
+        <w:t>Host</w:t>
+      </w:r>
+      <w:r>
+        <w:rPr>
+          <w:rFonts w:ascii="Times New Roman" w:eastAsia="Times New Roman" w:hAnsi="Times New Roman"/>
+          <w:color w:val="auto"/>
+          <w:sz w:val="24"/>
+          <w:szCs w:val="24"/>
+          <w:lang w:eastAsia="zh-CN"/>
+        </w:rPr>
+        <w:t xml:space="preserve"> and </w:t>
+      </w:r>
+      <w:r>
+        <w:rPr>
+          <w:rFonts w:ascii="Times New Roman" w:eastAsia="Times New Roman" w:hAnsi="Times New Roman"/>
+          <w:i/>
+          <w:color w:val="auto"/>
+          <w:sz w:val="24"/>
+          <w:szCs w:val="24"/>
+          <w:lang w:eastAsia="zh-CN"/>
+        </w:rPr>
+        <w:lastRenderedPageBreak/>
+        <w:t>Listing</w:t>
+      </w:r>
+      <w:r>
+        <w:rPr>
+          <w:rFonts w:ascii="Times New Roman" w:eastAsia="Times New Roman" w:hAnsi="Times New Roman"/>
+          <w:color w:val="auto"/>
+          <w:sz w:val="24"/>
+          <w:szCs w:val="24"/>
+          <w:lang w:eastAsia="zh-CN"/>
+        </w:rPr>
+        <w:t xml:space="preserve"> a one-to-many relationship. This means every house must have and only can have one host, and every host must have at least one house to make them a host in this system.</w:t>
+      </w:r>
+    </w:p>
+    <w:p>
+      <w:pPr>
+        <w:pStyle w:val="ListParagraph"/>
+        <w:numPr>
+          <w:ilvl w:val="0"/>
+          <w:numId w:val="49"/>
+        </w:numPr>
+        <w:suppressAutoHyphens w:val="0"/>
+        <w:spacing w:before="100" w:beforeAutospacing="1" w:after="100" w:afterAutospacing="1" w:line="240" w:lineRule="auto"/>
+        <w:rPr>
+          <w:rFonts w:ascii="Times New Roman" w:eastAsia="Times New Roman" w:hAnsi="Times New Roman"/>
+          <w:color w:val="auto"/>
+          <w:sz w:val="24"/>
+          <w:szCs w:val="24"/>
+          <w:lang w:val="en-SG" w:eastAsia="zh-CN"/>
+        </w:rPr>
+      </w:pPr>
+      <w:r>
+        <w:rPr>
+          <w:rFonts w:ascii="Times New Roman" w:eastAsia="Times New Roman" w:hAnsi="Times New Roman"/>
+          <w:color w:val="auto"/>
+          <w:sz w:val="24"/>
+          <w:szCs w:val="24"/>
+          <w:lang w:val="en-SG" w:eastAsia="zh-CN"/>
+        </w:rPr>
+        <w:t xml:space="preserve">Locates </w:t>
+      </w:r>
+      <w:r>
+        <w:rPr>
+          <w:rFonts w:ascii="Times New Roman" w:eastAsia="Times New Roman" w:hAnsi="Times New Roman"/>
+          <w:color w:val="auto"/>
+          <w:sz w:val="24"/>
+          <w:szCs w:val="24"/>
+          <w:u w:val="single"/>
+          <w:lang w:val="en-SG" w:eastAsia="zh-CN"/>
+        </w:rPr>
+        <w:t>(n a</w:t>
+      </w:r>
+      <w:r>
+        <w:rPr>
+          <w:rFonts w:ascii="Times New Roman" w:eastAsia="Times New Roman" w:hAnsi="Times New Roman"/>
+          <w:color w:val="auto"/>
+          <w:sz w:val="24"/>
+          <w:szCs w:val="24"/>
+          <w:lang w:val="en-SG" w:eastAsia="zh-CN"/>
+        </w:rPr>
+        <w:t xml:space="preserve">): an association among entities </w:t>
+      </w:r>
+      <w:r>
+        <w:rPr>
+          <w:rFonts w:ascii="Times New Roman" w:eastAsia="Times New Roman" w:hAnsi="Times New Roman"/>
+          <w:i/>
+          <w:color w:val="auto"/>
+          <w:sz w:val="24"/>
+          <w:szCs w:val="24"/>
+          <w:lang w:val="en-SG" w:eastAsia="zh-CN"/>
+        </w:rPr>
+        <w:t>Listing</w:t>
+      </w:r>
+      <w:r>
+        <w:rPr>
+          <w:rFonts w:ascii="Times New Roman" w:eastAsia="Times New Roman" w:hAnsi="Times New Roman"/>
+          <w:color w:val="auto"/>
+          <w:sz w:val="24"/>
+          <w:szCs w:val="24"/>
+          <w:lang w:val="en-SG" w:eastAsia="zh-CN"/>
+        </w:rPr>
+        <w:t xml:space="preserve"> and </w:t>
+      </w:r>
+      <w:r>
+        <w:rPr>
+          <w:rFonts w:ascii="Times New Roman" w:eastAsia="Times New Roman" w:hAnsi="Times New Roman"/>
+          <w:i/>
+          <w:color w:val="auto"/>
+          <w:sz w:val="24"/>
+          <w:szCs w:val="24"/>
+          <w:lang w:val="en-SG" w:eastAsia="zh-CN"/>
+        </w:rPr>
+        <w:t>Venue</w:t>
+      </w:r>
+      <w:r>
+        <w:rPr>
+          <w:rFonts w:ascii="Times New Roman" w:eastAsia="Times New Roman" w:hAnsi="Times New Roman"/>
+          <w:color w:val="auto"/>
+          <w:sz w:val="24"/>
+          <w:szCs w:val="24"/>
+          <w:lang w:val="en-SG" w:eastAsia="zh-CN"/>
+        </w:rPr>
+        <w:t xml:space="preserve">. It represents that house locates at certain venue. </w:t>
+      </w:r>
+      <w:r>
+        <w:rPr>
+          <w:rFonts w:ascii="Times New Roman" w:eastAsia="Times New Roman" w:hAnsi="Times New Roman"/>
+          <w:i/>
+          <w:color w:val="auto"/>
+          <w:sz w:val="24"/>
+          <w:szCs w:val="24"/>
+          <w:lang w:val="en-SG" w:eastAsia="zh-CN"/>
+        </w:rPr>
+        <w:t>Listing</w:t>
+      </w:r>
+      <w:r>
+        <w:rPr>
+          <w:rFonts w:ascii="Times New Roman" w:eastAsia="Times New Roman" w:hAnsi="Times New Roman"/>
+          <w:color w:val="auto"/>
+          <w:sz w:val="24"/>
+          <w:szCs w:val="24"/>
+          <w:lang w:val="en-SG" w:eastAsia="zh-CN"/>
+        </w:rPr>
+        <w:t xml:space="preserve"> </w:t>
+      </w:r>
+      <w:r>
+        <w:rPr>
+          <w:rFonts w:ascii="Times New Roman" w:eastAsia="Times New Roman" w:hAnsi="Times New Roman"/>
+          <w:color w:val="ED7D31" w:themeColor="accent2"/>
+          <w:sz w:val="24"/>
+          <w:szCs w:val="24"/>
+          <w:lang w:val="en-SG" w:eastAsia="zh-CN"/>
+        </w:rPr>
+        <w:t>has a key constraint as well as total participation</w:t>
+      </w:r>
+      <w:r>
+        <w:rPr>
+          <w:rFonts w:ascii="Times New Roman" w:eastAsia="Times New Roman" w:hAnsi="Times New Roman"/>
+          <w:color w:val="auto"/>
+          <w:sz w:val="24"/>
+          <w:szCs w:val="24"/>
+          <w:lang w:val="en-SG" w:eastAsia="zh-CN"/>
+        </w:rPr>
+        <w:t xml:space="preserve">, i.e. exactly one relationship. Every house locates at exactly one venue, which means house must have and can only have one venue to be located at. </w:t>
+      </w:r>
+      <w:r>
+        <w:rPr>
+          <w:rFonts w:ascii="Times New Roman" w:eastAsia="Times New Roman" w:hAnsi="Times New Roman"/>
+          <w:i/>
+          <w:color w:val="auto"/>
+          <w:sz w:val="24"/>
+          <w:szCs w:val="24"/>
+          <w:lang w:val="en-SG" w:eastAsia="zh-CN"/>
+        </w:rPr>
+        <w:t>Venue</w:t>
+      </w:r>
+      <w:r>
+        <w:rPr>
+          <w:rFonts w:ascii="Times New Roman" w:eastAsia="Times New Roman" w:hAnsi="Times New Roman"/>
+          <w:color w:val="auto"/>
+          <w:sz w:val="24"/>
+          <w:szCs w:val="24"/>
+          <w:lang w:val="en-SG" w:eastAsia="zh-CN"/>
+        </w:rPr>
+        <w:t xml:space="preserve"> </w:t>
+      </w:r>
+      <w:r>
+        <w:rPr>
+          <w:rFonts w:ascii="Times New Roman" w:eastAsia="Times New Roman" w:hAnsi="Times New Roman"/>
+          <w:color w:val="ED7D31" w:themeColor="accent2"/>
+          <w:sz w:val="24"/>
+          <w:szCs w:val="24"/>
+          <w:lang w:val="en-SG" w:eastAsia="zh-CN"/>
+        </w:rPr>
+        <w:t xml:space="preserve">has no constraints </w:t>
+      </w:r>
+      <w:r>
+        <w:rPr>
+          <w:rFonts w:ascii="Times New Roman" w:eastAsia="Times New Roman" w:hAnsi="Times New Roman"/>
+          <w:color w:val="auto"/>
+          <w:sz w:val="24"/>
+          <w:szCs w:val="24"/>
+          <w:lang w:val="en-SG" w:eastAsia="zh-CN"/>
+        </w:rPr>
+        <w:t xml:space="preserve">such that a venue can be not located by any house, or be located by one to many houses. These make </w:t>
+      </w:r>
+      <w:r>
+        <w:rPr>
+          <w:rFonts w:ascii="Times New Roman" w:eastAsia="Times New Roman" w:hAnsi="Times New Roman"/>
+          <w:i/>
+          <w:color w:val="auto"/>
+          <w:sz w:val="24"/>
+          <w:szCs w:val="24"/>
+          <w:lang w:val="en-SG" w:eastAsia="zh-CN"/>
+        </w:rPr>
+        <w:t>Venue</w:t>
+      </w:r>
+      <w:r>
+        <w:rPr>
+          <w:rFonts w:ascii="Times New Roman" w:eastAsia="Times New Roman" w:hAnsi="Times New Roman"/>
+          <w:color w:val="auto"/>
+          <w:sz w:val="24"/>
+          <w:szCs w:val="24"/>
+          <w:lang w:val="en-SG" w:eastAsia="zh-CN"/>
+        </w:rPr>
+        <w:t xml:space="preserve"> and </w:t>
+      </w:r>
+      <w:r>
+        <w:rPr>
+          <w:rFonts w:ascii="Times New Roman" w:eastAsia="Times New Roman" w:hAnsi="Times New Roman"/>
+          <w:i/>
+          <w:color w:val="auto"/>
+          <w:sz w:val="24"/>
+          <w:szCs w:val="24"/>
+          <w:lang w:val="en-SG" w:eastAsia="zh-CN"/>
+        </w:rPr>
+        <w:t>Listing</w:t>
+      </w:r>
+      <w:r>
+        <w:rPr>
+          <w:rFonts w:ascii="Times New Roman" w:eastAsia="Times New Roman" w:hAnsi="Times New Roman"/>
+          <w:color w:val="auto"/>
+          <w:sz w:val="24"/>
+          <w:szCs w:val="24"/>
+          <w:lang w:val="en-SG" w:eastAsia="zh-CN"/>
+        </w:rPr>
+        <w:t xml:space="preserve"> a one-to-many relationship. </w:t>
+      </w:r>
+    </w:p>
+    <w:p>
+      <w:pPr>
+        <w:pStyle w:val="ListParagraph"/>
+        <w:numPr>
+          <w:ilvl w:val="0"/>
+          <w:numId w:val="49"/>
+        </w:numPr>
+        <w:suppressAutoHyphens w:val="0"/>
+        <w:spacing w:before="100" w:beforeAutospacing="1" w:after="100" w:afterAutospacing="1" w:line="240" w:lineRule="auto"/>
+        <w:rPr>
+          <w:rFonts w:ascii="Times New Roman" w:eastAsia="Times New Roman" w:hAnsi="Times New Roman" w:hint="eastAsia"/>
+          <w:color w:val="auto"/>
+          <w:sz w:val="24"/>
+          <w:szCs w:val="24"/>
+          <w:lang w:val="en-SG" w:eastAsia="zh-CN"/>
+        </w:rPr>
+      </w:pPr>
+      <w:r>
+        <w:rPr>
+          <w:rFonts w:ascii="Times New Roman" w:eastAsia="Times New Roman" w:hAnsi="Times New Roman"/>
+          <w:color w:val="auto"/>
+          <w:sz w:val="24"/>
+          <w:szCs w:val="24"/>
+          <w:lang w:val="en-SG" w:eastAsia="zh-CN"/>
+        </w:rPr>
+        <w:t>Incurs</w:t>
+      </w:r>
+      <w:r>
+        <w:rPr>
+          <w:rFonts w:ascii="Times New Roman" w:eastAsia="Times New Roman" w:hAnsi="Times New Roman"/>
+          <w:color w:val="auto"/>
+          <w:sz w:val="24"/>
+          <w:szCs w:val="24"/>
+          <w:lang w:val="en-SG" w:eastAsia="zh-CN"/>
+        </w:rPr>
+        <w:t xml:space="preserve"> (n a): </w:t>
+      </w:r>
+      <w:r>
+        <w:rPr>
+          <w:rFonts w:ascii="Times New Roman" w:eastAsia="Times New Roman" w:hAnsi="Times New Roman"/>
+          <w:color w:val="auto"/>
+          <w:sz w:val="24"/>
+          <w:szCs w:val="24"/>
+          <w:lang w:eastAsia="zh-CN"/>
+        </w:rPr>
+        <w:t xml:space="preserve">an association among entities </w:t>
+      </w:r>
+      <w:r>
+        <w:rPr>
+          <w:rFonts w:ascii="Times New Roman" w:eastAsia="Times New Roman" w:hAnsi="Times New Roman"/>
+          <w:i/>
+          <w:color w:val="auto"/>
+          <w:sz w:val="24"/>
+          <w:szCs w:val="24"/>
+          <w:lang w:eastAsia="zh-CN"/>
+        </w:rPr>
+        <w:t>Listing</w:t>
+      </w:r>
+      <w:r>
+        <w:rPr>
+          <w:rFonts w:ascii="Times New Roman" w:eastAsia="Times New Roman" w:hAnsi="Times New Roman"/>
+          <w:color w:val="auto"/>
+          <w:sz w:val="24"/>
+          <w:szCs w:val="24"/>
+          <w:lang w:eastAsia="zh-CN"/>
+        </w:rPr>
+        <w:t xml:space="preserve"> and </w:t>
+      </w:r>
+      <w:r>
+        <w:rPr>
+          <w:rFonts w:ascii="Times New Roman" w:eastAsia="Times New Roman" w:hAnsi="Times New Roman"/>
+          <w:i/>
+          <w:color w:val="auto"/>
+          <w:sz w:val="24"/>
+          <w:szCs w:val="24"/>
+          <w:lang w:eastAsia="zh-CN"/>
+        </w:rPr>
+        <w:t>Price</w:t>
+      </w:r>
+      <w:r>
+        <w:rPr>
+          <w:rFonts w:ascii="Times New Roman" w:eastAsia="Times New Roman" w:hAnsi="Times New Roman"/>
+          <w:color w:val="auto"/>
+          <w:sz w:val="24"/>
+          <w:szCs w:val="24"/>
+          <w:lang w:eastAsia="zh-CN"/>
+        </w:rPr>
+        <w:t xml:space="preserve">. This represents a relationship that listing(house) incurs price in this Airbnb system. </w:t>
+      </w:r>
+      <w:r>
+        <w:rPr>
+          <w:rFonts w:ascii="Times New Roman" w:eastAsia="Times New Roman" w:hAnsi="Times New Roman"/>
+          <w:i/>
+          <w:color w:val="auto"/>
+          <w:sz w:val="24"/>
+          <w:szCs w:val="24"/>
+          <w:lang w:eastAsia="zh-CN"/>
+        </w:rPr>
+        <w:t>Listing</w:t>
+      </w:r>
+      <w:r>
+        <w:rPr>
+          <w:rFonts w:ascii="Times New Roman" w:eastAsia="Times New Roman" w:hAnsi="Times New Roman"/>
+          <w:color w:val="auto"/>
+          <w:sz w:val="24"/>
+          <w:szCs w:val="24"/>
+          <w:lang w:eastAsia="zh-CN"/>
+        </w:rPr>
+        <w:t xml:space="preserve"> and </w:t>
+      </w:r>
+      <w:r>
+        <w:rPr>
+          <w:rFonts w:ascii="Times New Roman" w:eastAsia="Times New Roman" w:hAnsi="Times New Roman"/>
+          <w:i/>
+          <w:color w:val="auto"/>
+          <w:sz w:val="24"/>
+          <w:szCs w:val="24"/>
+          <w:lang w:eastAsia="zh-CN"/>
+        </w:rPr>
+        <w:t>Price</w:t>
+      </w:r>
+      <w:r>
+        <w:rPr>
+          <w:rFonts w:ascii="Times New Roman" w:eastAsia="Times New Roman" w:hAnsi="Times New Roman"/>
+          <w:color w:val="auto"/>
+          <w:sz w:val="24"/>
+          <w:szCs w:val="24"/>
+          <w:lang w:eastAsia="zh-CN"/>
+        </w:rPr>
+        <w:t xml:space="preserve"> </w:t>
+      </w:r>
+      <w:r>
+        <w:rPr>
+          <w:rFonts w:ascii="Times New Roman" w:eastAsia="Times New Roman" w:hAnsi="Times New Roman"/>
+          <w:color w:val="ED7D31" w:themeColor="accent2"/>
+          <w:sz w:val="24"/>
+          <w:szCs w:val="24"/>
+          <w:lang w:val="en-SG" w:eastAsia="zh-CN"/>
+        </w:rPr>
+        <w:t>both have a key constraint and total participation</w:t>
+      </w:r>
+      <w:r>
+        <w:rPr>
+          <w:rFonts w:ascii="Times New Roman" w:eastAsia="Times New Roman" w:hAnsi="Times New Roman"/>
+          <w:color w:val="auto"/>
+          <w:sz w:val="24"/>
+          <w:szCs w:val="24"/>
+          <w:lang w:val="en-SG" w:eastAsia="zh-CN"/>
+        </w:rPr>
+        <w:t xml:space="preserve">, i.e. exactly one relationship. Every house must incur and can only have one price, and a certain price must and can only be incurred by one house. </w:t>
+      </w:r>
+    </w:p>
+    <w:p>
+      <w:pPr>
+        <w:pStyle w:val="ListParagraph"/>
+        <w:numPr>
+          <w:ilvl w:val="0"/>
+          <w:numId w:val="49"/>
+        </w:numPr>
+        <w:suppressAutoHyphens w:val="0"/>
+        <w:spacing w:before="100" w:beforeAutospacing="1" w:after="100" w:afterAutospacing="1" w:line="240" w:lineRule="auto"/>
+        <w:rPr>
+          <w:rFonts w:ascii="Times New Roman" w:eastAsia="Times New Roman" w:hAnsi="Times New Roman"/>
+          <w:color w:val="C00000"/>
+          <w:sz w:val="24"/>
+          <w:szCs w:val="24"/>
+          <w:lang w:val="en-SG" w:eastAsia="zh-CN"/>
+        </w:rPr>
+      </w:pPr>
+      <w:r>
+        <w:rPr>
+          <w:rFonts w:ascii="Times New Roman" w:eastAsia="Times New Roman" w:hAnsi="Times New Roman"/>
+          <w:color w:val="auto"/>
+          <w:sz w:val="24"/>
+          <w:szCs w:val="24"/>
+          <w:lang w:val="en-SG" w:eastAsia="zh-CN"/>
+        </w:rPr>
+        <w:t>Reserves(</w:t>
+      </w:r>
+      <w:r>
+        <w:rPr>
+          <w:rFonts w:ascii="Times New Roman" w:eastAsia="Times New Roman" w:hAnsi="Times New Roman"/>
+          <w:color w:val="FF0000"/>
+          <w:sz w:val="24"/>
+          <w:szCs w:val="24"/>
+          <w:lang w:val="en-SG" w:eastAsia="zh-CN"/>
+        </w:rPr>
+        <w:t>min max</w:t>
+      </w:r>
+      <w:r>
+        <w:rPr>
+          <w:rFonts w:ascii="Times New Roman" w:eastAsia="Times New Roman" w:hAnsi="Times New Roman"/>
+          <w:color w:val="FF0000"/>
+          <w:sz w:val="24"/>
+          <w:szCs w:val="24"/>
+          <w:lang w:val="en-SG" w:eastAsia="zh-CN"/>
+        </w:rPr>
+        <w:t xml:space="preserve"> DDL</w:t>
+      </w:r>
+      <w:bookmarkStart w:id="6" w:name="_GoBack"/>
+      <w:bookmarkEnd w:id="6"/>
+      <w:r>
+        <w:rPr>
+          <w:rFonts w:ascii="Times New Roman" w:eastAsia="Times New Roman" w:hAnsi="Times New Roman"/>
+          <w:color w:val="auto"/>
+          <w:sz w:val="24"/>
+          <w:szCs w:val="24"/>
+          <w:lang w:val="en-SG" w:eastAsia="zh-CN"/>
+        </w:rPr>
+        <w:t xml:space="preserve">): an association among entities </w:t>
+      </w:r>
+      <w:r>
+        <w:rPr>
+          <w:rFonts w:ascii="Times New Roman" w:eastAsia="Times New Roman" w:hAnsi="Times New Roman"/>
+          <w:i/>
+          <w:color w:val="auto"/>
+          <w:sz w:val="24"/>
+          <w:szCs w:val="24"/>
+          <w:lang w:val="en-SG" w:eastAsia="zh-CN"/>
+        </w:rPr>
+        <w:t>Listing</w:t>
+      </w:r>
+      <w:r>
+        <w:rPr>
+          <w:rFonts w:ascii="Times New Roman" w:eastAsia="Times New Roman" w:hAnsi="Times New Roman"/>
+          <w:color w:val="auto"/>
+          <w:sz w:val="24"/>
+          <w:szCs w:val="24"/>
+          <w:lang w:val="en-SG" w:eastAsia="zh-CN"/>
+        </w:rPr>
+        <w:t xml:space="preserve"> and </w:t>
+      </w:r>
+      <w:r>
+        <w:rPr>
+          <w:rFonts w:ascii="Times New Roman" w:eastAsia="Times New Roman" w:hAnsi="Times New Roman"/>
+          <w:i/>
+          <w:color w:val="auto"/>
+          <w:sz w:val="24"/>
+          <w:szCs w:val="24"/>
+          <w:lang w:val="en-SG" w:eastAsia="zh-CN"/>
+        </w:rPr>
+        <w:t>Calendar</w:t>
+      </w:r>
+      <w:r>
+        <w:rPr>
+          <w:rFonts w:ascii="Times New Roman" w:eastAsia="Times New Roman" w:hAnsi="Times New Roman"/>
+          <w:color w:val="auto"/>
+          <w:sz w:val="24"/>
+          <w:szCs w:val="24"/>
+          <w:lang w:val="en-SG" w:eastAsia="zh-CN"/>
+        </w:rPr>
+        <w:t xml:space="preserve">. This represents the relationship that house is reserved on certain date shown on calendar. </w:t>
+      </w:r>
+      <w:r>
+        <w:rPr>
+          <w:rFonts w:ascii="Times New Roman" w:eastAsia="Times New Roman" w:hAnsi="Times New Roman"/>
+          <w:i/>
+          <w:color w:val="auto"/>
+          <w:sz w:val="24"/>
+          <w:szCs w:val="24"/>
+          <w:lang w:val="en-SG" w:eastAsia="zh-CN"/>
+        </w:rPr>
+        <w:t>Listing</w:t>
+      </w:r>
+      <w:r>
+        <w:rPr>
+          <w:rFonts w:ascii="Times New Roman" w:eastAsia="Times New Roman" w:hAnsi="Times New Roman"/>
+          <w:color w:val="auto"/>
+          <w:sz w:val="24"/>
+          <w:szCs w:val="24"/>
+          <w:lang w:val="en-SG" w:eastAsia="zh-CN"/>
+        </w:rPr>
+        <w:t xml:space="preserve"> and </w:t>
+      </w:r>
+      <w:r>
+        <w:rPr>
+          <w:rFonts w:ascii="Times New Roman" w:eastAsia="Times New Roman" w:hAnsi="Times New Roman"/>
+          <w:i/>
+          <w:color w:val="auto"/>
+          <w:sz w:val="24"/>
+          <w:szCs w:val="24"/>
+          <w:lang w:val="en-SG" w:eastAsia="zh-CN"/>
+        </w:rPr>
+        <w:t>Calendar</w:t>
+      </w:r>
+      <w:r>
+        <w:rPr>
+          <w:rFonts w:ascii="Times New Roman" w:eastAsia="Times New Roman" w:hAnsi="Times New Roman"/>
+          <w:color w:val="auto"/>
+          <w:sz w:val="24"/>
+          <w:szCs w:val="24"/>
+          <w:lang w:val="en-SG" w:eastAsia="zh-CN"/>
+        </w:rPr>
+        <w:t xml:space="preserve"> both have a total participation, while Calendar also has a key constraint, which makes </w:t>
+      </w:r>
+      <w:r>
+        <w:rPr>
+          <w:rFonts w:ascii="Times New Roman" w:eastAsia="Times New Roman" w:hAnsi="Times New Roman"/>
+          <w:i/>
+          <w:color w:val="auto"/>
+          <w:sz w:val="24"/>
+          <w:szCs w:val="24"/>
+          <w:lang w:val="en-SG" w:eastAsia="zh-CN"/>
+        </w:rPr>
+        <w:t>L</w:t>
+      </w:r>
+      <w:r>
+        <w:rPr>
+          <w:rFonts w:ascii="Times New Roman" w:eastAsia="Times New Roman" w:hAnsi="Times New Roman"/>
+          <w:i/>
+          <w:color w:val="auto"/>
+          <w:sz w:val="24"/>
+          <w:szCs w:val="24"/>
+          <w:lang w:val="en-SG" w:eastAsia="zh-CN"/>
+        </w:rPr>
+        <w:t>isting</w:t>
+      </w:r>
+      <w:r>
+        <w:rPr>
+          <w:rFonts w:ascii="Times New Roman" w:eastAsia="Times New Roman" w:hAnsi="Times New Roman"/>
+          <w:color w:val="auto"/>
+          <w:sz w:val="24"/>
+          <w:szCs w:val="24"/>
+          <w:lang w:val="en-SG" w:eastAsia="zh-CN"/>
+        </w:rPr>
+        <w:t xml:space="preserve"> and </w:t>
+      </w:r>
+      <w:r>
+        <w:rPr>
+          <w:rFonts w:ascii="Times New Roman" w:eastAsia="Times New Roman" w:hAnsi="Times New Roman"/>
+          <w:i/>
+          <w:color w:val="auto"/>
+          <w:sz w:val="24"/>
+          <w:szCs w:val="24"/>
+          <w:lang w:val="en-SG" w:eastAsia="zh-CN"/>
+        </w:rPr>
+        <w:t>C</w:t>
+      </w:r>
+      <w:r>
+        <w:rPr>
+          <w:rFonts w:ascii="Times New Roman" w:eastAsia="Times New Roman" w:hAnsi="Times New Roman"/>
+          <w:i/>
+          <w:color w:val="auto"/>
+          <w:sz w:val="24"/>
+          <w:szCs w:val="24"/>
+          <w:lang w:val="en-SG" w:eastAsia="zh-CN"/>
+        </w:rPr>
+        <w:t>alendar</w:t>
+      </w:r>
+      <w:r>
+        <w:rPr>
+          <w:rFonts w:ascii="Times New Roman" w:eastAsia="Times New Roman" w:hAnsi="Times New Roman"/>
+          <w:color w:val="auto"/>
+          <w:sz w:val="24"/>
+          <w:szCs w:val="24"/>
+          <w:lang w:val="en-SG" w:eastAsia="zh-CN"/>
+        </w:rPr>
+        <w:t xml:space="preserve"> a one-to-many relationship. </w:t>
+      </w:r>
+      <w:r>
+        <w:rPr>
+          <w:rFonts w:ascii="Times New Roman" w:eastAsia="Times New Roman" w:hAnsi="Times New Roman"/>
+          <w:color w:val="C00000"/>
+          <w:sz w:val="24"/>
+          <w:szCs w:val="24"/>
+          <w:lang w:val="en-SG" w:eastAsia="zh-CN"/>
+        </w:rPr>
+        <w:t xml:space="preserve">Every house must be reserved on at least one certain date, and can be reserved on more than one date. Every date on calendar must and can only be chosen for once by customer to reserve house. </w:t>
+      </w:r>
+      <w:r>
+        <w:rPr>
+          <w:rFonts w:ascii="Times New Roman" w:eastAsia="Times New Roman" w:hAnsi="Times New Roman"/>
+          <w:color w:val="C00000"/>
+          <w:sz w:val="24"/>
+          <w:szCs w:val="24"/>
+          <w:lang w:val="en-SG" w:eastAsia="zh-CN"/>
+        </w:rPr>
+        <w:t>?</w:t>
+      </w:r>
+    </w:p>
+    <w:p>
+      <w:pPr>
+        <w:pStyle w:val="ListParagraph"/>
+        <w:numPr>
+          <w:ilvl w:val="0"/>
+          <w:numId w:val="49"/>
+        </w:numPr>
+        <w:suppressAutoHyphens w:val="0"/>
+        <w:spacing w:before="100" w:beforeAutospacing="1" w:after="100" w:afterAutospacing="1" w:line="240" w:lineRule="auto"/>
+        <w:rPr>
+          <w:rFonts w:ascii="Times New Roman" w:eastAsia="Times New Roman" w:hAnsi="Times New Roman"/>
+          <w:color w:val="auto"/>
+          <w:sz w:val="24"/>
+          <w:szCs w:val="24"/>
+          <w:lang w:val="en-SG" w:eastAsia="zh-CN"/>
+        </w:rPr>
+      </w:pPr>
+      <w:r>
+        <w:rPr>
+          <w:rFonts w:ascii="Times New Roman" w:eastAsia="Times New Roman" w:hAnsi="Times New Roman"/>
+          <w:color w:val="auto"/>
+          <w:sz w:val="24"/>
+          <w:szCs w:val="24"/>
+          <w:lang w:val="en-SG" w:eastAsia="zh-CN"/>
+        </w:rPr>
+        <w:t xml:space="preserve">Receives(n a): </w:t>
+      </w:r>
+      <w:r>
+        <w:rPr>
+          <w:rFonts w:ascii="Times New Roman" w:eastAsia="Times New Roman" w:hAnsi="Times New Roman"/>
+          <w:color w:val="auto"/>
+          <w:sz w:val="24"/>
+          <w:szCs w:val="24"/>
+          <w:lang w:eastAsia="zh-CN"/>
+        </w:rPr>
+        <w:t xml:space="preserve">an association among entities </w:t>
+      </w:r>
+      <w:r>
+        <w:rPr>
+          <w:rFonts w:ascii="Times New Roman" w:eastAsia="Times New Roman" w:hAnsi="Times New Roman"/>
+          <w:i/>
+          <w:color w:val="auto"/>
+          <w:sz w:val="24"/>
+          <w:szCs w:val="24"/>
+          <w:lang w:eastAsia="zh-CN"/>
+        </w:rPr>
+        <w:t>Listing</w:t>
+      </w:r>
+      <w:r>
+        <w:rPr>
+          <w:rFonts w:ascii="Times New Roman" w:eastAsia="Times New Roman" w:hAnsi="Times New Roman"/>
+          <w:color w:val="auto"/>
+          <w:sz w:val="24"/>
+          <w:szCs w:val="24"/>
+          <w:lang w:eastAsia="zh-CN"/>
+        </w:rPr>
+        <w:t xml:space="preserve"> and </w:t>
+      </w:r>
+      <w:r>
+        <w:rPr>
+          <w:rFonts w:ascii="Times New Roman" w:eastAsia="Times New Roman" w:hAnsi="Times New Roman"/>
+          <w:i/>
+          <w:color w:val="auto"/>
+          <w:sz w:val="24"/>
+          <w:szCs w:val="24"/>
+          <w:lang w:eastAsia="zh-CN"/>
+        </w:rPr>
+        <w:t>Review</w:t>
+      </w:r>
+      <w:r>
+        <w:rPr>
+          <w:rFonts w:ascii="Times New Roman" w:eastAsia="Times New Roman" w:hAnsi="Times New Roman"/>
+          <w:color w:val="auto"/>
+          <w:sz w:val="24"/>
+          <w:szCs w:val="24"/>
+          <w:lang w:eastAsia="zh-CN"/>
+        </w:rPr>
+        <w:t xml:space="preserve">. It represents that house receives review from tenants. </w:t>
+      </w:r>
+      <w:r>
+        <w:rPr>
+          <w:rFonts w:ascii="Times New Roman" w:eastAsia="Times New Roman" w:hAnsi="Times New Roman"/>
+          <w:i/>
+          <w:color w:val="auto"/>
+          <w:sz w:val="24"/>
+          <w:szCs w:val="24"/>
+          <w:lang w:eastAsia="zh-CN"/>
+        </w:rPr>
+        <w:t>Review</w:t>
+      </w:r>
+      <w:r>
+        <w:rPr>
+          <w:rFonts w:ascii="Times New Roman" w:eastAsia="Times New Roman" w:hAnsi="Times New Roman"/>
+          <w:color w:val="auto"/>
+          <w:sz w:val="24"/>
+          <w:szCs w:val="24"/>
+          <w:lang w:eastAsia="zh-CN"/>
+        </w:rPr>
+        <w:t xml:space="preserve"> </w:t>
+      </w:r>
+      <w:r>
+        <w:rPr>
+          <w:rFonts w:ascii="Times New Roman" w:eastAsia="Times New Roman" w:hAnsi="Times New Roman"/>
+          <w:color w:val="auto"/>
+          <w:sz w:val="24"/>
+          <w:szCs w:val="24"/>
+          <w:lang w:val="en-SG" w:eastAsia="zh-CN"/>
+        </w:rPr>
+        <w:t>has a key constraint as well as total participation</w:t>
+      </w:r>
+      <w:r>
+        <w:rPr>
+          <w:rFonts w:ascii="Times New Roman" w:eastAsia="Times New Roman" w:hAnsi="Times New Roman"/>
+          <w:color w:val="auto"/>
+          <w:sz w:val="24"/>
+          <w:szCs w:val="24"/>
+          <w:lang w:val="en-SG" w:eastAsia="zh-CN"/>
+        </w:rPr>
+        <w:t xml:space="preserve">, i.e. exactly one relationship, while </w:t>
+      </w:r>
+      <w:r>
+        <w:rPr>
+          <w:rFonts w:ascii="Times New Roman" w:eastAsia="Times New Roman" w:hAnsi="Times New Roman"/>
+          <w:i/>
+          <w:color w:val="auto"/>
+          <w:sz w:val="24"/>
+          <w:szCs w:val="24"/>
+          <w:lang w:val="en-SG" w:eastAsia="zh-CN"/>
+        </w:rPr>
+        <w:t>Listing</w:t>
+      </w:r>
+      <w:r>
+        <w:rPr>
+          <w:rFonts w:ascii="Times New Roman" w:eastAsia="Times New Roman" w:hAnsi="Times New Roman"/>
+          <w:color w:val="auto"/>
+          <w:sz w:val="24"/>
+          <w:szCs w:val="24"/>
+          <w:lang w:val="en-SG" w:eastAsia="zh-CN"/>
+        </w:rPr>
+        <w:t xml:space="preserve"> has no constraint. This makes </w:t>
+      </w:r>
+      <w:r>
+        <w:rPr>
+          <w:rFonts w:ascii="Times New Roman" w:eastAsia="Times New Roman" w:hAnsi="Times New Roman"/>
+          <w:i/>
+          <w:color w:val="auto"/>
+          <w:sz w:val="24"/>
+          <w:szCs w:val="24"/>
+          <w:lang w:val="en-SG" w:eastAsia="zh-CN"/>
+        </w:rPr>
+        <w:t>House</w:t>
+      </w:r>
+      <w:r>
+        <w:rPr>
+          <w:rFonts w:ascii="Times New Roman" w:eastAsia="Times New Roman" w:hAnsi="Times New Roman"/>
+          <w:color w:val="auto"/>
+          <w:sz w:val="24"/>
+          <w:szCs w:val="24"/>
+          <w:lang w:val="en-SG" w:eastAsia="zh-CN"/>
+        </w:rPr>
+        <w:t xml:space="preserve"> and </w:t>
+      </w:r>
+      <w:r>
+        <w:rPr>
+          <w:rFonts w:ascii="Times New Roman" w:eastAsia="Times New Roman" w:hAnsi="Times New Roman"/>
+          <w:i/>
+          <w:color w:val="auto"/>
+          <w:sz w:val="24"/>
+          <w:szCs w:val="24"/>
+          <w:lang w:val="en-SG" w:eastAsia="zh-CN"/>
+        </w:rPr>
+        <w:t>Review</w:t>
+      </w:r>
+      <w:r>
+        <w:rPr>
+          <w:rFonts w:ascii="Times New Roman" w:eastAsia="Times New Roman" w:hAnsi="Times New Roman"/>
+          <w:color w:val="auto"/>
+          <w:sz w:val="24"/>
+          <w:szCs w:val="24"/>
+          <w:lang w:val="en-SG" w:eastAsia="zh-CN"/>
+        </w:rPr>
+        <w:t xml:space="preserve"> a one-to-many relationship. Every house can attain no review, or can attains one to many reviews. </w:t>
+      </w:r>
+      <w:r>
+        <w:rPr>
+          <w:rFonts w:ascii="Times New Roman" w:eastAsia="Times New Roman" w:hAnsi="Times New Roman"/>
+          <w:color w:val="auto"/>
+          <w:sz w:val="24"/>
+          <w:szCs w:val="24"/>
+          <w:lang w:eastAsia="zh-CN"/>
+        </w:rPr>
+        <w:t>Since review is a weak entity of house, if there exists a review, there must have a house and only one house for it to review.</w:t>
+      </w:r>
+    </w:p>
+    <w:p>
+      <w:pPr>
+        <w:pStyle w:val="ListParagraph"/>
+        <w:numPr>
+          <w:ilvl w:val="0"/>
+          <w:numId w:val="49"/>
+        </w:numPr>
+        <w:suppressAutoHyphens w:val="0"/>
+        <w:spacing w:before="100" w:beforeAutospacing="1" w:after="100" w:afterAutospacing="1" w:line="240" w:lineRule="auto"/>
+        <w:rPr>
+          <w:rFonts w:ascii="Times New Roman" w:eastAsia="Times New Roman" w:hAnsi="Times New Roman" w:hint="eastAsia"/>
+          <w:color w:val="auto"/>
+          <w:sz w:val="24"/>
+          <w:szCs w:val="24"/>
+          <w:lang w:val="en-SG" w:eastAsia="zh-CN"/>
+        </w:rPr>
+      </w:pPr>
+      <w:r>
+        <w:rPr>
+          <w:rFonts w:ascii="Times New Roman" w:eastAsia="Times New Roman" w:hAnsi="Times New Roman"/>
+          <w:color w:val="auto"/>
+          <w:sz w:val="24"/>
+          <w:szCs w:val="24"/>
+          <w:lang w:val="en-SG" w:eastAsia="zh-CN"/>
+        </w:rPr>
+        <w:t xml:space="preserve">Has(n a): </w:t>
+      </w:r>
+      <w:r>
+        <w:rPr>
+          <w:rFonts w:ascii="Times New Roman" w:eastAsia="Times New Roman" w:hAnsi="Times New Roman"/>
+          <w:color w:val="auto"/>
+          <w:sz w:val="24"/>
+          <w:szCs w:val="24"/>
+          <w:lang w:eastAsia="zh-CN"/>
+        </w:rPr>
+        <w:t xml:space="preserve">an association among entities </w:t>
+      </w:r>
+      <w:r>
+        <w:rPr>
+          <w:rFonts w:ascii="Times New Roman" w:eastAsia="Times New Roman" w:hAnsi="Times New Roman"/>
+          <w:i/>
+          <w:color w:val="auto"/>
+          <w:sz w:val="24"/>
+          <w:szCs w:val="24"/>
+          <w:lang w:eastAsia="zh-CN"/>
+        </w:rPr>
+        <w:t>Listing</w:t>
+      </w:r>
+      <w:r>
+        <w:rPr>
+          <w:rFonts w:ascii="Times New Roman" w:eastAsia="Times New Roman" w:hAnsi="Times New Roman"/>
+          <w:color w:val="auto"/>
+          <w:sz w:val="24"/>
+          <w:szCs w:val="24"/>
+          <w:lang w:eastAsia="zh-CN"/>
+        </w:rPr>
+        <w:t xml:space="preserve"> and </w:t>
+      </w:r>
+      <w:r>
+        <w:rPr>
+          <w:rFonts w:ascii="Times New Roman" w:eastAsia="Times New Roman" w:hAnsi="Times New Roman"/>
+          <w:i/>
+          <w:color w:val="auto"/>
+          <w:sz w:val="24"/>
+          <w:szCs w:val="24"/>
+          <w:lang w:eastAsia="zh-CN"/>
+        </w:rPr>
+        <w:t>Policy</w:t>
+      </w:r>
+      <w:r>
+        <w:rPr>
+          <w:rFonts w:ascii="Times New Roman" w:eastAsia="Times New Roman" w:hAnsi="Times New Roman"/>
+          <w:color w:val="auto"/>
+          <w:sz w:val="24"/>
+          <w:szCs w:val="24"/>
+          <w:lang w:eastAsia="zh-CN"/>
+        </w:rPr>
+        <w:t xml:space="preserve">. This represents a relationship that house has policy for tenants to obey. </w:t>
+      </w:r>
+      <w:r>
+        <w:rPr>
+          <w:rFonts w:ascii="Times New Roman" w:eastAsia="Times New Roman" w:hAnsi="Times New Roman"/>
+          <w:i/>
+          <w:color w:val="auto"/>
+          <w:sz w:val="24"/>
+          <w:szCs w:val="24"/>
+          <w:lang w:eastAsia="zh-CN"/>
+        </w:rPr>
+        <w:t>Listing</w:t>
+      </w:r>
+      <w:r>
+        <w:rPr>
+          <w:rFonts w:ascii="Times New Roman" w:eastAsia="Times New Roman" w:hAnsi="Times New Roman"/>
+          <w:color w:val="auto"/>
+          <w:sz w:val="24"/>
+          <w:szCs w:val="24"/>
+          <w:lang w:eastAsia="zh-CN"/>
+        </w:rPr>
+        <w:t xml:space="preserve"> and </w:t>
+      </w:r>
+      <w:r>
+        <w:rPr>
+          <w:rFonts w:ascii="Times New Roman" w:eastAsia="Times New Roman" w:hAnsi="Times New Roman"/>
+          <w:i/>
+          <w:color w:val="auto"/>
+          <w:sz w:val="24"/>
+          <w:szCs w:val="24"/>
+          <w:lang w:eastAsia="zh-CN"/>
+        </w:rPr>
+        <w:t>Policy</w:t>
+      </w:r>
+      <w:r>
+        <w:rPr>
+          <w:rFonts w:ascii="Times New Roman" w:eastAsia="Times New Roman" w:hAnsi="Times New Roman"/>
+          <w:color w:val="ED7D31" w:themeColor="accent2"/>
+          <w:sz w:val="24"/>
+          <w:szCs w:val="24"/>
+          <w:lang w:val="en-SG" w:eastAsia="zh-CN"/>
+        </w:rPr>
+        <w:t xml:space="preserve"> </w:t>
+      </w:r>
+      <w:r>
+        <w:rPr>
+          <w:rFonts w:ascii="Times New Roman" w:eastAsia="Times New Roman" w:hAnsi="Times New Roman"/>
+          <w:color w:val="auto"/>
+          <w:sz w:val="24"/>
+          <w:szCs w:val="24"/>
+          <w:lang w:val="en-SG" w:eastAsia="zh-CN"/>
+        </w:rPr>
+        <w:t xml:space="preserve">both have a key constraint and total participation, i.e. exactly one relationship. Every house has exactly one policy for its tenant, and every policy must and only can be owned by one house. </w:t>
+      </w:r>
+    </w:p>
+    <w:p>
+      <w:pPr>
+        <w:pStyle w:val="ListParagraph"/>
+        <w:numPr>
+          <w:ilvl w:val="0"/>
+          <w:numId w:val="49"/>
+        </w:numPr>
+        <w:suppressAutoHyphens w:val="0"/>
+        <w:spacing w:before="100" w:beforeAutospacing="1" w:after="100" w:afterAutospacing="1" w:line="240" w:lineRule="auto"/>
+        <w:rPr>
+          <w:rFonts w:ascii="Times New Roman" w:eastAsia="Times New Roman" w:hAnsi="Times New Roman"/>
+          <w:color w:val="auto"/>
+          <w:sz w:val="24"/>
+          <w:szCs w:val="24"/>
+          <w:lang w:val="en-SG" w:eastAsia="zh-CN"/>
+        </w:rPr>
+      </w:pPr>
+      <w:r>
+        <w:rPr>
+          <w:rFonts w:ascii="Times New Roman" w:eastAsia="Times New Roman" w:hAnsi="Times New Roman"/>
+          <w:color w:val="auto"/>
+          <w:sz w:val="24"/>
+          <w:szCs w:val="24"/>
+          <w:lang w:val="en-SG" w:eastAsia="zh-CN"/>
+        </w:rPr>
+        <w:t>Evaluates(n a):</w:t>
+      </w:r>
+      <w:r>
+        <w:rPr>
+          <w:rFonts w:ascii="Times New Roman" w:eastAsia="Times New Roman" w:hAnsi="Times New Roman"/>
+          <w:color w:val="auto"/>
+          <w:sz w:val="24"/>
+          <w:szCs w:val="24"/>
+          <w:lang w:eastAsia="zh-CN"/>
+        </w:rPr>
+        <w:t xml:space="preserve"> an association among entities </w:t>
+      </w:r>
+      <w:r>
+        <w:rPr>
+          <w:rFonts w:ascii="Times New Roman" w:eastAsia="Times New Roman" w:hAnsi="Times New Roman"/>
+          <w:i/>
+          <w:color w:val="auto"/>
+          <w:sz w:val="24"/>
+          <w:szCs w:val="24"/>
+          <w:lang w:eastAsia="zh-CN"/>
+        </w:rPr>
+        <w:t>Listing</w:t>
+      </w:r>
+      <w:r>
+        <w:rPr>
+          <w:rFonts w:ascii="Times New Roman" w:eastAsia="Times New Roman" w:hAnsi="Times New Roman"/>
+          <w:color w:val="auto"/>
+          <w:sz w:val="24"/>
+          <w:szCs w:val="24"/>
+          <w:lang w:eastAsia="zh-CN"/>
+        </w:rPr>
+        <w:t xml:space="preserve"> and </w:t>
+      </w:r>
+      <w:r>
+        <w:rPr>
+          <w:rFonts w:ascii="Times New Roman" w:eastAsia="Times New Roman" w:hAnsi="Times New Roman"/>
+          <w:i/>
+          <w:color w:val="auto"/>
+          <w:sz w:val="24"/>
+          <w:szCs w:val="24"/>
+          <w:lang w:eastAsia="zh-CN"/>
+        </w:rPr>
+        <w:t>Score</w:t>
+      </w:r>
+      <w:r>
+        <w:rPr>
+          <w:rFonts w:ascii="Times New Roman" w:eastAsia="Times New Roman" w:hAnsi="Times New Roman"/>
+          <w:color w:val="auto"/>
+          <w:sz w:val="24"/>
+          <w:szCs w:val="24"/>
+          <w:lang w:eastAsia="zh-CN"/>
+        </w:rPr>
+        <w:t xml:space="preserve">. It represents that house be evaluated by tenants and receives a score. </w:t>
+      </w:r>
+      <w:r>
+        <w:rPr>
+          <w:rFonts w:ascii="Times New Roman" w:eastAsia="Times New Roman" w:hAnsi="Times New Roman"/>
+          <w:i/>
+          <w:color w:val="auto"/>
+          <w:sz w:val="24"/>
+          <w:szCs w:val="24"/>
+          <w:lang w:eastAsia="zh-CN"/>
+        </w:rPr>
+        <w:t>Listing</w:t>
+      </w:r>
+      <w:r>
+        <w:rPr>
+          <w:rFonts w:ascii="Times New Roman" w:eastAsia="Times New Roman" w:hAnsi="Times New Roman"/>
+          <w:color w:val="auto"/>
+          <w:sz w:val="24"/>
+          <w:szCs w:val="24"/>
+          <w:lang w:eastAsia="zh-CN"/>
+        </w:rPr>
+        <w:t xml:space="preserve"> and </w:t>
+      </w:r>
+      <w:r>
+        <w:rPr>
+          <w:rFonts w:ascii="Times New Roman" w:eastAsia="Times New Roman" w:hAnsi="Times New Roman"/>
+          <w:i/>
+          <w:color w:val="auto"/>
+          <w:sz w:val="24"/>
+          <w:szCs w:val="24"/>
+          <w:lang w:eastAsia="zh-CN"/>
+        </w:rPr>
+        <w:t>Score</w:t>
+      </w:r>
+      <w:r>
+        <w:rPr>
+          <w:rFonts w:ascii="Times New Roman" w:eastAsia="Times New Roman" w:hAnsi="Times New Roman"/>
+          <w:color w:val="auto"/>
+          <w:sz w:val="24"/>
+          <w:szCs w:val="24"/>
+          <w:lang w:val="en-SG" w:eastAsia="zh-CN"/>
+        </w:rPr>
+        <w:t xml:space="preserve"> both have a key constraint and total participation, i.e. exactly one relationship. Every house is evaluated exactly once to achieve a score. Every score must and can only be given to one hous</w:t>
+      </w:r>
+      <w:r>
+        <w:rPr>
+          <w:rFonts w:ascii="Times New Roman" w:eastAsia="Times New Roman" w:hAnsi="Times New Roman"/>
+          <w:color w:val="auto"/>
+          <w:sz w:val="24"/>
+          <w:szCs w:val="24"/>
+          <w:lang w:val="en-SG" w:eastAsia="zh-CN"/>
+        </w:rPr>
+        <w:t>e after tenants’ evaluation.</w:t>
+      </w:r>
+    </w:p>
+    <w:p>
+      <w:pPr>
+        <w:pStyle w:val="ListParagraph"/>
+        <w:numPr>
+          <w:ilvl w:val="0"/>
+          <w:numId w:val="49"/>
+        </w:numPr>
+        <w:suppressAutoHyphens w:val="0"/>
+        <w:spacing w:before="100" w:beforeAutospacing="1" w:after="100" w:afterAutospacing="1" w:line="240" w:lineRule="auto"/>
+        <w:rPr>
+          <w:rFonts w:ascii="Times New Roman" w:eastAsia="Times New Roman" w:hAnsi="Times New Roman" w:hint="eastAsia"/>
+          <w:color w:val="auto"/>
+          <w:sz w:val="24"/>
+          <w:szCs w:val="24"/>
+          <w:lang w:val="en-SG" w:eastAsia="zh-CN"/>
+        </w:rPr>
+      </w:pPr>
+      <w:r>
+        <w:rPr>
+          <w:rFonts w:ascii="Times New Roman" w:eastAsia="Times New Roman" w:hAnsi="Times New Roman"/>
+          <w:color w:val="auto"/>
+          <w:sz w:val="24"/>
+          <w:szCs w:val="24"/>
+          <w:lang w:val="en-SG" w:eastAsia="zh-CN"/>
+        </w:rPr>
+        <w:t>Contains(</w:t>
+      </w:r>
+      <w:r>
+        <w:rPr>
+          <w:rFonts w:ascii="Times New Roman" w:eastAsia="Times New Roman" w:hAnsi="Times New Roman"/>
+          <w:color w:val="FF0000"/>
+          <w:sz w:val="24"/>
+          <w:szCs w:val="24"/>
+          <w:lang w:val="en-SG" w:eastAsia="zh-CN"/>
+        </w:rPr>
+        <w:t>listing_id, amenity_id</w:t>
+      </w:r>
+      <w:r>
+        <w:rPr>
+          <w:rFonts w:ascii="Times New Roman" w:eastAsia="Times New Roman" w:hAnsi="Times New Roman"/>
+          <w:color w:val="auto"/>
+          <w:sz w:val="24"/>
+          <w:szCs w:val="24"/>
+          <w:lang w:val="en-SG" w:eastAsia="zh-CN"/>
+        </w:rPr>
+        <w:t>):</w:t>
+      </w:r>
+      <w:r>
+        <w:rPr>
+          <w:rFonts w:ascii="Times New Roman" w:eastAsia="Times New Roman" w:hAnsi="Times New Roman"/>
+          <w:color w:val="auto"/>
+          <w:sz w:val="24"/>
+          <w:szCs w:val="24"/>
+          <w:lang w:eastAsia="zh-CN"/>
+        </w:rPr>
+        <w:t xml:space="preserve"> an association among entities </w:t>
+      </w:r>
+      <w:r>
+        <w:rPr>
+          <w:rFonts w:ascii="Times New Roman" w:eastAsia="Times New Roman" w:hAnsi="Times New Roman"/>
+          <w:i/>
+          <w:color w:val="auto"/>
+          <w:sz w:val="24"/>
+          <w:szCs w:val="24"/>
+          <w:lang w:eastAsia="zh-CN"/>
+        </w:rPr>
+        <w:t>Listing</w:t>
+      </w:r>
+      <w:r>
+        <w:rPr>
+          <w:rFonts w:ascii="Times New Roman" w:eastAsia="Times New Roman" w:hAnsi="Times New Roman"/>
+          <w:color w:val="auto"/>
+          <w:sz w:val="24"/>
+          <w:szCs w:val="24"/>
+          <w:lang w:eastAsia="zh-CN"/>
+        </w:rPr>
+        <w:t xml:space="preserve"> and </w:t>
+      </w:r>
+      <w:r>
+        <w:rPr>
+          <w:rFonts w:ascii="Times New Roman" w:eastAsia="Times New Roman" w:hAnsi="Times New Roman"/>
+          <w:i/>
+          <w:color w:val="auto"/>
+          <w:sz w:val="24"/>
+          <w:szCs w:val="24"/>
+          <w:lang w:eastAsia="zh-CN"/>
+        </w:rPr>
+        <w:t>Amenity</w:t>
+      </w:r>
+      <w:r>
+        <w:rPr>
+          <w:rFonts w:ascii="Times New Roman" w:eastAsia="Times New Roman" w:hAnsi="Times New Roman"/>
+          <w:color w:val="auto"/>
+          <w:sz w:val="24"/>
+          <w:szCs w:val="24"/>
+          <w:lang w:eastAsia="zh-CN"/>
+        </w:rPr>
+        <w:t>.</w:t>
+      </w:r>
+      <w:r>
+        <w:rPr>
+          <w:rFonts w:ascii="Times New Roman" w:eastAsia="Times New Roman" w:hAnsi="Times New Roman" w:hint="eastAsia"/>
+          <w:color w:val="auto"/>
+          <w:sz w:val="24"/>
+          <w:szCs w:val="24"/>
+          <w:lang w:eastAsia="zh-CN"/>
+        </w:rPr>
+        <w:t xml:space="preserve"> </w:t>
+      </w:r>
+      <w:r>
+        <w:rPr>
+          <w:rFonts w:ascii="Times New Roman" w:eastAsia="Times New Roman" w:hAnsi="Times New Roman"/>
+          <w:color w:val="auto"/>
+          <w:sz w:val="24"/>
+          <w:szCs w:val="24"/>
+          <w:lang w:eastAsia="zh-CN"/>
+        </w:rPr>
+        <w:t xml:space="preserve">This relationship represents that house contains amenities inside. There is no constraint for both entities, which makes </w:t>
+      </w:r>
+      <w:r>
+        <w:rPr>
+          <w:rFonts w:ascii="Times New Roman" w:eastAsia="Times New Roman" w:hAnsi="Times New Roman"/>
+          <w:i/>
+          <w:color w:val="auto"/>
+          <w:sz w:val="24"/>
+          <w:szCs w:val="24"/>
+          <w:lang w:eastAsia="zh-CN"/>
+        </w:rPr>
+        <w:t>Listing</w:t>
+      </w:r>
+      <w:r>
+        <w:rPr>
+          <w:rFonts w:ascii="Times New Roman" w:eastAsia="Times New Roman" w:hAnsi="Times New Roman"/>
+          <w:color w:val="auto"/>
+          <w:sz w:val="24"/>
+          <w:szCs w:val="24"/>
+          <w:lang w:eastAsia="zh-CN"/>
+        </w:rPr>
+        <w:t xml:space="preserve"> and </w:t>
+      </w:r>
+      <w:r>
+        <w:rPr>
+          <w:rFonts w:ascii="Times New Roman" w:eastAsia="Times New Roman" w:hAnsi="Times New Roman"/>
+          <w:i/>
+          <w:color w:val="auto"/>
+          <w:sz w:val="24"/>
+          <w:szCs w:val="24"/>
+          <w:lang w:eastAsia="zh-CN"/>
+        </w:rPr>
+        <w:t>Amenity</w:t>
+      </w:r>
+      <w:r>
+        <w:rPr>
+          <w:rFonts w:ascii="Times New Roman" w:eastAsia="Times New Roman" w:hAnsi="Times New Roman"/>
+          <w:i/>
+          <w:color w:val="auto"/>
+          <w:sz w:val="24"/>
+          <w:szCs w:val="24"/>
+          <w:lang w:eastAsia="zh-CN"/>
+        </w:rPr>
+        <w:t xml:space="preserve"> </w:t>
+      </w:r>
+      <w:r>
+        <w:rPr>
+          <w:rFonts w:ascii="Times New Roman" w:eastAsia="Times New Roman" w:hAnsi="Times New Roman"/>
+          <w:color w:val="auto"/>
+          <w:sz w:val="24"/>
+          <w:szCs w:val="24"/>
+          <w:lang w:eastAsia="zh-CN"/>
+        </w:rPr>
+        <w:t xml:space="preserve">a many-to-many relationship. Every house can contain no amenity at all, also can have one or many amenities inside. Every kind of amenity can be not contained by any </w:t>
+      </w:r>
+      <w:proofErr w:type="gramStart"/>
+      <w:r>
+        <w:rPr>
+          <w:rFonts w:ascii="Times New Roman" w:eastAsia="Times New Roman" w:hAnsi="Times New Roman"/>
+          <w:color w:val="auto"/>
+          <w:sz w:val="24"/>
+          <w:szCs w:val="24"/>
+          <w:lang w:eastAsia="zh-CN"/>
+        </w:rPr>
+        <w:t>house, or</w:t>
+      </w:r>
+      <w:proofErr w:type="gramEnd"/>
+      <w:r>
+        <w:rPr>
+          <w:rFonts w:ascii="Times New Roman" w:eastAsia="Times New Roman" w:hAnsi="Times New Roman"/>
+          <w:color w:val="auto"/>
+          <w:sz w:val="24"/>
+          <w:szCs w:val="24"/>
+          <w:lang w:eastAsia="zh-CN"/>
+        </w:rPr>
+        <w:t xml:space="preserve"> can be contained by one to many house.</w:t>
+      </w:r>
+    </w:p>
+    <w:p>
+      <w:pPr>
+        <w:pStyle w:val="NoSpacing"/>
+        <w:rPr>
+          <w:lang w:val="en-SG"/>
+        </w:rPr>
+      </w:pPr>
+    </w:p>
+    <w:p>
+      <w:pPr>
         <w:pStyle w:val="Heading2"/>
         <w:rPr>
           <w:lang w:val="de-DE"/>
         </w:rPr>
       </w:pPr>
-      <w:bookmarkStart w:id="6" w:name="_Toc506900036"/>
+      <w:bookmarkStart w:id="7" w:name="_Toc506900036"/>
       <w:r>
         <w:rPr>
           <w:lang w:val="de-DE"/>
         </w:rPr>
         <w:t>Relational Schema</w:t>
       </w:r>
-      <w:bookmarkEnd w:id="6"/>
+      <w:bookmarkEnd w:id="7"/>
     </w:p>
     <w:p>
       <w:pPr>
@@ -2353,31 +4348,30 @@
           <w:lang w:val="de-DE"/>
         </w:rPr>
       </w:pPr>
-      <w:bookmarkStart w:id="7" w:name="_Toc506900037"/>
+      <w:bookmarkStart w:id="8" w:name="_Toc506900037"/>
       <w:r>
         <w:rPr>
           <w:lang w:val="de-DE"/>
         </w:rPr>
         <w:t>ER schema to Relational schema</w:t>
       </w:r>
-      <w:bookmarkEnd w:id="7"/>
+      <w:bookmarkEnd w:id="8"/>
     </w:p>
     <w:p>
       <w:pPr>
         <w:pStyle w:val="NoSpacing"/>
+        <w:rPr>
+          <w:lang w:eastAsia="zh-CN"/>
+        </w:rPr>
+      </w:pPr>
+      <w:r>
+        <w:t>&lt;Describe the transition from ER schema to Relational schema&gt;</w:t>
+      </w:r>
+      <w:r>
         <w:rPr>
           <w:rFonts w:hint="eastAsia"/>
           <w:lang w:eastAsia="zh-CN"/>
         </w:rPr>
-      </w:pPr>
-      <w:r>
-        <w:t>&lt;Describe the transition from ER schema to Relational schema&gt;</w:t>
-      </w:r>
-      <w:r>
-        <w:rPr>
-          <w:rFonts w:hint="eastAsia"/>
-          <w:lang w:eastAsia="zh-CN"/>
-        </w:rPr>
         <w:t xml:space="preserve"> </w:t>
       </w:r>
     </w:p>
@@ -2385,11 +4379,11 @@
       <w:pPr>
         <w:pStyle w:val="Heading3"/>
       </w:pPr>
-      <w:bookmarkStart w:id="8" w:name="_Toc506900038"/>
+      <w:bookmarkStart w:id="9" w:name="_Toc506900038"/>
       <w:r>
         <w:t>DDL</w:t>
       </w:r>
-      <w:bookmarkEnd w:id="8"/>
+      <w:bookmarkEnd w:id="9"/>
     </w:p>
     <w:p>
       <w:pPr>
@@ -2405,7 +4399,7 @@
           <w:szCs w:val="22"/>
         </w:rPr>
       </w:pPr>
-      <w:bookmarkStart w:id="9" w:name="_Toc506900039"/>
+      <w:bookmarkStart w:id="10" w:name="_Toc506900039"/>
       <w:r>
         <w:rPr>
           <w:rFonts w:ascii="Calibri" w:eastAsia="Calibri" w:hAnsi="Calibri"/>
@@ -3577,7 +5571,6 @@
           <w:sz w:val="22"/>
           <w:szCs w:val="22"/>
         </w:rPr>
-        <w:lastRenderedPageBreak/>
         <w:tab/>
         <w:t xml:space="preserve"> PRIMARY </w:t>
       </w:r>
@@ -3689,20 +5682,11 @@
       <w:proofErr w:type="spellStart"/>
       <w:proofErr w:type="gramEnd"/>
       <w:r>
-        <w:t>venue</w:t>
-      </w:r>
-      <w:r>
-        <w:t>_id</w:t>
+        <w:t>venue_id</w:t>
       </w:r>
       <w:proofErr w:type="spellEnd"/>
       <w:r>
-        <w:t xml:space="preserve">) REFERENCES </w:t>
-      </w:r>
-      <w:r>
-        <w:t>Venue</w:t>
-      </w:r>
-      <w:r>
-        <w:t>(</w:t>
+        <w:t>) REFERENCES Venue(</w:t>
       </w:r>
       <w:proofErr w:type="spellStart"/>
       <w:r>
@@ -3819,16 +5803,7 @@
       </w:r>
       <w:proofErr w:type="spellEnd"/>
       <w:r>
-        <w:t xml:space="preserve"> with Listing since each listing will have one unique host and one unique venue. As a result, these two column</w:t>
-      </w:r>
-      <w:r>
-        <w:t>s</w:t>
-      </w:r>
-      <w:r>
-        <w:t xml:space="preserve"> have NOT NULL constraint on their entry values</w:t>
-      </w:r>
-      <w:r>
-        <w:t>.</w:t>
+        <w:t xml:space="preserve"> with Listing since each listing will have one unique host and one unique venue. As a result, these two columns have NOT NULL constraint on their entry values.</w:t>
       </w:r>
     </w:p>
     <w:p>
@@ -3846,8 +5821,6 @@
       <w:r>
         <w:t xml:space="preserve"> is set to be unique for all instances to ensure proper display of the listing items on the website.</w:t>
       </w:r>
-      <w:bookmarkStart w:id="10" w:name="_GoBack"/>
-      <w:bookmarkEnd w:id="10"/>
     </w:p>
     <w:p>
       <w:pPr>
@@ -7140,25 +9113,7 @@
         <w:spacing w:after="0"/>
       </w:pPr>
       <w:r>
-        <w:t xml:space="preserve">The relationship </w:t>
-      </w:r>
-      <w:r>
-        <w:t>Evaluated</w:t>
-      </w:r>
-      <w:r>
-        <w:t xml:space="preserve"> is combined with the </w:t>
-      </w:r>
-      <w:r>
-        <w:t>Score</w:t>
-      </w:r>
-      <w:r>
-        <w:t xml:space="preserve"> table as each </w:t>
-      </w:r>
-      <w:r>
-        <w:t xml:space="preserve">Score </w:t>
-      </w:r>
-      <w:r>
-        <w:t>corresponds to a unique listing item.</w:t>
+        <w:t>The relationship Evaluated is combined with the Score table as each Score corresponds to a unique listing item.</w:t>
       </w:r>
     </w:p>
     <w:p>
@@ -7727,7 +9682,7 @@
       </w:pPr>
       <w:r>
         <w:rPr>
-          <w:rFonts w:ascii="Calibri" w:eastAsia="宋体" w:hAnsi="Calibri"/>
+          <w:rFonts w:ascii="Calibri" w:eastAsia="SimSun" w:hAnsi="Calibri"/>
           <w:b w:val="0"/>
           <w:bCs w:val="0"/>
           <w:i w:val="0"/>
@@ -7740,7 +9695,7 @@
       <w:proofErr w:type="spellStart"/>
       <w:r>
         <w:rPr>
-          <w:rFonts w:ascii="Calibri" w:eastAsia="宋体" w:hAnsi="Calibri"/>
+          <w:rFonts w:ascii="Calibri" w:eastAsia="SimSun" w:hAnsi="Calibri"/>
           <w:b w:val="0"/>
           <w:bCs w:val="0"/>
           <w:i w:val="0"/>
@@ -7753,7 +9708,7 @@
       <w:proofErr w:type="spellEnd"/>
       <w:r>
         <w:rPr>
-          <w:rFonts w:ascii="Calibri" w:eastAsia="宋体" w:hAnsi="Calibri"/>
+          <w:rFonts w:ascii="Calibri" w:eastAsia="SimSun" w:hAnsi="Calibri"/>
           <w:b w:val="0"/>
           <w:bCs w:val="0"/>
           <w:i w:val="0"/>
@@ -7765,7 +9720,7 @@
       </w:r>
       <w:r>
         <w:rPr>
-          <w:rFonts w:ascii="Calibri" w:eastAsia="宋体" w:hAnsi="Calibri"/>
+          <w:rFonts w:ascii="Calibri" w:eastAsia="SimSun" w:hAnsi="Calibri"/>
           <w:b w:val="0"/>
           <w:bCs w:val="0"/>
           <w:i w:val="0"/>
@@ -7777,7 +9732,7 @@
       </w:r>
       <w:r>
         <w:rPr>
-          <w:rFonts w:ascii="Calibri" w:eastAsia="宋体" w:hAnsi="Calibri"/>
+          <w:rFonts w:ascii="Calibri" w:eastAsia="SimSun" w:hAnsi="Calibri"/>
           <w:b w:val="0"/>
           <w:bCs w:val="0"/>
           <w:i w:val="0"/>
@@ -7790,7 +9745,7 @@
       <w:proofErr w:type="spellStart"/>
       <w:r>
         <w:rPr>
-          <w:rFonts w:ascii="Calibri" w:eastAsia="宋体" w:hAnsi="Calibri"/>
+          <w:rFonts w:ascii="Calibri" w:eastAsia="SimSun" w:hAnsi="Calibri"/>
           <w:b w:val="0"/>
           <w:bCs w:val="0"/>
           <w:i w:val="0"/>
@@ -7803,7 +9758,7 @@
       <w:proofErr w:type="spellEnd"/>
       <w:r>
         <w:rPr>
-          <w:rFonts w:ascii="Calibri" w:eastAsia="宋体" w:hAnsi="Calibri"/>
+          <w:rFonts w:ascii="Calibri" w:eastAsia="SimSun" w:hAnsi="Calibri"/>
           <w:b w:val="0"/>
           <w:bCs w:val="0"/>
           <w:i w:val="0"/>
@@ -7874,43 +9829,7 @@
         <w:spacing w:after="0"/>
       </w:pPr>
       <w:r>
-        <w:t xml:space="preserve">The relationship </w:t>
-      </w:r>
-      <w:r>
-        <w:t>Has</w:t>
-      </w:r>
-      <w:r>
-        <w:t xml:space="preserve"> is combined with the </w:t>
-      </w:r>
-      <w:r>
-        <w:t xml:space="preserve">Policy </w:t>
-      </w:r>
-      <w:r>
-        <w:t xml:space="preserve">table as each </w:t>
-      </w:r>
-      <w:r>
-        <w:t>Policy</w:t>
-      </w:r>
-      <w:r>
-        <w:t xml:space="preserve"> </w:t>
-      </w:r>
-      <w:r>
-        <w:t xml:space="preserve">instance </w:t>
-      </w:r>
-      <w:r>
-        <w:t xml:space="preserve">corresponds to a unique </w:t>
-      </w:r>
-      <w:r>
-        <w:t>L</w:t>
-      </w:r>
-      <w:r>
-        <w:t xml:space="preserve">isting </w:t>
-      </w:r>
-      <w:r>
-        <w:t>instance</w:t>
-      </w:r>
-      <w:r>
-        <w:t>.</w:t>
+        <w:t>The relationship Has is combined with the Policy table as each Policy instance corresponds to a unique Listing instance.</w:t>
       </w:r>
     </w:p>
     <w:p/>
@@ -9895,10 +11814,7 @@
       </w:r>
       <w:proofErr w:type="spellEnd"/>
       <w:r>
-        <w:t xml:space="preserve"> </w:t>
-      </w:r>
-      <w:r>
-        <w:t xml:space="preserve">is combined with the </w:t>
+        <w:t xml:space="preserve"> is combined with the </w:t>
       </w:r>
       <w:proofErr w:type="spellStart"/>
       <w:r>
@@ -10907,34 +12823,7 @@
         <w:spacing w:after="0"/>
       </w:pPr>
       <w:r>
-        <w:t xml:space="preserve">The relationship </w:t>
-      </w:r>
-      <w:r>
-        <w:t>Reserves</w:t>
-      </w:r>
-      <w:r>
-        <w:t xml:space="preserve"> is combined with the </w:t>
-      </w:r>
-      <w:r>
-        <w:t>Calendar</w:t>
-      </w:r>
-      <w:r>
-        <w:t xml:space="preserve"> table as each </w:t>
-      </w:r>
-      <w:r>
-        <w:t>Calendar</w:t>
-      </w:r>
-      <w:r>
-        <w:t xml:space="preserve"> instance corresponds to </w:t>
-      </w:r>
-      <w:r>
-        <w:t xml:space="preserve">exactly one </w:t>
-      </w:r>
-      <w:r>
-        <w:t>Listing instance.</w:t>
-      </w:r>
-      <w:r>
-        <w:t xml:space="preserve"> </w:t>
+        <w:t xml:space="preserve">The relationship Reserves is combined with the Calendar table as each Calendar instance corresponds to exactly one Listing instance. </w:t>
       </w:r>
     </w:p>
     <w:p>
@@ -10976,7 +12865,7 @@
       <w:r>
         <w:t>General Comments</w:t>
       </w:r>
-      <w:bookmarkEnd w:id="9"/>
+      <w:bookmarkEnd w:id="10"/>
     </w:p>
     <w:p>
       <w:pPr>
@@ -13496,6 +15385,119 @@
     </w:lvl>
   </w:abstractNum>
   <w:abstractNum w:abstractNumId="15" w15:restartNumberingAfterBreak="0">
+    <w:nsid w:val="157A12A4"/>
+    <w:multiLevelType w:val="hybridMultilevel"/>
+    <w:tmpl w:val="BF7A57BE"/>
+    <w:lvl w:ilvl="0" w:tplc="04090001">
+      <w:start w:val="1"/>
+      <w:numFmt w:val="bullet"/>
+      <w:lvlText w:val=""/>
+      <w:lvlJc w:val="left"/>
+      <w:pPr>
+        <w:ind w:left="1440" w:hanging="360"/>
+      </w:pPr>
+      <w:rPr>
+        <w:rFonts w:ascii="Symbol" w:hAnsi="Symbol" w:hint="default"/>
+      </w:rPr>
+    </w:lvl>
+    <w:lvl w:ilvl="1" w:tplc="04090003" w:tentative="1">
+      <w:start w:val="1"/>
+      <w:numFmt w:val="bullet"/>
+      <w:lvlText w:val="o"/>
+      <w:lvlJc w:val="left"/>
+      <w:pPr>
+        <w:ind w:left="2160" w:hanging="360"/>
+      </w:pPr>
+      <w:rPr>
+        <w:rFonts w:ascii="Courier New" w:hAnsi="Courier New" w:cs="Courier New" w:hint="default"/>
+      </w:rPr>
+    </w:lvl>
+    <w:lvl w:ilvl="2" w:tplc="04090005" w:tentative="1">
+      <w:start w:val="1"/>
+      <w:numFmt w:val="bullet"/>
+      <w:lvlText w:val=""/>
+      <w:lvlJc w:val="left"/>
+      <w:pPr>
+        <w:ind w:left="2880" w:hanging="360"/>
+      </w:pPr>
+      <w:rPr>
+        <w:rFonts w:ascii="Wingdings" w:hAnsi="Wingdings" w:hint="default"/>
+      </w:rPr>
+    </w:lvl>
+    <w:lvl w:ilvl="3" w:tplc="04090001" w:tentative="1">
+      <w:start w:val="1"/>
+      <w:numFmt w:val="bullet"/>
+      <w:lvlText w:val=""/>
+      <w:lvlJc w:val="left"/>
+      <w:pPr>
+        <w:ind w:left="3600" w:hanging="360"/>
+      </w:pPr>
+      <w:rPr>
+        <w:rFonts w:ascii="Symbol" w:hAnsi="Symbol" w:hint="default"/>
+      </w:rPr>
+    </w:lvl>
+    <w:lvl w:ilvl="4" w:tplc="04090003" w:tentative="1">
+      <w:start w:val="1"/>
+      <w:numFmt w:val="bullet"/>
+      <w:lvlText w:val="o"/>
+      <w:lvlJc w:val="left"/>
+      <w:pPr>
+        <w:ind w:left="4320" w:hanging="360"/>
+      </w:pPr>
+      <w:rPr>
+        <w:rFonts w:ascii="Courier New" w:hAnsi="Courier New" w:cs="Courier New" w:hint="default"/>
+      </w:rPr>
+    </w:lvl>
+    <w:lvl w:ilvl="5" w:tplc="04090005" w:tentative="1">
+      <w:start w:val="1"/>
+      <w:numFmt w:val="bullet"/>
+      <w:lvlText w:val=""/>
+      <w:lvlJc w:val="left"/>
+      <w:pPr>
+        <w:ind w:left="5040" w:hanging="360"/>
+      </w:pPr>
+      <w:rPr>
+        <w:rFonts w:ascii="Wingdings" w:hAnsi="Wingdings" w:hint="default"/>
+      </w:rPr>
+    </w:lvl>
+    <w:lvl w:ilvl="6" w:tplc="04090001" w:tentative="1">
+      <w:start w:val="1"/>
+      <w:numFmt w:val="bullet"/>
+      <w:lvlText w:val=""/>
+      <w:lvlJc w:val="left"/>
+      <w:pPr>
+        <w:ind w:left="5760" w:hanging="360"/>
+      </w:pPr>
+      <w:rPr>
+        <w:rFonts w:ascii="Symbol" w:hAnsi="Symbol" w:hint="default"/>
+      </w:rPr>
+    </w:lvl>
+    <w:lvl w:ilvl="7" w:tplc="04090003" w:tentative="1">
+      <w:start w:val="1"/>
+      <w:numFmt w:val="bullet"/>
+      <w:lvlText w:val="o"/>
+      <w:lvlJc w:val="left"/>
+      <w:pPr>
+        <w:ind w:left="6480" w:hanging="360"/>
+      </w:pPr>
+      <w:rPr>
+        <w:rFonts w:ascii="Courier New" w:hAnsi="Courier New" w:cs="Courier New" w:hint="default"/>
+      </w:rPr>
+    </w:lvl>
+    <w:lvl w:ilvl="8" w:tplc="04090005" w:tentative="1">
+      <w:start w:val="1"/>
+      <w:numFmt w:val="bullet"/>
+      <w:lvlText w:val=""/>
+      <w:lvlJc w:val="left"/>
+      <w:pPr>
+        <w:ind w:left="7200" w:hanging="360"/>
+      </w:pPr>
+      <w:rPr>
+        <w:rFonts w:ascii="Wingdings" w:hAnsi="Wingdings" w:hint="default"/>
+      </w:rPr>
+    </w:lvl>
+  </w:abstractNum>
+  <w:abstractNum w:abstractNumId="16" w15:restartNumberingAfterBreak="0">
     <w:nsid w:val="15F76210"/>
     <w:multiLevelType w:val="multilevel"/>
     <w:tmpl w:val="93189028"/>
@@ -13605,7 +15607,7 @@
       </w:pPr>
     </w:lvl>
   </w:abstractNum>
-  <w:abstractNum w:abstractNumId="16" w15:restartNumberingAfterBreak="0">
+  <w:abstractNum w:abstractNumId="17" w15:restartNumberingAfterBreak="0">
     <w:nsid w:val="165E4604"/>
     <w:multiLevelType w:val="multilevel"/>
     <w:tmpl w:val="8F38EF9E"/>
@@ -13718,7 +15720,7 @@
       </w:pPr>
     </w:lvl>
   </w:abstractNum>
-  <w:abstractNum w:abstractNumId="17" w15:restartNumberingAfterBreak="0">
+  <w:abstractNum w:abstractNumId="18" w15:restartNumberingAfterBreak="0">
     <w:nsid w:val="16980CB0"/>
     <w:multiLevelType w:val="multilevel"/>
     <w:tmpl w:val="F81E5EEE"/>
@@ -13840,7 +15842,7 @@
       </w:pPr>
     </w:lvl>
   </w:abstractNum>
-  <w:abstractNum w:abstractNumId="18" w15:restartNumberingAfterBreak="0">
+  <w:abstractNum w:abstractNumId="19" w15:restartNumberingAfterBreak="0">
     <w:nsid w:val="188B48A2"/>
     <w:multiLevelType w:val="multilevel"/>
     <w:tmpl w:val="827C30B4"/>
@@ -13953,7 +15955,7 @@
       </w:pPr>
     </w:lvl>
   </w:abstractNum>
-  <w:abstractNum w:abstractNumId="19" w15:restartNumberingAfterBreak="0">
+  <w:abstractNum w:abstractNumId="20" w15:restartNumberingAfterBreak="0">
     <w:nsid w:val="191741C7"/>
     <w:multiLevelType w:val="multilevel"/>
     <w:tmpl w:val="60308686"/>
@@ -14069,7 +16071,7 @@
       </w:pPr>
     </w:lvl>
   </w:abstractNum>
-  <w:abstractNum w:abstractNumId="20" w15:restartNumberingAfterBreak="0">
+  <w:abstractNum w:abstractNumId="21" w15:restartNumberingAfterBreak="0">
     <w:nsid w:val="239E11E7"/>
     <w:multiLevelType w:val="multilevel"/>
     <w:tmpl w:val="E7122BE8"/>
@@ -14182,7 +16184,7 @@
       </w:pPr>
     </w:lvl>
   </w:abstractNum>
-  <w:abstractNum w:abstractNumId="21" w15:restartNumberingAfterBreak="0">
+  <w:abstractNum w:abstractNumId="22" w15:restartNumberingAfterBreak="0">
     <w:nsid w:val="2E4F549C"/>
     <w:multiLevelType w:val="multilevel"/>
     <w:tmpl w:val="34B6B366"/>
@@ -14298,7 +16300,7 @@
       </w:pPr>
     </w:lvl>
   </w:abstractNum>
-  <w:abstractNum w:abstractNumId="22" w15:restartNumberingAfterBreak="0">
+  <w:abstractNum w:abstractNumId="23" w15:restartNumberingAfterBreak="0">
     <w:nsid w:val="317F2051"/>
     <w:multiLevelType w:val="multilevel"/>
     <w:tmpl w:val="FA66E066"/>
@@ -14411,7 +16413,7 @@
       </w:pPr>
     </w:lvl>
   </w:abstractNum>
-  <w:abstractNum w:abstractNumId="23" w15:restartNumberingAfterBreak="0">
+  <w:abstractNum w:abstractNumId="24" w15:restartNumberingAfterBreak="0">
     <w:nsid w:val="31C22523"/>
     <w:multiLevelType w:val="multilevel"/>
     <w:tmpl w:val="CCC42192"/>
@@ -14524,7 +16526,7 @@
       </w:pPr>
     </w:lvl>
   </w:abstractNum>
-  <w:abstractNum w:abstractNumId="24" w15:restartNumberingAfterBreak="0">
+  <w:abstractNum w:abstractNumId="25" w15:restartNumberingAfterBreak="0">
     <w:nsid w:val="33864FB1"/>
     <w:multiLevelType w:val="multilevel"/>
     <w:tmpl w:val="EF5415AE"/>
@@ -14610,7 +16612,7 @@
       </w:pPr>
     </w:lvl>
   </w:abstractNum>
-  <w:abstractNum w:abstractNumId="25" w15:restartNumberingAfterBreak="0">
+  <w:abstractNum w:abstractNumId="26" w15:restartNumberingAfterBreak="0">
     <w:nsid w:val="39BC135B"/>
     <w:multiLevelType w:val="multilevel"/>
     <w:tmpl w:val="5F56D7D2"/>
@@ -14714,7 +16716,7 @@
       </w:pPr>
     </w:lvl>
   </w:abstractNum>
-  <w:abstractNum w:abstractNumId="26" w15:restartNumberingAfterBreak="0">
+  <w:abstractNum w:abstractNumId="27" w15:restartNumberingAfterBreak="0">
     <w:nsid w:val="39C62A71"/>
     <w:multiLevelType w:val="multilevel"/>
     <w:tmpl w:val="D01E8E62"/>
@@ -14824,7 +16826,7 @@
       </w:pPr>
     </w:lvl>
   </w:abstractNum>
-  <w:abstractNum w:abstractNumId="27" w15:restartNumberingAfterBreak="0">
+  <w:abstractNum w:abstractNumId="28" w15:restartNumberingAfterBreak="0">
     <w:nsid w:val="3C710D29"/>
     <w:multiLevelType w:val="multilevel"/>
     <w:tmpl w:val="12E43260"/>
@@ -14910,7 +16912,7 @@
       </w:pPr>
     </w:lvl>
   </w:abstractNum>
-  <w:abstractNum w:abstractNumId="28" w15:restartNumberingAfterBreak="0">
+  <w:abstractNum w:abstractNumId="29" w15:restartNumberingAfterBreak="0">
     <w:nsid w:val="41E07A25"/>
     <w:multiLevelType w:val="multilevel"/>
     <w:tmpl w:val="6B6470FC"/>
@@ -15020,7 +17022,7 @@
       </w:rPr>
     </w:lvl>
   </w:abstractNum>
-  <w:abstractNum w:abstractNumId="29" w15:restartNumberingAfterBreak="0">
+  <w:abstractNum w:abstractNumId="30" w15:restartNumberingAfterBreak="0">
     <w:nsid w:val="42CC5A56"/>
     <w:multiLevelType w:val="multilevel"/>
     <w:tmpl w:val="EB4412F8"/>
@@ -15133,7 +17135,7 @@
       </w:pPr>
     </w:lvl>
   </w:abstractNum>
-  <w:abstractNum w:abstractNumId="30" w15:restartNumberingAfterBreak="0">
+  <w:abstractNum w:abstractNumId="31" w15:restartNumberingAfterBreak="0">
     <w:nsid w:val="43D036B8"/>
     <w:multiLevelType w:val="hybridMultilevel"/>
     <w:tmpl w:val="DE448640"/>
@@ -15245,7 +17247,7 @@
       </w:rPr>
     </w:lvl>
   </w:abstractNum>
-  <w:abstractNum w:abstractNumId="31" w15:restartNumberingAfterBreak="0">
+  <w:abstractNum w:abstractNumId="32" w15:restartNumberingAfterBreak="0">
     <w:nsid w:val="45BF053C"/>
     <w:multiLevelType w:val="multilevel"/>
     <w:tmpl w:val="EB4412F8"/>
@@ -15358,7 +17360,7 @@
       </w:pPr>
     </w:lvl>
   </w:abstractNum>
-  <w:abstractNum w:abstractNumId="32" w15:restartNumberingAfterBreak="0">
+  <w:abstractNum w:abstractNumId="33" w15:restartNumberingAfterBreak="0">
     <w:nsid w:val="4BD27171"/>
     <w:multiLevelType w:val="multilevel"/>
     <w:tmpl w:val="B698584E"/>
@@ -15471,7 +17473,120 @@
       </w:pPr>
     </w:lvl>
   </w:abstractNum>
-  <w:abstractNum w:abstractNumId="33" w15:restartNumberingAfterBreak="0">
+  <w:abstractNum w:abstractNumId="34" w15:restartNumberingAfterBreak="0">
+    <w:nsid w:val="53BD3D99"/>
+    <w:multiLevelType w:val="multilevel"/>
+    <w:tmpl w:val="B8FE835C"/>
+    <w:lvl w:ilvl="0">
+      <w:start w:val="1"/>
+      <w:numFmt w:val="decimal"/>
+      <w:lvlText w:val="%1."/>
+      <w:lvlJc w:val="left"/>
+      <w:pPr>
+        <w:tabs>
+          <w:tab w:val="num" w:pos="720"/>
+        </w:tabs>
+        <w:ind w:left="720" w:hanging="360"/>
+      </w:pPr>
+    </w:lvl>
+    <w:lvl w:ilvl="1" w:tentative="1">
+      <w:start w:val="1"/>
+      <w:numFmt w:val="decimal"/>
+      <w:lvlText w:val="%2."/>
+      <w:lvlJc w:val="left"/>
+      <w:pPr>
+        <w:tabs>
+          <w:tab w:val="num" w:pos="1440"/>
+        </w:tabs>
+        <w:ind w:left="1440" w:hanging="360"/>
+      </w:pPr>
+    </w:lvl>
+    <w:lvl w:ilvl="2" w:tentative="1">
+      <w:start w:val="1"/>
+      <w:numFmt w:val="decimal"/>
+      <w:lvlText w:val="%3."/>
+      <w:lvlJc w:val="left"/>
+      <w:pPr>
+        <w:tabs>
+          <w:tab w:val="num" w:pos="2160"/>
+        </w:tabs>
+        <w:ind w:left="2160" w:hanging="360"/>
+      </w:pPr>
+    </w:lvl>
+    <w:lvl w:ilvl="3" w:tentative="1">
+      <w:start w:val="1"/>
+      <w:numFmt w:val="decimal"/>
+      <w:lvlText w:val="%4."/>
+      <w:lvlJc w:val="left"/>
+      <w:pPr>
+        <w:tabs>
+          <w:tab w:val="num" w:pos="2880"/>
+        </w:tabs>
+        <w:ind w:left="2880" w:hanging="360"/>
+      </w:pPr>
+    </w:lvl>
+    <w:lvl w:ilvl="4" w:tentative="1">
+      <w:start w:val="1"/>
+      <w:numFmt w:val="decimal"/>
+      <w:lvlText w:val="%5."/>
+      <w:lvlJc w:val="left"/>
+      <w:pPr>
+        <w:tabs>
+          <w:tab w:val="num" w:pos="3600"/>
+        </w:tabs>
+        <w:ind w:left="3600" w:hanging="360"/>
+      </w:pPr>
+    </w:lvl>
+    <w:lvl w:ilvl="5" w:tentative="1">
+      <w:start w:val="1"/>
+      <w:numFmt w:val="decimal"/>
+      <w:lvlText w:val="%6."/>
+      <w:lvlJc w:val="left"/>
+      <w:pPr>
+        <w:tabs>
+          <w:tab w:val="num" w:pos="4320"/>
+        </w:tabs>
+        <w:ind w:left="4320" w:hanging="360"/>
+      </w:pPr>
+    </w:lvl>
+    <w:lvl w:ilvl="6" w:tentative="1">
+      <w:start w:val="1"/>
+      <w:numFmt w:val="decimal"/>
+      <w:lvlText w:val="%7."/>
+      <w:lvlJc w:val="left"/>
+      <w:pPr>
+        <w:tabs>
+          <w:tab w:val="num" w:pos="5040"/>
+        </w:tabs>
+        <w:ind w:left="5040" w:hanging="360"/>
+      </w:pPr>
+    </w:lvl>
+    <w:lvl w:ilvl="7" w:tentative="1">
+      <w:start w:val="1"/>
+      <w:numFmt w:val="decimal"/>
+      <w:lvlText w:val="%8."/>
+      <w:lvlJc w:val="left"/>
+      <w:pPr>
+        <w:tabs>
+          <w:tab w:val="num" w:pos="5760"/>
+        </w:tabs>
+        <w:ind w:left="5760" w:hanging="360"/>
+      </w:pPr>
+    </w:lvl>
+    <w:lvl w:ilvl="8" w:tentative="1">
+      <w:start w:val="1"/>
+      <w:numFmt w:val="decimal"/>
+      <w:lvlText w:val="%9."/>
+      <w:lvlJc w:val="left"/>
+      <w:pPr>
+        <w:tabs>
+          <w:tab w:val="num" w:pos="6480"/>
+        </w:tabs>
+        <w:ind w:left="6480" w:hanging="360"/>
+      </w:pPr>
+    </w:lvl>
+  </w:abstractNum>
+  <w:abstractNum w:abstractNumId="35" w15:restartNumberingAfterBreak="0">
     <w:nsid w:val="57B33757"/>
     <w:multiLevelType w:val="multilevel"/>
     <w:tmpl w:val="84BCB37E"/>
@@ -15584,7 +17699,7 @@
       </w:pPr>
     </w:lvl>
   </w:abstractNum>
-  <w:abstractNum w:abstractNumId="34" w15:restartNumberingAfterBreak="0">
+  <w:abstractNum w:abstractNumId="36" w15:restartNumberingAfterBreak="0">
     <w:nsid w:val="5B231E52"/>
     <w:multiLevelType w:val="multilevel"/>
     <w:tmpl w:val="DBFAC2FC"/>
@@ -15691,7 +17806,7 @@
       </w:pPr>
     </w:lvl>
   </w:abstractNum>
-  <w:abstractNum w:abstractNumId="35" w15:restartNumberingAfterBreak="0">
+  <w:abstractNum w:abstractNumId="37" w15:restartNumberingAfterBreak="0">
     <w:nsid w:val="5B396991"/>
     <w:multiLevelType w:val="multilevel"/>
     <w:tmpl w:val="3DA4067E"/>
@@ -15801,7 +17916,7 @@
       </w:pPr>
     </w:lvl>
   </w:abstractNum>
-  <w:abstractNum w:abstractNumId="36" w15:restartNumberingAfterBreak="0">
+  <w:abstractNum w:abstractNumId="38" w15:restartNumberingAfterBreak="0">
     <w:nsid w:val="5F7968A3"/>
     <w:multiLevelType w:val="multilevel"/>
     <w:tmpl w:val="EA5ECAE0"/>
@@ -15887,7 +18002,7 @@
       </w:pPr>
     </w:lvl>
   </w:abstractNum>
-  <w:abstractNum w:abstractNumId="37" w15:restartNumberingAfterBreak="0">
+  <w:abstractNum w:abstractNumId="39" w15:restartNumberingAfterBreak="0">
     <w:nsid w:val="608D500C"/>
     <w:multiLevelType w:val="hybridMultilevel"/>
     <w:tmpl w:val="EE34D214"/>
@@ -15976,7 +18091,7 @@
       </w:pPr>
     </w:lvl>
   </w:abstractNum>
-  <w:abstractNum w:abstractNumId="38" w15:restartNumberingAfterBreak="0">
+  <w:abstractNum w:abstractNumId="40" w15:restartNumberingAfterBreak="0">
     <w:nsid w:val="625E7AA5"/>
     <w:multiLevelType w:val="multilevel"/>
     <w:tmpl w:val="9F6C8F44"/>
@@ -16089,7 +18204,7 @@
       </w:pPr>
     </w:lvl>
   </w:abstractNum>
-  <w:abstractNum w:abstractNumId="39" w15:restartNumberingAfterBreak="0">
+  <w:abstractNum w:abstractNumId="41" w15:restartNumberingAfterBreak="0">
     <w:nsid w:val="647D6D7B"/>
     <w:multiLevelType w:val="multilevel"/>
     <w:tmpl w:val="D22A2534"/>
@@ -16199,7 +18314,7 @@
       </w:pPr>
     </w:lvl>
   </w:abstractNum>
-  <w:abstractNum w:abstractNumId="40" w15:restartNumberingAfterBreak="0">
+  <w:abstractNum w:abstractNumId="42" w15:restartNumberingAfterBreak="0">
     <w:nsid w:val="6C6774B2"/>
     <w:multiLevelType w:val="multilevel"/>
     <w:tmpl w:val="3EAA5B42"/>
@@ -16306,7 +18421,7 @@
       </w:pPr>
     </w:lvl>
   </w:abstractNum>
-  <w:abstractNum w:abstractNumId="41" w15:restartNumberingAfterBreak="0">
+  <w:abstractNum w:abstractNumId="43" w15:restartNumberingAfterBreak="0">
     <w:nsid w:val="6F88121D"/>
     <w:multiLevelType w:val="multilevel"/>
     <w:tmpl w:val="14D800F2"/>
@@ -16416,7 +18531,7 @@
       </w:rPr>
     </w:lvl>
   </w:abstractNum>
-  <w:abstractNum w:abstractNumId="42" w15:restartNumberingAfterBreak="0">
+  <w:abstractNum w:abstractNumId="44" w15:restartNumberingAfterBreak="0">
     <w:nsid w:val="6FF60976"/>
     <w:multiLevelType w:val="multilevel"/>
     <w:tmpl w:val="3B5E054C"/>
@@ -16502,7 +18617,7 @@
       </w:pPr>
     </w:lvl>
   </w:abstractNum>
-  <w:abstractNum w:abstractNumId="43" w15:restartNumberingAfterBreak="0">
+  <w:abstractNum w:abstractNumId="45" w15:restartNumberingAfterBreak="0">
     <w:nsid w:val="7DC94B52"/>
     <w:multiLevelType w:val="multilevel"/>
     <w:tmpl w:val="A3383CB4"/>
@@ -16616,58 +18731,58 @@
     </w:lvl>
   </w:abstractNum>
   <w:num w:numId="1">
-    <w:abstractNumId w:val="21"/>
+    <w:abstractNumId w:val="22"/>
   </w:num>
   <w:num w:numId="2">
-    <w:abstractNumId w:val="43"/>
+    <w:abstractNumId w:val="45"/>
   </w:num>
   <w:num w:numId="3">
-    <w:abstractNumId w:val="19"/>
+    <w:abstractNumId w:val="20"/>
   </w:num>
   <w:num w:numId="4">
-    <w:abstractNumId w:val="16"/>
+    <w:abstractNumId w:val="17"/>
   </w:num>
   <w:num w:numId="5">
     <w:abstractNumId w:val="3"/>
   </w:num>
   <w:num w:numId="6">
-    <w:abstractNumId w:val="20"/>
+    <w:abstractNumId w:val="21"/>
   </w:num>
   <w:num w:numId="7">
-    <w:abstractNumId w:val="39"/>
+    <w:abstractNumId w:val="41"/>
   </w:num>
   <w:num w:numId="8">
+    <w:abstractNumId w:val="37"/>
+  </w:num>
+  <w:num w:numId="9">
+    <w:abstractNumId w:val="27"/>
+  </w:num>
+  <w:num w:numId="10">
+    <w:abstractNumId w:val="36"/>
+  </w:num>
+  <w:num w:numId="11">
+    <w:abstractNumId w:val="42"/>
+  </w:num>
+  <w:num w:numId="12">
+    <w:abstractNumId w:val="26"/>
+  </w:num>
+  <w:num w:numId="13">
+    <w:abstractNumId w:val="16"/>
+  </w:num>
+  <w:num w:numId="14">
+    <w:abstractNumId w:val="40"/>
+  </w:num>
+  <w:num w:numId="15">
+    <w:abstractNumId w:val="32"/>
+  </w:num>
+  <w:num w:numId="16">
+    <w:abstractNumId w:val="19"/>
+  </w:num>
+  <w:num w:numId="17">
     <w:abstractNumId w:val="35"/>
   </w:num>
-  <w:num w:numId="9">
-    <w:abstractNumId w:val="26"/>
-  </w:num>
-  <w:num w:numId="10">
-    <w:abstractNumId w:val="34"/>
-  </w:num>
-  <w:num w:numId="11">
-    <w:abstractNumId w:val="40"/>
-  </w:num>
-  <w:num w:numId="12">
-    <w:abstractNumId w:val="25"/>
-  </w:num>
-  <w:num w:numId="13">
-    <w:abstractNumId w:val="15"/>
-  </w:num>
-  <w:num w:numId="14">
-    <w:abstractNumId w:val="38"/>
-  </w:num>
-  <w:num w:numId="15">
-    <w:abstractNumId w:val="31"/>
-  </w:num>
-  <w:num w:numId="16">
-    <w:abstractNumId w:val="18"/>
-  </w:num>
-  <w:num w:numId="17">
+  <w:num w:numId="18">
     <w:abstractNumId w:val="33"/>
-  </w:num>
-  <w:num w:numId="18">
-    <w:abstractNumId w:val="32"/>
   </w:num>
   <w:num w:numId="19">
     <w:abstractNumId w:val="1"/>
@@ -16682,10 +18797,10 @@
     <w:abstractNumId w:val="2"/>
   </w:num>
   <w:num w:numId="23">
-    <w:abstractNumId w:val="36"/>
+    <w:abstractNumId w:val="38"/>
   </w:num>
   <w:num w:numId="24">
-    <w:abstractNumId w:val="24"/>
+    <w:abstractNumId w:val="25"/>
   </w:num>
   <w:num w:numId="25">
     <w:abstractNumId w:val="12"/>
@@ -16694,22 +18809,22 @@
     <w:abstractNumId w:val="6"/>
   </w:num>
   <w:num w:numId="27">
-    <w:abstractNumId w:val="28"/>
+    <w:abstractNumId w:val="29"/>
   </w:num>
   <w:num w:numId="28">
     <w:abstractNumId w:val="0"/>
   </w:num>
   <w:num w:numId="29">
-    <w:abstractNumId w:val="23"/>
+    <w:abstractNumId w:val="24"/>
   </w:num>
   <w:num w:numId="30">
     <w:abstractNumId w:val="13"/>
   </w:num>
   <w:num w:numId="31">
-    <w:abstractNumId w:val="17"/>
+    <w:abstractNumId w:val="18"/>
   </w:num>
   <w:num w:numId="32">
-    <w:abstractNumId w:val="37"/>
+    <w:abstractNumId w:val="39"/>
   </w:num>
   <w:num w:numId="33">
     <w:abstractNumId w:val="11"/>
@@ -16752,22 +18867,22 @@
     </w:lvlOverride>
   </w:num>
   <w:num w:numId="39">
-    <w:abstractNumId w:val="22"/>
+    <w:abstractNumId w:val="23"/>
     <w:lvlOverride w:ilvl="0">
       <w:startOverride w:val="3"/>
     </w:lvlOverride>
   </w:num>
   <w:num w:numId="40">
-    <w:abstractNumId w:val="30"/>
+    <w:abstractNumId w:val="31"/>
   </w:num>
   <w:num w:numId="41">
     <w:abstractNumId w:val="7"/>
   </w:num>
   <w:num w:numId="42">
-    <w:abstractNumId w:val="42"/>
+    <w:abstractNumId w:val="44"/>
   </w:num>
   <w:num w:numId="43">
-    <w:abstractNumId w:val="27"/>
+    <w:abstractNumId w:val="28"/>
   </w:num>
   <w:num w:numId="44">
     <w:abstractNumId w:val="4"/>
@@ -16776,10 +18891,16 @@
     <w:abstractNumId w:val="8"/>
   </w:num>
   <w:num w:numId="46">
-    <w:abstractNumId w:val="41"/>
+    <w:abstractNumId w:val="43"/>
   </w:num>
   <w:num w:numId="47">
-    <w:abstractNumId w:val="29"/>
+    <w:abstractNumId w:val="30"/>
+  </w:num>
+  <w:num w:numId="48">
+    <w:abstractNumId w:val="34"/>
+  </w:num>
+  <w:num w:numId="49">
+    <w:abstractNumId w:val="15"/>
   </w:num>
 </w:numbering>
 </file>
@@ -16789,7 +18910,7 @@
   <w:docDefaults>
     <w:rPrDefault>
       <w:rPr>
-        <w:rFonts w:ascii="Calibri" w:eastAsia="宋体" w:hAnsi="Calibri" w:cs="Times New Roman"/>
+        <w:rFonts w:ascii="Calibri" w:eastAsia="SimSun" w:hAnsi="Calibri" w:cs="Times New Roman"/>
         <w:lang w:val="el-GR" w:eastAsia="el-GR" w:bidi="ar-SA"/>
       </w:rPr>
     </w:rPrDefault>
@@ -17063,10 +19184,6 @@
     <w:lsdException w:name="Book Title" w:uiPriority="33" w:qFormat="1"/>
     <w:lsdException w:name="Bibliography" w:semiHidden="1" w:uiPriority="37" w:unhideWhenUsed="1"/>
     <w:lsdException w:name="TOC Heading" w:semiHidden="1" w:uiPriority="39" w:unhideWhenUsed="1" w:qFormat="1"/>
-    <w:lsdException w:name="Grid Table Light" w:semiHidden="1" w:unhideWhenUsed="1"/>
-    <w:lsdException w:name="Grid Table 1 Light" w:semiHidden="1" w:unhideWhenUsed="1"/>
-    <w:lsdException w:name="Grid Table 2" w:semiHidden="1" w:unhideWhenUsed="1"/>
-    <w:lsdException w:name="Grid Table 3" w:semiHidden="1" w:unhideWhenUsed="1"/>
     <w:lsdException w:name="Grid Table 4" w:uiPriority="49"/>
     <w:lsdException w:name="Grid Table 5 Dark" w:uiPriority="50"/>
     <w:lsdException w:name="Grid Table 6 Colorful" w:uiPriority="51"/>

</xml_diff>

<commit_message>
ER & Relationship description added
</commit_message>
<xml_diff>
--- a/Project_Report.docx
+++ b/Project_Report.docx
@@ -2308,19 +2308,59 @@
       <w:pPr>
         <w:pStyle w:val="NoSpacing"/>
       </w:pPr>
-      <w:r>
-        <w:t>&lt;Add the figure of the ER schema&gt;</w:t>
+      <w:bookmarkStart w:id="5" w:name="_GoBack"/>
+      <w:bookmarkEnd w:id="5"/>
+      <w:r>
+        <w:rPr>
+          <w:noProof/>
+        </w:rPr>
+        <w:drawing>
+          <wp:inline distT="0" distB="0" distL="0" distR="0" wp14:anchorId="55849462" wp14:editId="796FA05F">
+            <wp:extent cx="6332220" cy="5353685"/>
+            <wp:effectExtent l="0" t="0" r="5080" b="5715"/>
+            <wp:docPr id="2" name="Picture 2" descr="A close up of a map&#10;&#10;Description automatically generated"/>
+            <wp:cNvGraphicFramePr>
+              <a:graphicFrameLocks xmlns:a="http://schemas.openxmlformats.org/drawingml/2006/main" noChangeAspect="1"/>
+            </wp:cNvGraphicFramePr>
+            <a:graphic xmlns:a="http://schemas.openxmlformats.org/drawingml/2006/main">
+              <a:graphicData uri="http://schemas.openxmlformats.org/drawingml/2006/picture">
+                <pic:pic xmlns:pic="http://schemas.openxmlformats.org/drawingml/2006/picture">
+                  <pic:nvPicPr>
+                    <pic:cNvPr id="2" name="Airbnb ERD 2.0.jpg"/>
+                    <pic:cNvPicPr/>
+                  </pic:nvPicPr>
+                  <pic:blipFill>
+                    <a:blip r:embed="rId7"/>
+                    <a:stretch>
+                      <a:fillRect/>
+                    </a:stretch>
+                  </pic:blipFill>
+                  <pic:spPr>
+                    <a:xfrm>
+                      <a:off x="0" y="0"/>
+                      <a:ext cx="6332220" cy="5353685"/>
+                    </a:xfrm>
+                    <a:prstGeom prst="rect">
+                      <a:avLst/>
+                    </a:prstGeom>
+                  </pic:spPr>
+                </pic:pic>
+              </a:graphicData>
+            </a:graphic>
+          </wp:inline>
+        </w:drawing>
       </w:r>
     </w:p>
     <w:p>
       <w:pPr>
         <w:pStyle w:val="Heading3"/>
       </w:pPr>
-      <w:bookmarkStart w:id="5" w:name="_Toc506900035"/>
-      <w:r>
+      <w:bookmarkStart w:id="6" w:name="_Toc506900035"/>
+      <w:r>
+        <w:lastRenderedPageBreak/>
         <w:t>Description</w:t>
       </w:r>
-      <w:bookmarkEnd w:id="5"/>
+      <w:bookmarkEnd w:id="6"/>
     </w:p>
     <w:p>
       <w:pPr>
@@ -2509,7 +2549,7 @@
       <w:pPr>
         <w:pStyle w:val="ListParagraph"/>
         <w:rPr>
-          <w:rFonts w:ascii="MS Mincho" w:eastAsia="MS Mincho" w:hAnsi="MS Mincho" w:cs="MS Mincho" w:hint="eastAsia"/>
+          <w:rFonts w:ascii="MS Mincho" w:eastAsia="MS Mincho" w:hAnsi="MS Mincho" w:cs="MS Mincho"/>
           <w:color w:val="auto"/>
           <w:sz w:val="24"/>
           <w:szCs w:val="24"/>
@@ -2602,7 +2642,7 @@
         <w:suppressAutoHyphens w:val="0"/>
         <w:spacing w:before="100" w:beforeAutospacing="1" w:after="100" w:afterAutospacing="1" w:line="240" w:lineRule="auto"/>
         <w:rPr>
-          <w:rFonts w:ascii="Times New Roman" w:eastAsia="Times New Roman" w:hAnsi="Times New Roman" w:hint="eastAsia"/>
+          <w:rFonts w:ascii="Times New Roman" w:eastAsia="Times New Roman" w:hAnsi="Times New Roman"/>
           <w:color w:val="auto"/>
           <w:sz w:val="24"/>
           <w:szCs w:val="24"/>
@@ -2876,12 +2916,9 @@
     <w:p>
       <w:pPr>
         <w:pStyle w:val="ListParagraph"/>
-        <w:numPr>
-          <w:ilvl w:val="0"/>
-          <w:numId w:val="49"/>
-        </w:numPr>
         <w:suppressAutoHyphens w:val="0"/>
         <w:spacing w:before="100" w:beforeAutospacing="1" w:after="100" w:afterAutospacing="1" w:line="240" w:lineRule="auto"/>
+        <w:ind w:left="1440"/>
         <w:rPr>
           <w:rFonts w:ascii="Times New Roman" w:eastAsia="Times New Roman" w:hAnsi="Times New Roman"/>
           <w:color w:val="auto"/>
@@ -2890,184 +2927,6 @@
           <w:lang w:val="en-SG" w:eastAsia="zh-CN"/>
         </w:rPr>
       </w:pPr>
-      <w:r>
-        <w:rPr>
-          <w:rFonts w:ascii="Times New Roman" w:eastAsia="Times New Roman" w:hAnsi="Times New Roman"/>
-          <w:color w:val="auto"/>
-          <w:sz w:val="24"/>
-          <w:szCs w:val="24"/>
-          <w:lang w:eastAsia="zh-CN"/>
-        </w:rPr>
-        <w:t xml:space="preserve">Owns </w:t>
-      </w:r>
-      <w:r>
-        <w:rPr>
-          <w:rFonts w:ascii="Times New Roman" w:eastAsia="Times New Roman" w:hAnsi="Times New Roman"/>
-          <w:color w:val="auto"/>
-          <w:sz w:val="24"/>
-          <w:szCs w:val="24"/>
-          <w:u w:val="single"/>
-          <w:lang w:eastAsia="zh-CN"/>
-        </w:rPr>
-        <w:t>(no attribute</w:t>
-      </w:r>
-      <w:r>
-        <w:rPr>
-          <w:rFonts w:ascii="Times New Roman" w:eastAsia="Times New Roman" w:hAnsi="Times New Roman"/>
-          <w:color w:val="auto"/>
-          <w:sz w:val="24"/>
-          <w:szCs w:val="24"/>
-          <w:lang w:eastAsia="zh-CN"/>
-        </w:rPr>
-        <w:t xml:space="preserve">): an association among entities </w:t>
-      </w:r>
-      <w:r>
-        <w:rPr>
-          <w:rFonts w:ascii="Times New Roman" w:eastAsia="Times New Roman" w:hAnsi="Times New Roman"/>
-          <w:i/>
-          <w:color w:val="auto"/>
-          <w:sz w:val="24"/>
-          <w:szCs w:val="24"/>
-          <w:lang w:eastAsia="zh-CN"/>
-        </w:rPr>
-        <w:t>Listing</w:t>
-      </w:r>
-      <w:r>
-        <w:rPr>
-          <w:rFonts w:ascii="Times New Roman" w:eastAsia="Times New Roman" w:hAnsi="Times New Roman"/>
-          <w:color w:val="auto"/>
-          <w:sz w:val="24"/>
-          <w:szCs w:val="24"/>
-          <w:lang w:eastAsia="zh-CN"/>
-        </w:rPr>
-        <w:t xml:space="preserve"> and </w:t>
-      </w:r>
-      <w:r>
-        <w:rPr>
-          <w:rFonts w:ascii="Times New Roman" w:eastAsia="Times New Roman" w:hAnsi="Times New Roman"/>
-          <w:i/>
-          <w:color w:val="auto"/>
-          <w:sz w:val="24"/>
-          <w:szCs w:val="24"/>
-          <w:lang w:eastAsia="zh-CN"/>
-        </w:rPr>
-        <w:t>Host</w:t>
-      </w:r>
-      <w:r>
-        <w:rPr>
-          <w:rFonts w:ascii="Times New Roman" w:eastAsia="Times New Roman" w:hAnsi="Times New Roman"/>
-          <w:color w:val="auto"/>
-          <w:sz w:val="24"/>
-          <w:szCs w:val="24"/>
-          <w:lang w:eastAsia="zh-CN"/>
-        </w:rPr>
-        <w:t xml:space="preserve">. This relationship represents that host owns house(s). </w:t>
-      </w:r>
-      <w:r>
-        <w:rPr>
-          <w:rFonts w:ascii="Times New Roman" w:eastAsia="Times New Roman" w:hAnsi="Times New Roman"/>
-          <w:i/>
-          <w:color w:val="auto"/>
-          <w:sz w:val="24"/>
-          <w:szCs w:val="24"/>
-          <w:lang w:eastAsia="zh-CN"/>
-        </w:rPr>
-        <w:t>Listing</w:t>
-      </w:r>
-      <w:r>
-        <w:rPr>
-          <w:rFonts w:ascii="Times New Roman" w:eastAsia="Times New Roman" w:hAnsi="Times New Roman"/>
-          <w:color w:val="auto"/>
-          <w:sz w:val="24"/>
-          <w:szCs w:val="24"/>
-          <w:lang w:eastAsia="zh-CN"/>
-        </w:rPr>
-        <w:t xml:space="preserve"> h</w:t>
-      </w:r>
-      <w:r>
-        <w:rPr>
-          <w:rFonts w:ascii="Times New Roman" w:eastAsia="Times New Roman" w:hAnsi="Times New Roman"/>
-          <w:color w:val="ED7D31" w:themeColor="accent2"/>
-          <w:sz w:val="24"/>
-          <w:szCs w:val="24"/>
-          <w:lang w:eastAsia="zh-CN"/>
-        </w:rPr>
-        <w:t xml:space="preserve">as a key constraint and total participation, i.e. exactly one relationship, while </w:t>
-      </w:r>
-      <w:r>
-        <w:rPr>
-          <w:rFonts w:ascii="Times New Roman" w:eastAsia="Times New Roman" w:hAnsi="Times New Roman"/>
-          <w:i/>
-          <w:color w:val="ED7D31" w:themeColor="accent2"/>
-          <w:sz w:val="24"/>
-          <w:szCs w:val="24"/>
-          <w:lang w:eastAsia="zh-CN"/>
-        </w:rPr>
-        <w:t>Host</w:t>
-      </w:r>
-      <w:r>
-        <w:rPr>
-          <w:rFonts w:ascii="Times New Roman" w:eastAsia="Times New Roman" w:hAnsi="Times New Roman"/>
-          <w:color w:val="ED7D31" w:themeColor="accent2"/>
-          <w:sz w:val="24"/>
-          <w:szCs w:val="24"/>
-          <w:lang w:eastAsia="zh-CN"/>
-        </w:rPr>
-        <w:t xml:space="preserve"> has total participation</w:t>
-      </w:r>
-      <w:r>
-        <w:rPr>
-          <w:rFonts w:ascii="Times New Roman" w:eastAsia="Times New Roman" w:hAnsi="Times New Roman"/>
-          <w:color w:val="auto"/>
-          <w:sz w:val="24"/>
-          <w:szCs w:val="24"/>
-          <w:lang w:eastAsia="zh-CN"/>
-        </w:rPr>
-        <w:t xml:space="preserve">, which makes </w:t>
-      </w:r>
-      <w:r>
-        <w:rPr>
-          <w:rFonts w:ascii="Times New Roman" w:eastAsia="Times New Roman" w:hAnsi="Times New Roman"/>
-          <w:i/>
-          <w:color w:val="auto"/>
-          <w:sz w:val="24"/>
-          <w:szCs w:val="24"/>
-          <w:lang w:eastAsia="zh-CN"/>
-        </w:rPr>
-        <w:t>Host</w:t>
-      </w:r>
-      <w:r>
-        <w:rPr>
-          <w:rFonts w:ascii="Times New Roman" w:eastAsia="Times New Roman" w:hAnsi="Times New Roman"/>
-          <w:color w:val="auto"/>
-          <w:sz w:val="24"/>
-          <w:szCs w:val="24"/>
-          <w:lang w:eastAsia="zh-CN"/>
-        </w:rPr>
-        <w:t xml:space="preserve"> and </w:t>
-      </w:r>
-      <w:r>
-        <w:rPr>
-          <w:rFonts w:ascii="Times New Roman" w:eastAsia="Times New Roman" w:hAnsi="Times New Roman"/>
-          <w:i/>
-          <w:color w:val="auto"/>
-          <w:sz w:val="24"/>
-          <w:szCs w:val="24"/>
-          <w:lang w:eastAsia="zh-CN"/>
-        </w:rPr>
-        <w:lastRenderedPageBreak/>
-        <w:t>Listing</w:t>
-      </w:r>
-      <w:r>
-        <w:rPr>
-          <w:rFonts w:ascii="Times New Roman" w:eastAsia="Times New Roman" w:hAnsi="Times New Roman"/>
-          <w:color w:val="auto"/>
-          <w:sz w:val="24"/>
-          <w:szCs w:val="24"/>
-          <w:lang w:eastAsia="zh-CN"/>
-        </w:rPr>
-        <w:t xml:space="preserve"> a one-to-many relationship. This means every house must have and only can have one host, and every host must have at least one house to make them a host in this system.</w:t>
-      </w:r>
     </w:p>
     <w:p>
       <w:pPr>
@@ -3092,9 +2951,9 @@
           <w:color w:val="auto"/>
           <w:sz w:val="24"/>
           <w:szCs w:val="24"/>
-          <w:lang w:val="en-SG" w:eastAsia="zh-CN"/>
-        </w:rPr>
-        <w:t xml:space="preserve">Locates </w:t>
+          <w:lang w:eastAsia="zh-CN"/>
+        </w:rPr>
+        <w:t xml:space="preserve">Owns </w:t>
       </w:r>
       <w:r>
         <w:rPr>
@@ -3103,11 +2962,173 @@
           <w:sz w:val="24"/>
           <w:szCs w:val="24"/>
           <w:u w:val="single"/>
-          <w:lang w:val="en-SG" w:eastAsia="zh-CN"/>
-        </w:rPr>
-        <w:t>(n a</w:t>
-      </w:r>
-      <w:r>
+          <w:lang w:eastAsia="zh-CN"/>
+        </w:rPr>
+        <w:t>(no attribute</w:t>
+      </w:r>
+      <w:r>
+        <w:rPr>
+          <w:rFonts w:ascii="Times New Roman" w:eastAsia="Times New Roman" w:hAnsi="Times New Roman"/>
+          <w:color w:val="auto"/>
+          <w:sz w:val="24"/>
+          <w:szCs w:val="24"/>
+          <w:lang w:eastAsia="zh-CN"/>
+        </w:rPr>
+        <w:t xml:space="preserve">): an association among entities </w:t>
+      </w:r>
+      <w:r>
+        <w:rPr>
+          <w:rFonts w:ascii="Times New Roman" w:eastAsia="Times New Roman" w:hAnsi="Times New Roman"/>
+          <w:i/>
+          <w:color w:val="auto"/>
+          <w:sz w:val="24"/>
+          <w:szCs w:val="24"/>
+          <w:lang w:eastAsia="zh-CN"/>
+        </w:rPr>
+        <w:t>Listing</w:t>
+      </w:r>
+      <w:r>
+        <w:rPr>
+          <w:rFonts w:ascii="Times New Roman" w:eastAsia="Times New Roman" w:hAnsi="Times New Roman"/>
+          <w:color w:val="auto"/>
+          <w:sz w:val="24"/>
+          <w:szCs w:val="24"/>
+          <w:lang w:eastAsia="zh-CN"/>
+        </w:rPr>
+        <w:t xml:space="preserve"> and </w:t>
+      </w:r>
+      <w:r>
+        <w:rPr>
+          <w:rFonts w:ascii="Times New Roman" w:eastAsia="Times New Roman" w:hAnsi="Times New Roman"/>
+          <w:i/>
+          <w:color w:val="auto"/>
+          <w:sz w:val="24"/>
+          <w:szCs w:val="24"/>
+          <w:lang w:eastAsia="zh-CN"/>
+        </w:rPr>
+        <w:t>Host</w:t>
+      </w:r>
+      <w:r>
+        <w:rPr>
+          <w:rFonts w:ascii="Times New Roman" w:eastAsia="Times New Roman" w:hAnsi="Times New Roman"/>
+          <w:color w:val="auto"/>
+          <w:sz w:val="24"/>
+          <w:szCs w:val="24"/>
+          <w:lang w:eastAsia="zh-CN"/>
+        </w:rPr>
+        <w:t xml:space="preserve">. This relationship represents that host owns house(s). </w:t>
+      </w:r>
+      <w:r>
+        <w:rPr>
+          <w:rFonts w:ascii="Times New Roman" w:eastAsia="Times New Roman" w:hAnsi="Times New Roman"/>
+          <w:i/>
+          <w:color w:val="auto"/>
+          <w:sz w:val="24"/>
+          <w:szCs w:val="24"/>
+          <w:lang w:eastAsia="zh-CN"/>
+        </w:rPr>
+        <w:t>Listing</w:t>
+      </w:r>
+      <w:r>
+        <w:rPr>
+          <w:rFonts w:ascii="Times New Roman" w:eastAsia="Times New Roman" w:hAnsi="Times New Roman"/>
+          <w:color w:val="auto"/>
+          <w:sz w:val="24"/>
+          <w:szCs w:val="24"/>
+          <w:lang w:eastAsia="zh-CN"/>
+        </w:rPr>
+        <w:t xml:space="preserve"> h</w:t>
+      </w:r>
+      <w:r>
+        <w:rPr>
+          <w:rFonts w:ascii="Times New Roman" w:eastAsia="Times New Roman" w:hAnsi="Times New Roman"/>
+          <w:color w:val="ED7D31" w:themeColor="accent2"/>
+          <w:sz w:val="24"/>
+          <w:szCs w:val="24"/>
+          <w:lang w:eastAsia="zh-CN"/>
+        </w:rPr>
+        <w:t xml:space="preserve">as a key constraint and total participation, i.e. exactly one relationship, while </w:t>
+      </w:r>
+      <w:r>
+        <w:rPr>
+          <w:rFonts w:ascii="Times New Roman" w:eastAsia="Times New Roman" w:hAnsi="Times New Roman"/>
+          <w:i/>
+          <w:color w:val="ED7D31" w:themeColor="accent2"/>
+          <w:sz w:val="24"/>
+          <w:szCs w:val="24"/>
+          <w:lang w:eastAsia="zh-CN"/>
+        </w:rPr>
+        <w:t>Host</w:t>
+      </w:r>
+      <w:r>
+        <w:rPr>
+          <w:rFonts w:ascii="Times New Roman" w:eastAsia="Times New Roman" w:hAnsi="Times New Roman"/>
+          <w:color w:val="ED7D31" w:themeColor="accent2"/>
+          <w:sz w:val="24"/>
+          <w:szCs w:val="24"/>
+          <w:lang w:eastAsia="zh-CN"/>
+        </w:rPr>
+        <w:t xml:space="preserve"> has total participation</w:t>
+      </w:r>
+      <w:r>
+        <w:rPr>
+          <w:rFonts w:ascii="Times New Roman" w:eastAsia="Times New Roman" w:hAnsi="Times New Roman"/>
+          <w:color w:val="auto"/>
+          <w:sz w:val="24"/>
+          <w:szCs w:val="24"/>
+          <w:lang w:eastAsia="zh-CN"/>
+        </w:rPr>
+        <w:t xml:space="preserve">, which makes </w:t>
+      </w:r>
+      <w:r>
+        <w:rPr>
+          <w:rFonts w:ascii="Times New Roman" w:eastAsia="Times New Roman" w:hAnsi="Times New Roman"/>
+          <w:i/>
+          <w:color w:val="auto"/>
+          <w:sz w:val="24"/>
+          <w:szCs w:val="24"/>
+          <w:lang w:eastAsia="zh-CN"/>
+        </w:rPr>
+        <w:t>Host</w:t>
+      </w:r>
+      <w:r>
+        <w:rPr>
+          <w:rFonts w:ascii="Times New Roman" w:eastAsia="Times New Roman" w:hAnsi="Times New Roman"/>
+          <w:color w:val="auto"/>
+          <w:sz w:val="24"/>
+          <w:szCs w:val="24"/>
+          <w:lang w:eastAsia="zh-CN"/>
+        </w:rPr>
+        <w:t xml:space="preserve"> and </w:t>
+      </w:r>
+      <w:r>
+        <w:rPr>
+          <w:rFonts w:ascii="Times New Roman" w:eastAsia="Times New Roman" w:hAnsi="Times New Roman"/>
+          <w:i/>
+          <w:color w:val="auto"/>
+          <w:sz w:val="24"/>
+          <w:szCs w:val="24"/>
+          <w:lang w:eastAsia="zh-CN"/>
+        </w:rPr>
+        <w:t>Listing</w:t>
+      </w:r>
+      <w:r>
+        <w:rPr>
+          <w:rFonts w:ascii="Times New Roman" w:eastAsia="Times New Roman" w:hAnsi="Times New Roman"/>
+          <w:color w:val="auto"/>
+          <w:sz w:val="24"/>
+          <w:szCs w:val="24"/>
+          <w:lang w:eastAsia="zh-CN"/>
+        </w:rPr>
+        <w:t xml:space="preserve"> a one-to-many relationship. This means every house must have and only can have one host, and every host must have at least one house to make them a host in this system.</w:t>
+      </w:r>
+    </w:p>
+    <w:p>
+      <w:pPr>
+        <w:pStyle w:val="ListParagraph"/>
+        <w:suppressAutoHyphens w:val="0"/>
+        <w:spacing w:before="100" w:beforeAutospacing="1" w:after="100" w:afterAutospacing="1" w:line="240" w:lineRule="auto"/>
+        <w:ind w:left="1440"/>
         <w:rPr>
           <w:rFonts w:ascii="Times New Roman" w:eastAsia="Times New Roman" w:hAnsi="Times New Roman"/>
           <w:color w:val="auto"/>
@@ -3115,174 +3136,7 @@
           <w:szCs w:val="24"/>
           <w:lang w:val="en-SG" w:eastAsia="zh-CN"/>
         </w:rPr>
-        <w:t xml:space="preserve">): an association among entities </w:t>
-      </w:r>
-      <w:r>
-        <w:rPr>
-          <w:rFonts w:ascii="Times New Roman" w:eastAsia="Times New Roman" w:hAnsi="Times New Roman"/>
-          <w:i/>
-          <w:color w:val="auto"/>
-          <w:sz w:val="24"/>
-          <w:szCs w:val="24"/>
-          <w:lang w:val="en-SG" w:eastAsia="zh-CN"/>
-        </w:rPr>
-        <w:t>Listing</w:t>
-      </w:r>
-      <w:r>
-        <w:rPr>
-          <w:rFonts w:ascii="Times New Roman" w:eastAsia="Times New Roman" w:hAnsi="Times New Roman"/>
-          <w:color w:val="auto"/>
-          <w:sz w:val="24"/>
-          <w:szCs w:val="24"/>
-          <w:lang w:val="en-SG" w:eastAsia="zh-CN"/>
-        </w:rPr>
-        <w:t xml:space="preserve"> and </w:t>
-      </w:r>
-      <w:r>
-        <w:rPr>
-          <w:rFonts w:ascii="Times New Roman" w:eastAsia="Times New Roman" w:hAnsi="Times New Roman"/>
-          <w:i/>
-          <w:color w:val="auto"/>
-          <w:sz w:val="24"/>
-          <w:szCs w:val="24"/>
-          <w:lang w:val="en-SG" w:eastAsia="zh-CN"/>
-        </w:rPr>
-        <w:t>Venue</w:t>
-      </w:r>
-      <w:r>
-        <w:rPr>
-          <w:rFonts w:ascii="Times New Roman" w:eastAsia="Times New Roman" w:hAnsi="Times New Roman"/>
-          <w:color w:val="auto"/>
-          <w:sz w:val="24"/>
-          <w:szCs w:val="24"/>
-          <w:lang w:val="en-SG" w:eastAsia="zh-CN"/>
-        </w:rPr>
-        <w:t xml:space="preserve">. It represents that house locates at certain venue. </w:t>
-      </w:r>
-      <w:r>
-        <w:rPr>
-          <w:rFonts w:ascii="Times New Roman" w:eastAsia="Times New Roman" w:hAnsi="Times New Roman"/>
-          <w:i/>
-          <w:color w:val="auto"/>
-          <w:sz w:val="24"/>
-          <w:szCs w:val="24"/>
-          <w:lang w:val="en-SG" w:eastAsia="zh-CN"/>
-        </w:rPr>
-        <w:t>Listing</w:t>
-      </w:r>
-      <w:r>
-        <w:rPr>
-          <w:rFonts w:ascii="Times New Roman" w:eastAsia="Times New Roman" w:hAnsi="Times New Roman"/>
-          <w:color w:val="auto"/>
-          <w:sz w:val="24"/>
-          <w:szCs w:val="24"/>
-          <w:lang w:val="en-SG" w:eastAsia="zh-CN"/>
-        </w:rPr>
-        <w:t xml:space="preserve"> </w:t>
-      </w:r>
-      <w:r>
-        <w:rPr>
-          <w:rFonts w:ascii="Times New Roman" w:eastAsia="Times New Roman" w:hAnsi="Times New Roman"/>
-          <w:color w:val="ED7D31" w:themeColor="accent2"/>
-          <w:sz w:val="24"/>
-          <w:szCs w:val="24"/>
-          <w:lang w:val="en-SG" w:eastAsia="zh-CN"/>
-        </w:rPr>
-        <w:t>has a key constraint as well as total participation</w:t>
-      </w:r>
-      <w:r>
-        <w:rPr>
-          <w:rFonts w:ascii="Times New Roman" w:eastAsia="Times New Roman" w:hAnsi="Times New Roman"/>
-          <w:color w:val="auto"/>
-          <w:sz w:val="24"/>
-          <w:szCs w:val="24"/>
-          <w:lang w:val="en-SG" w:eastAsia="zh-CN"/>
-        </w:rPr>
-        <w:t xml:space="preserve">, i.e. exactly one relationship. Every house locates at exactly one venue, which means house must have and can only have one venue to be located at. </w:t>
-      </w:r>
-      <w:r>
-        <w:rPr>
-          <w:rFonts w:ascii="Times New Roman" w:eastAsia="Times New Roman" w:hAnsi="Times New Roman"/>
-          <w:i/>
-          <w:color w:val="auto"/>
-          <w:sz w:val="24"/>
-          <w:szCs w:val="24"/>
-          <w:lang w:val="en-SG" w:eastAsia="zh-CN"/>
-        </w:rPr>
-        <w:t>Venue</w:t>
-      </w:r>
-      <w:r>
-        <w:rPr>
-          <w:rFonts w:ascii="Times New Roman" w:eastAsia="Times New Roman" w:hAnsi="Times New Roman"/>
-          <w:color w:val="auto"/>
-          <w:sz w:val="24"/>
-          <w:szCs w:val="24"/>
-          <w:lang w:val="en-SG" w:eastAsia="zh-CN"/>
-        </w:rPr>
-        <w:t xml:space="preserve"> </w:t>
-      </w:r>
-      <w:r>
-        <w:rPr>
-          <w:rFonts w:ascii="Times New Roman" w:eastAsia="Times New Roman" w:hAnsi="Times New Roman"/>
-          <w:color w:val="ED7D31" w:themeColor="accent2"/>
-          <w:sz w:val="24"/>
-          <w:szCs w:val="24"/>
-          <w:lang w:val="en-SG" w:eastAsia="zh-CN"/>
-        </w:rPr>
-        <w:t xml:space="preserve">has no constraints </w:t>
-      </w:r>
-      <w:r>
-        <w:rPr>
-          <w:rFonts w:ascii="Times New Roman" w:eastAsia="Times New Roman" w:hAnsi="Times New Roman"/>
-          <w:color w:val="auto"/>
-          <w:sz w:val="24"/>
-          <w:szCs w:val="24"/>
-          <w:lang w:val="en-SG" w:eastAsia="zh-CN"/>
-        </w:rPr>
-        <w:t xml:space="preserve">such that a venue can be not located by any house, or be located by one to many houses. These make </w:t>
-      </w:r>
-      <w:r>
-        <w:rPr>
-          <w:rFonts w:ascii="Times New Roman" w:eastAsia="Times New Roman" w:hAnsi="Times New Roman"/>
-          <w:i/>
-          <w:color w:val="auto"/>
-          <w:sz w:val="24"/>
-          <w:szCs w:val="24"/>
-          <w:lang w:val="en-SG" w:eastAsia="zh-CN"/>
-        </w:rPr>
-        <w:t>Venue</w:t>
-      </w:r>
-      <w:r>
-        <w:rPr>
-          <w:rFonts w:ascii="Times New Roman" w:eastAsia="Times New Roman" w:hAnsi="Times New Roman"/>
-          <w:color w:val="auto"/>
-          <w:sz w:val="24"/>
-          <w:szCs w:val="24"/>
-          <w:lang w:val="en-SG" w:eastAsia="zh-CN"/>
-        </w:rPr>
-        <w:t xml:space="preserve"> and </w:t>
-      </w:r>
-      <w:r>
-        <w:rPr>
-          <w:rFonts w:ascii="Times New Roman" w:eastAsia="Times New Roman" w:hAnsi="Times New Roman"/>
-          <w:i/>
-          <w:color w:val="auto"/>
-          <w:sz w:val="24"/>
-          <w:szCs w:val="24"/>
-          <w:lang w:val="en-SG" w:eastAsia="zh-CN"/>
-        </w:rPr>
-        <w:t>Listing</w:t>
-      </w:r>
-      <w:r>
-        <w:rPr>
-          <w:rFonts w:ascii="Times New Roman" w:eastAsia="Times New Roman" w:hAnsi="Times New Roman"/>
-          <w:color w:val="auto"/>
-          <w:sz w:val="24"/>
-          <w:szCs w:val="24"/>
-          <w:lang w:val="en-SG" w:eastAsia="zh-CN"/>
-        </w:rPr>
-        <w:t xml:space="preserve"> a one-to-many relationship. </w:t>
-      </w:r>
+      </w:pPr>
     </w:p>
     <w:p>
       <w:pPr>
@@ -3294,23 +3148,13 @@
         <w:suppressAutoHyphens w:val="0"/>
         <w:spacing w:before="100" w:beforeAutospacing="1" w:after="100" w:afterAutospacing="1" w:line="240" w:lineRule="auto"/>
         <w:rPr>
-          <w:rFonts w:ascii="Times New Roman" w:eastAsia="Times New Roman" w:hAnsi="Times New Roman" w:hint="eastAsia"/>
-          <w:color w:val="auto"/>
-          <w:sz w:val="24"/>
-          <w:szCs w:val="24"/>
-          <w:lang w:val="en-SG" w:eastAsia="zh-CN"/>
-        </w:rPr>
-      </w:pPr>
-      <w:r>
-        <w:rPr>
           <w:rFonts w:ascii="Times New Roman" w:eastAsia="Times New Roman" w:hAnsi="Times New Roman"/>
           <w:color w:val="auto"/>
           <w:sz w:val="24"/>
           <w:szCs w:val="24"/>
           <w:lang w:val="en-SG" w:eastAsia="zh-CN"/>
         </w:rPr>
-        <w:t>Incurs</w:t>
-      </w:r>
+      </w:pPr>
       <w:r>
         <w:rPr>
           <w:rFonts w:ascii="Times New Roman" w:eastAsia="Times New Roman" w:hAnsi="Times New Roman"/>
@@ -3319,7 +3163,7 @@
           <w:szCs w:val="24"/>
           <w:lang w:val="en-SG" w:eastAsia="zh-CN"/>
         </w:rPr>
-        <w:t xml:space="preserve"> (n a): </w:t>
+        <w:t xml:space="preserve">Locates </w:t>
       </w:r>
       <w:r>
         <w:rPr>
@@ -3327,9 +3171,20 @@
           <w:color w:val="auto"/>
           <w:sz w:val="24"/>
           <w:szCs w:val="24"/>
-          <w:lang w:eastAsia="zh-CN"/>
-        </w:rPr>
-        <w:t xml:space="preserve">an association among entities </w:t>
+          <w:u w:val="single"/>
+          <w:lang w:val="en-SG" w:eastAsia="zh-CN"/>
+        </w:rPr>
+        <w:t>(n a</w:t>
+      </w:r>
+      <w:r>
+        <w:rPr>
+          <w:rFonts w:ascii="Times New Roman" w:eastAsia="Times New Roman" w:hAnsi="Times New Roman"/>
+          <w:color w:val="auto"/>
+          <w:sz w:val="24"/>
+          <w:szCs w:val="24"/>
+          <w:lang w:val="en-SG" w:eastAsia="zh-CN"/>
+        </w:rPr>
+        <w:t xml:space="preserve">): an association among entities </w:t>
       </w:r>
       <w:r>
         <w:rPr>
@@ -3338,7 +3193,7 @@
           <w:color w:val="auto"/>
           <w:sz w:val="24"/>
           <w:szCs w:val="24"/>
-          <w:lang w:eastAsia="zh-CN"/>
+          <w:lang w:val="en-SG" w:eastAsia="zh-CN"/>
         </w:rPr>
         <w:t>Listing</w:t>
       </w:r>
@@ -3348,7 +3203,7 @@
           <w:color w:val="auto"/>
           <w:sz w:val="24"/>
           <w:szCs w:val="24"/>
-          <w:lang w:eastAsia="zh-CN"/>
+          <w:lang w:val="en-SG" w:eastAsia="zh-CN"/>
         </w:rPr>
         <w:t xml:space="preserve"> and </w:t>
       </w:r>
@@ -3359,9 +3214,9 @@
           <w:color w:val="auto"/>
           <w:sz w:val="24"/>
           <w:szCs w:val="24"/>
-          <w:lang w:eastAsia="zh-CN"/>
-        </w:rPr>
-        <w:t>Price</w:t>
+          <w:lang w:val="en-SG" w:eastAsia="zh-CN"/>
+        </w:rPr>
+        <w:t>Venue</w:t>
       </w:r>
       <w:r>
         <w:rPr>
@@ -3369,9 +3224,9 @@
           <w:color w:val="auto"/>
           <w:sz w:val="24"/>
           <w:szCs w:val="24"/>
-          <w:lang w:eastAsia="zh-CN"/>
-        </w:rPr>
-        <w:t xml:space="preserve">. This represents a relationship that listing(house) incurs price in this Airbnb system. </w:t>
+          <w:lang w:val="en-SG" w:eastAsia="zh-CN"/>
+        </w:rPr>
+        <w:t xml:space="preserve">. It represents that house locates at certain venue. </w:t>
       </w:r>
       <w:r>
         <w:rPr>
@@ -3380,7 +3235,7 @@
           <w:color w:val="auto"/>
           <w:sz w:val="24"/>
           <w:szCs w:val="24"/>
-          <w:lang w:eastAsia="zh-CN"/>
+          <w:lang w:val="en-SG" w:eastAsia="zh-CN"/>
         </w:rPr>
         <w:t>Listing</w:t>
       </w:r>
@@ -3390,9 +3245,29 @@
           <w:color w:val="auto"/>
           <w:sz w:val="24"/>
           <w:szCs w:val="24"/>
-          <w:lang w:eastAsia="zh-CN"/>
-        </w:rPr>
-        <w:t xml:space="preserve"> and </w:t>
+          <w:lang w:val="en-SG" w:eastAsia="zh-CN"/>
+        </w:rPr>
+        <w:t xml:space="preserve"> </w:t>
+      </w:r>
+      <w:r>
+        <w:rPr>
+          <w:rFonts w:ascii="Times New Roman" w:eastAsia="Times New Roman" w:hAnsi="Times New Roman"/>
+          <w:color w:val="ED7D31" w:themeColor="accent2"/>
+          <w:sz w:val="24"/>
+          <w:szCs w:val="24"/>
+          <w:lang w:val="en-SG" w:eastAsia="zh-CN"/>
+        </w:rPr>
+        <w:t>has a key constraint as well as total participation</w:t>
+      </w:r>
+      <w:r>
+        <w:rPr>
+          <w:rFonts w:ascii="Times New Roman" w:eastAsia="Times New Roman" w:hAnsi="Times New Roman"/>
+          <w:color w:val="auto"/>
+          <w:sz w:val="24"/>
+          <w:szCs w:val="24"/>
+          <w:lang w:val="en-SG" w:eastAsia="zh-CN"/>
+        </w:rPr>
+        <w:t xml:space="preserve">, i.e. exactly one relationship. Every house locates at exactly one venue, which means house must have and can only have one venue to be located at. </w:t>
       </w:r>
       <w:r>
         <w:rPr>
@@ -3401,9 +3276,9 @@
           <w:color w:val="auto"/>
           <w:sz w:val="24"/>
           <w:szCs w:val="24"/>
-          <w:lang w:eastAsia="zh-CN"/>
-        </w:rPr>
-        <w:t>Price</w:t>
+          <w:lang w:val="en-SG" w:eastAsia="zh-CN"/>
+        </w:rPr>
+        <w:t>Venue</w:t>
       </w:r>
       <w:r>
         <w:rPr>
@@ -3411,7 +3286,7 @@
           <w:color w:val="auto"/>
           <w:sz w:val="24"/>
           <w:szCs w:val="24"/>
-          <w:lang w:eastAsia="zh-CN"/>
+          <w:lang w:val="en-SG" w:eastAsia="zh-CN"/>
         </w:rPr>
         <w:t xml:space="preserve"> </w:t>
       </w:r>
@@ -3423,7 +3298,7 @@
           <w:szCs w:val="24"/>
           <w:lang w:val="en-SG" w:eastAsia="zh-CN"/>
         </w:rPr>
-        <w:t>both have a key constraint and total participation</w:t>
+        <w:t xml:space="preserve">has no constraints </w:t>
       </w:r>
       <w:r>
         <w:rPr>
@@ -3433,8 +3308,65 @@
           <w:szCs w:val="24"/>
           <w:lang w:val="en-SG" w:eastAsia="zh-CN"/>
         </w:rPr>
-        <w:t xml:space="preserve">, i.e. exactly one relationship. Every house must incur and can only have one price, and a certain price must and can only be incurred by one house. </w:t>
-      </w:r>
+        <w:t xml:space="preserve">such that a venue can be not located by any house, or be located by one to many houses. These make </w:t>
+      </w:r>
+      <w:r>
+        <w:rPr>
+          <w:rFonts w:ascii="Times New Roman" w:eastAsia="Times New Roman" w:hAnsi="Times New Roman"/>
+          <w:i/>
+          <w:color w:val="auto"/>
+          <w:sz w:val="24"/>
+          <w:szCs w:val="24"/>
+          <w:lang w:val="en-SG" w:eastAsia="zh-CN"/>
+        </w:rPr>
+        <w:t>Venue</w:t>
+      </w:r>
+      <w:r>
+        <w:rPr>
+          <w:rFonts w:ascii="Times New Roman" w:eastAsia="Times New Roman" w:hAnsi="Times New Roman"/>
+          <w:color w:val="auto"/>
+          <w:sz w:val="24"/>
+          <w:szCs w:val="24"/>
+          <w:lang w:val="en-SG" w:eastAsia="zh-CN"/>
+        </w:rPr>
+        <w:t xml:space="preserve"> and </w:t>
+      </w:r>
+      <w:r>
+        <w:rPr>
+          <w:rFonts w:ascii="Times New Roman" w:eastAsia="Times New Roman" w:hAnsi="Times New Roman"/>
+          <w:i/>
+          <w:color w:val="auto"/>
+          <w:sz w:val="24"/>
+          <w:szCs w:val="24"/>
+          <w:lang w:val="en-SG" w:eastAsia="zh-CN"/>
+        </w:rPr>
+        <w:t>Listing</w:t>
+      </w:r>
+      <w:r>
+        <w:rPr>
+          <w:rFonts w:ascii="Times New Roman" w:eastAsia="Times New Roman" w:hAnsi="Times New Roman"/>
+          <w:color w:val="auto"/>
+          <w:sz w:val="24"/>
+          <w:szCs w:val="24"/>
+          <w:lang w:val="en-SG" w:eastAsia="zh-CN"/>
+        </w:rPr>
+        <w:t xml:space="preserve"> a one-to-many relationship. </w:t>
+      </w:r>
+    </w:p>
+    <w:p>
+      <w:pPr>
+        <w:pStyle w:val="ListParagraph"/>
+        <w:suppressAutoHyphens w:val="0"/>
+        <w:spacing w:before="100" w:beforeAutospacing="1" w:after="100" w:afterAutospacing="1" w:line="240" w:lineRule="auto"/>
+        <w:ind w:left="1440"/>
+        <w:rPr>
+          <w:rFonts w:ascii="Times New Roman" w:eastAsia="Times New Roman" w:hAnsi="Times New Roman"/>
+          <w:color w:val="auto"/>
+          <w:sz w:val="24"/>
+          <w:szCs w:val="24"/>
+          <w:lang w:val="en-SG" w:eastAsia="zh-CN"/>
+        </w:rPr>
+      </w:pPr>
     </w:p>
     <w:p>
       <w:pPr>
@@ -3447,7 +3379,7 @@
         <w:spacing w:before="100" w:beforeAutospacing="1" w:after="100" w:afterAutospacing="1" w:line="240" w:lineRule="auto"/>
         <w:rPr>
           <w:rFonts w:ascii="Times New Roman" w:eastAsia="Times New Roman" w:hAnsi="Times New Roman"/>
-          <w:color w:val="C00000"/>
+          <w:color w:val="auto"/>
           <w:sz w:val="24"/>
           <w:szCs w:val="24"/>
           <w:lang w:val="en-SG" w:eastAsia="zh-CN"/>
@@ -3461,30 +3393,9 @@
           <w:szCs w:val="24"/>
           <w:lang w:val="en-SG" w:eastAsia="zh-CN"/>
         </w:rPr>
-        <w:t>Reserves(</w:t>
-      </w:r>
-      <w:r>
-        <w:rPr>
-          <w:rFonts w:ascii="Times New Roman" w:eastAsia="Times New Roman" w:hAnsi="Times New Roman"/>
-          <w:color w:val="FF0000"/>
-          <w:sz w:val="24"/>
-          <w:szCs w:val="24"/>
-          <w:lang w:val="en-SG" w:eastAsia="zh-CN"/>
-        </w:rPr>
-        <w:t>min max</w:t>
-      </w:r>
-      <w:r>
-        <w:rPr>
-          <w:rFonts w:ascii="Times New Roman" w:eastAsia="Times New Roman" w:hAnsi="Times New Roman"/>
-          <w:color w:val="FF0000"/>
-          <w:sz w:val="24"/>
-          <w:szCs w:val="24"/>
-          <w:lang w:val="en-SG" w:eastAsia="zh-CN"/>
-        </w:rPr>
-        <w:t xml:space="preserve"> DDL</w:t>
-      </w:r>
-      <w:bookmarkStart w:id="6" w:name="_GoBack"/>
-      <w:bookmarkEnd w:id="6"/>
+        <w:lastRenderedPageBreak/>
+        <w:t>Incurs</w:t>
+      </w:r>
       <w:r>
         <w:rPr>
           <w:rFonts w:ascii="Times New Roman" w:eastAsia="Times New Roman" w:hAnsi="Times New Roman"/>
@@ -3493,7 +3404,17 @@
           <w:szCs w:val="24"/>
           <w:lang w:val="en-SG" w:eastAsia="zh-CN"/>
         </w:rPr>
-        <w:t xml:space="preserve">): an association among entities </w:t>
+        <w:t xml:space="preserve"> (n a): </w:t>
+      </w:r>
+      <w:r>
+        <w:rPr>
+          <w:rFonts w:ascii="Times New Roman" w:eastAsia="Times New Roman" w:hAnsi="Times New Roman"/>
+          <w:color w:val="auto"/>
+          <w:sz w:val="24"/>
+          <w:szCs w:val="24"/>
+          <w:lang w:eastAsia="zh-CN"/>
+        </w:rPr>
+        <w:t xml:space="preserve">an association among entities </w:t>
       </w:r>
       <w:r>
         <w:rPr>
@@ -3502,9 +3423,92 @@
           <w:color w:val="auto"/>
           <w:sz w:val="24"/>
           <w:szCs w:val="24"/>
+          <w:lang w:eastAsia="zh-CN"/>
+        </w:rPr>
+        <w:t>Listing</w:t>
+      </w:r>
+      <w:r>
+        <w:rPr>
+          <w:rFonts w:ascii="Times New Roman" w:eastAsia="Times New Roman" w:hAnsi="Times New Roman"/>
+          <w:color w:val="auto"/>
+          <w:sz w:val="24"/>
+          <w:szCs w:val="24"/>
+          <w:lang w:eastAsia="zh-CN"/>
+        </w:rPr>
+        <w:t xml:space="preserve"> and </w:t>
+      </w:r>
+      <w:r>
+        <w:rPr>
+          <w:rFonts w:ascii="Times New Roman" w:eastAsia="Times New Roman" w:hAnsi="Times New Roman"/>
+          <w:i/>
+          <w:color w:val="auto"/>
+          <w:sz w:val="24"/>
+          <w:szCs w:val="24"/>
+          <w:lang w:eastAsia="zh-CN"/>
+        </w:rPr>
+        <w:t>Price</w:t>
+      </w:r>
+      <w:r>
+        <w:rPr>
+          <w:rFonts w:ascii="Times New Roman" w:eastAsia="Times New Roman" w:hAnsi="Times New Roman"/>
+          <w:color w:val="auto"/>
+          <w:sz w:val="24"/>
+          <w:szCs w:val="24"/>
+          <w:lang w:eastAsia="zh-CN"/>
+        </w:rPr>
+        <w:t xml:space="preserve">. This represents a relationship that listing(house) incurs price in this Airbnb system. </w:t>
+      </w:r>
+      <w:r>
+        <w:rPr>
+          <w:rFonts w:ascii="Times New Roman" w:eastAsia="Times New Roman" w:hAnsi="Times New Roman"/>
+          <w:i/>
+          <w:color w:val="auto"/>
+          <w:sz w:val="24"/>
+          <w:szCs w:val="24"/>
+          <w:lang w:eastAsia="zh-CN"/>
+        </w:rPr>
+        <w:t>Listing</w:t>
+      </w:r>
+      <w:r>
+        <w:rPr>
+          <w:rFonts w:ascii="Times New Roman" w:eastAsia="Times New Roman" w:hAnsi="Times New Roman"/>
+          <w:color w:val="auto"/>
+          <w:sz w:val="24"/>
+          <w:szCs w:val="24"/>
+          <w:lang w:eastAsia="zh-CN"/>
+        </w:rPr>
+        <w:t xml:space="preserve"> and </w:t>
+      </w:r>
+      <w:r>
+        <w:rPr>
+          <w:rFonts w:ascii="Times New Roman" w:eastAsia="Times New Roman" w:hAnsi="Times New Roman"/>
+          <w:i/>
+          <w:color w:val="auto"/>
+          <w:sz w:val="24"/>
+          <w:szCs w:val="24"/>
+          <w:lang w:eastAsia="zh-CN"/>
+        </w:rPr>
+        <w:t>Price</w:t>
+      </w:r>
+      <w:r>
+        <w:rPr>
+          <w:rFonts w:ascii="Times New Roman" w:eastAsia="Times New Roman" w:hAnsi="Times New Roman"/>
+          <w:color w:val="auto"/>
+          <w:sz w:val="24"/>
+          <w:szCs w:val="24"/>
+          <w:lang w:eastAsia="zh-CN"/>
+        </w:rPr>
+        <w:t xml:space="preserve"> </w:t>
+      </w:r>
+      <w:r>
+        <w:rPr>
+          <w:rFonts w:ascii="Times New Roman" w:eastAsia="Times New Roman" w:hAnsi="Times New Roman"/>
+          <w:color w:val="ED7D31" w:themeColor="accent2"/>
+          <w:sz w:val="24"/>
+          <w:szCs w:val="24"/>
           <w:lang w:val="en-SG" w:eastAsia="zh-CN"/>
         </w:rPr>
-        <w:t>Listing</w:t>
+        <w:t>both have a key constraint and total participation</w:t>
       </w:r>
       <w:r>
         <w:rPr>
@@ -3514,20 +3518,15 @@
           <w:szCs w:val="24"/>
           <w:lang w:val="en-SG" w:eastAsia="zh-CN"/>
         </w:rPr>
-        <w:t xml:space="preserve"> and </w:t>
-      </w:r>
-      <w:r>
-        <w:rPr>
-          <w:rFonts w:ascii="Times New Roman" w:eastAsia="Times New Roman" w:hAnsi="Times New Roman"/>
-          <w:i/>
-          <w:color w:val="auto"/>
-          <w:sz w:val="24"/>
-          <w:szCs w:val="24"/>
-          <w:lang w:val="en-SG" w:eastAsia="zh-CN"/>
-        </w:rPr>
-        <w:t>Calendar</w:t>
-      </w:r>
-      <w:r>
+        <w:t xml:space="preserve">, i.e. exactly one relationship. Every house must incur and can only have one price, and a certain price must and can only be incurred by one house. </w:t>
+      </w:r>
+    </w:p>
+    <w:p>
+      <w:pPr>
+        <w:pStyle w:val="ListParagraph"/>
+        <w:suppressAutoHyphens w:val="0"/>
+        <w:spacing w:before="100" w:beforeAutospacing="1" w:after="100" w:afterAutospacing="1" w:line="240" w:lineRule="auto"/>
+        <w:ind w:left="1440"/>
         <w:rPr>
           <w:rFonts w:ascii="Times New Roman" w:eastAsia="Times New Roman" w:hAnsi="Times New Roman"/>
           <w:color w:val="auto"/>
@@ -3535,134 +3534,7 @@
           <w:szCs w:val="24"/>
           <w:lang w:val="en-SG" w:eastAsia="zh-CN"/>
         </w:rPr>
-        <w:t xml:space="preserve">. This represents the relationship that house is reserved on certain date shown on calendar. </w:t>
-      </w:r>
-      <w:r>
-        <w:rPr>
-          <w:rFonts w:ascii="Times New Roman" w:eastAsia="Times New Roman" w:hAnsi="Times New Roman"/>
-          <w:i/>
-          <w:color w:val="auto"/>
-          <w:sz w:val="24"/>
-          <w:szCs w:val="24"/>
-          <w:lang w:val="en-SG" w:eastAsia="zh-CN"/>
-        </w:rPr>
-        <w:t>Listing</w:t>
-      </w:r>
-      <w:r>
-        <w:rPr>
-          <w:rFonts w:ascii="Times New Roman" w:eastAsia="Times New Roman" w:hAnsi="Times New Roman"/>
-          <w:color w:val="auto"/>
-          <w:sz w:val="24"/>
-          <w:szCs w:val="24"/>
-          <w:lang w:val="en-SG" w:eastAsia="zh-CN"/>
-        </w:rPr>
-        <w:t xml:space="preserve"> and </w:t>
-      </w:r>
-      <w:r>
-        <w:rPr>
-          <w:rFonts w:ascii="Times New Roman" w:eastAsia="Times New Roman" w:hAnsi="Times New Roman"/>
-          <w:i/>
-          <w:color w:val="auto"/>
-          <w:sz w:val="24"/>
-          <w:szCs w:val="24"/>
-          <w:lang w:val="en-SG" w:eastAsia="zh-CN"/>
-        </w:rPr>
-        <w:t>Calendar</w:t>
-      </w:r>
-      <w:r>
-        <w:rPr>
-          <w:rFonts w:ascii="Times New Roman" w:eastAsia="Times New Roman" w:hAnsi="Times New Roman"/>
-          <w:color w:val="auto"/>
-          <w:sz w:val="24"/>
-          <w:szCs w:val="24"/>
-          <w:lang w:val="en-SG" w:eastAsia="zh-CN"/>
-        </w:rPr>
-        <w:t xml:space="preserve"> both have a total participation, while Calendar also has a key constraint, which makes </w:t>
-      </w:r>
-      <w:r>
-        <w:rPr>
-          <w:rFonts w:ascii="Times New Roman" w:eastAsia="Times New Roman" w:hAnsi="Times New Roman"/>
-          <w:i/>
-          <w:color w:val="auto"/>
-          <w:sz w:val="24"/>
-          <w:szCs w:val="24"/>
-          <w:lang w:val="en-SG" w:eastAsia="zh-CN"/>
-        </w:rPr>
-        <w:t>L</w:t>
-      </w:r>
-      <w:r>
-        <w:rPr>
-          <w:rFonts w:ascii="Times New Roman" w:eastAsia="Times New Roman" w:hAnsi="Times New Roman"/>
-          <w:i/>
-          <w:color w:val="auto"/>
-          <w:sz w:val="24"/>
-          <w:szCs w:val="24"/>
-          <w:lang w:val="en-SG" w:eastAsia="zh-CN"/>
-        </w:rPr>
-        <w:t>isting</w:t>
-      </w:r>
-      <w:r>
-        <w:rPr>
-          <w:rFonts w:ascii="Times New Roman" w:eastAsia="Times New Roman" w:hAnsi="Times New Roman"/>
-          <w:color w:val="auto"/>
-          <w:sz w:val="24"/>
-          <w:szCs w:val="24"/>
-          <w:lang w:val="en-SG" w:eastAsia="zh-CN"/>
-        </w:rPr>
-        <w:t xml:space="preserve"> and </w:t>
-      </w:r>
-      <w:r>
-        <w:rPr>
-          <w:rFonts w:ascii="Times New Roman" w:eastAsia="Times New Roman" w:hAnsi="Times New Roman"/>
-          <w:i/>
-          <w:color w:val="auto"/>
-          <w:sz w:val="24"/>
-          <w:szCs w:val="24"/>
-          <w:lang w:val="en-SG" w:eastAsia="zh-CN"/>
-        </w:rPr>
-        <w:t>C</w:t>
-      </w:r>
-      <w:r>
-        <w:rPr>
-          <w:rFonts w:ascii="Times New Roman" w:eastAsia="Times New Roman" w:hAnsi="Times New Roman"/>
-          <w:i/>
-          <w:color w:val="auto"/>
-          <w:sz w:val="24"/>
-          <w:szCs w:val="24"/>
-          <w:lang w:val="en-SG" w:eastAsia="zh-CN"/>
-        </w:rPr>
-        <w:t>alendar</w:t>
-      </w:r>
-      <w:r>
-        <w:rPr>
-          <w:rFonts w:ascii="Times New Roman" w:eastAsia="Times New Roman" w:hAnsi="Times New Roman"/>
-          <w:color w:val="auto"/>
-          <w:sz w:val="24"/>
-          <w:szCs w:val="24"/>
-          <w:lang w:val="en-SG" w:eastAsia="zh-CN"/>
-        </w:rPr>
-        <w:t xml:space="preserve"> a one-to-many relationship. </w:t>
-      </w:r>
-      <w:r>
-        <w:rPr>
-          <w:rFonts w:ascii="Times New Roman" w:eastAsia="Times New Roman" w:hAnsi="Times New Roman"/>
-          <w:color w:val="C00000"/>
-          <w:sz w:val="24"/>
-          <w:szCs w:val="24"/>
-          <w:lang w:val="en-SG" w:eastAsia="zh-CN"/>
-        </w:rPr>
-        <w:t xml:space="preserve">Every house must be reserved on at least one certain date, and can be reserved on more than one date. Every date on calendar must and can only be chosen for once by customer to reserve house. </w:t>
-      </w:r>
-      <w:r>
-        <w:rPr>
-          <w:rFonts w:ascii="Times New Roman" w:eastAsia="Times New Roman" w:hAnsi="Times New Roman"/>
-          <w:color w:val="C00000"/>
-          <w:sz w:val="24"/>
-          <w:szCs w:val="24"/>
-          <w:lang w:val="en-SG" w:eastAsia="zh-CN"/>
-        </w:rPr>
-        <w:t>?</w:t>
-      </w:r>
+      </w:pPr>
     </w:p>
     <w:p>
       <w:pPr>
@@ -3675,7 +3547,7 @@
         <w:spacing w:before="100" w:beforeAutospacing="1" w:after="100" w:afterAutospacing="1" w:line="240" w:lineRule="auto"/>
         <w:rPr>
           <w:rFonts w:ascii="Times New Roman" w:eastAsia="Times New Roman" w:hAnsi="Times New Roman"/>
-          <w:color w:val="auto"/>
+          <w:color w:val="C00000"/>
           <w:sz w:val="24"/>
           <w:szCs w:val="24"/>
           <w:lang w:val="en-SG" w:eastAsia="zh-CN"/>
@@ -3689,80 +3561,27 @@
           <w:szCs w:val="24"/>
           <w:lang w:val="en-SG" w:eastAsia="zh-CN"/>
         </w:rPr>
-        <w:t xml:space="preserve">Receives(n a): </w:t>
+        <w:t>Reserves(</w:t>
       </w:r>
       <w:r>
         <w:rPr>
           <w:rFonts w:ascii="Times New Roman" w:eastAsia="Times New Roman" w:hAnsi="Times New Roman"/>
-          <w:color w:val="auto"/>
+          <w:color w:val="FF0000"/>
           <w:sz w:val="24"/>
           <w:szCs w:val="24"/>
-          <w:lang w:eastAsia="zh-CN"/>
-        </w:rPr>
-        <w:t xml:space="preserve">an association among entities </w:t>
+          <w:lang w:val="en-SG" w:eastAsia="zh-CN"/>
+        </w:rPr>
+        <w:t>min max</w:t>
       </w:r>
       <w:r>
         <w:rPr>
           <w:rFonts w:ascii="Times New Roman" w:eastAsia="Times New Roman" w:hAnsi="Times New Roman"/>
-          <w:i/>
-          <w:color w:val="auto"/>
+          <w:color w:val="FF0000"/>
           <w:sz w:val="24"/>
           <w:szCs w:val="24"/>
-          <w:lang w:eastAsia="zh-CN"/>
-        </w:rPr>
-        <w:t>Listing</w:t>
-      </w:r>
-      <w:r>
-        <w:rPr>
-          <w:rFonts w:ascii="Times New Roman" w:eastAsia="Times New Roman" w:hAnsi="Times New Roman"/>
-          <w:color w:val="auto"/>
-          <w:sz w:val="24"/>
-          <w:szCs w:val="24"/>
-          <w:lang w:eastAsia="zh-CN"/>
-        </w:rPr>
-        <w:t xml:space="preserve"> and </w:t>
-      </w:r>
-      <w:r>
-        <w:rPr>
-          <w:rFonts w:ascii="Times New Roman" w:eastAsia="Times New Roman" w:hAnsi="Times New Roman"/>
-          <w:i/>
-          <w:color w:val="auto"/>
-          <w:sz w:val="24"/>
-          <w:szCs w:val="24"/>
-          <w:lang w:eastAsia="zh-CN"/>
-        </w:rPr>
-        <w:t>Review</w:t>
-      </w:r>
-      <w:r>
-        <w:rPr>
-          <w:rFonts w:ascii="Times New Roman" w:eastAsia="Times New Roman" w:hAnsi="Times New Roman"/>
-          <w:color w:val="auto"/>
-          <w:sz w:val="24"/>
-          <w:szCs w:val="24"/>
-          <w:lang w:eastAsia="zh-CN"/>
-        </w:rPr>
-        <w:t xml:space="preserve">. It represents that house receives review from tenants. </w:t>
-      </w:r>
-      <w:r>
-        <w:rPr>
-          <w:rFonts w:ascii="Times New Roman" w:eastAsia="Times New Roman" w:hAnsi="Times New Roman"/>
-          <w:i/>
-          <w:color w:val="auto"/>
-          <w:sz w:val="24"/>
-          <w:szCs w:val="24"/>
-          <w:lang w:eastAsia="zh-CN"/>
-        </w:rPr>
-        <w:t>Review</w:t>
-      </w:r>
-      <w:r>
-        <w:rPr>
-          <w:rFonts w:ascii="Times New Roman" w:eastAsia="Times New Roman" w:hAnsi="Times New Roman"/>
-          <w:color w:val="auto"/>
-          <w:sz w:val="24"/>
-          <w:szCs w:val="24"/>
-          <w:lang w:eastAsia="zh-CN"/>
-        </w:rPr>
-        <w:t xml:space="preserve"> </w:t>
+          <w:lang w:val="en-SG" w:eastAsia="zh-CN"/>
+        </w:rPr>
+        <w:t xml:space="preserve"> DDL</w:t>
       </w:r>
       <w:r>
         <w:rPr>
@@ -3772,17 +3591,7 @@
           <w:szCs w:val="24"/>
           <w:lang w:val="en-SG" w:eastAsia="zh-CN"/>
         </w:rPr>
-        <w:t>has a key constraint as well as total participation</w:t>
-      </w:r>
-      <w:r>
-        <w:rPr>
-          <w:rFonts w:ascii="Times New Roman" w:eastAsia="Times New Roman" w:hAnsi="Times New Roman"/>
-          <w:color w:val="auto"/>
-          <w:sz w:val="24"/>
-          <w:szCs w:val="24"/>
-          <w:lang w:val="en-SG" w:eastAsia="zh-CN"/>
-        </w:rPr>
-        <w:t xml:space="preserve">, i.e. exactly one relationship, while </w:t>
+        <w:t xml:space="preserve">): an association among entities </w:t>
       </w:r>
       <w:r>
         <w:rPr>
@@ -3803,7 +3612,7 @@
           <w:szCs w:val="24"/>
           <w:lang w:val="en-SG" w:eastAsia="zh-CN"/>
         </w:rPr>
-        <w:t xml:space="preserve"> has no constraint. This makes </w:t>
+        <w:t xml:space="preserve"> and </w:t>
       </w:r>
       <w:r>
         <w:rPr>
@@ -3814,7 +3623,7 @@
           <w:szCs w:val="24"/>
           <w:lang w:val="en-SG" w:eastAsia="zh-CN"/>
         </w:rPr>
-        <w:t>House</w:t>
+        <w:t>Calendar</w:t>
       </w:r>
       <w:r>
         <w:rPr>
@@ -3824,7 +3633,7 @@
           <w:szCs w:val="24"/>
           <w:lang w:val="en-SG" w:eastAsia="zh-CN"/>
         </w:rPr>
-        <w:t xml:space="preserve"> and </w:t>
+        <w:t xml:space="preserve">. This represents the relationship that house is reserved on certain date shown on calendar. </w:t>
       </w:r>
       <w:r>
         <w:rPr>
@@ -3835,7 +3644,7 @@
           <w:szCs w:val="24"/>
           <w:lang w:val="en-SG" w:eastAsia="zh-CN"/>
         </w:rPr>
-        <w:t>Review</w:t>
+        <w:t>Listing</w:t>
       </w:r>
       <w:r>
         <w:rPr>
@@ -3845,7 +3654,18 @@
           <w:szCs w:val="24"/>
           <w:lang w:val="en-SG" w:eastAsia="zh-CN"/>
         </w:rPr>
-        <w:t xml:space="preserve"> a one-to-many relationship. Every house can attain no review, or can attains one to many reviews. </w:t>
+        <w:t xml:space="preserve"> and </w:t>
+      </w:r>
+      <w:r>
+        <w:rPr>
+          <w:rFonts w:ascii="Times New Roman" w:eastAsia="Times New Roman" w:hAnsi="Times New Roman"/>
+          <w:i/>
+          <w:color w:val="auto"/>
+          <w:sz w:val="24"/>
+          <w:szCs w:val="24"/>
+          <w:lang w:val="en-SG" w:eastAsia="zh-CN"/>
+        </w:rPr>
+        <w:t>Calendar</w:t>
       </w:r>
       <w:r>
         <w:rPr>
@@ -3853,10 +3673,109 @@
           <w:color w:val="auto"/>
           <w:sz w:val="24"/>
           <w:szCs w:val="24"/>
-          <w:lang w:eastAsia="zh-CN"/>
-        </w:rPr>
-        <w:t>Since review is a weak entity of house, if there exists a review, there must have a house and only one house for it to review.</w:t>
-      </w:r>
+          <w:lang w:val="en-SG" w:eastAsia="zh-CN"/>
+        </w:rPr>
+        <w:t xml:space="preserve"> both have a total participation, while Calendar also has a key constraint, which makes </w:t>
+      </w:r>
+      <w:r>
+        <w:rPr>
+          <w:rFonts w:ascii="Times New Roman" w:eastAsia="Times New Roman" w:hAnsi="Times New Roman"/>
+          <w:i/>
+          <w:color w:val="auto"/>
+          <w:sz w:val="24"/>
+          <w:szCs w:val="24"/>
+          <w:lang w:val="en-SG" w:eastAsia="zh-CN"/>
+        </w:rPr>
+        <w:t>L</w:t>
+      </w:r>
+      <w:r>
+        <w:rPr>
+          <w:rFonts w:ascii="Times New Roman" w:eastAsia="Times New Roman" w:hAnsi="Times New Roman"/>
+          <w:i/>
+          <w:color w:val="auto"/>
+          <w:sz w:val="24"/>
+          <w:szCs w:val="24"/>
+          <w:lang w:val="en-SG" w:eastAsia="zh-CN"/>
+        </w:rPr>
+        <w:t>isting</w:t>
+      </w:r>
+      <w:r>
+        <w:rPr>
+          <w:rFonts w:ascii="Times New Roman" w:eastAsia="Times New Roman" w:hAnsi="Times New Roman"/>
+          <w:color w:val="auto"/>
+          <w:sz w:val="24"/>
+          <w:szCs w:val="24"/>
+          <w:lang w:val="en-SG" w:eastAsia="zh-CN"/>
+        </w:rPr>
+        <w:t xml:space="preserve"> and </w:t>
+      </w:r>
+      <w:r>
+        <w:rPr>
+          <w:rFonts w:ascii="Times New Roman" w:eastAsia="Times New Roman" w:hAnsi="Times New Roman"/>
+          <w:i/>
+          <w:color w:val="auto"/>
+          <w:sz w:val="24"/>
+          <w:szCs w:val="24"/>
+          <w:lang w:val="en-SG" w:eastAsia="zh-CN"/>
+        </w:rPr>
+        <w:t>C</w:t>
+      </w:r>
+      <w:r>
+        <w:rPr>
+          <w:rFonts w:ascii="Times New Roman" w:eastAsia="Times New Roman" w:hAnsi="Times New Roman"/>
+          <w:i/>
+          <w:color w:val="auto"/>
+          <w:sz w:val="24"/>
+          <w:szCs w:val="24"/>
+          <w:lang w:val="en-SG" w:eastAsia="zh-CN"/>
+        </w:rPr>
+        <w:t>alendar</w:t>
+      </w:r>
+      <w:r>
+        <w:rPr>
+          <w:rFonts w:ascii="Times New Roman" w:eastAsia="Times New Roman" w:hAnsi="Times New Roman"/>
+          <w:color w:val="auto"/>
+          <w:sz w:val="24"/>
+          <w:szCs w:val="24"/>
+          <w:lang w:val="en-SG" w:eastAsia="zh-CN"/>
+        </w:rPr>
+        <w:t xml:space="preserve"> a one-to-many relationship. </w:t>
+      </w:r>
+      <w:r>
+        <w:rPr>
+          <w:rFonts w:ascii="Times New Roman" w:eastAsia="Times New Roman" w:hAnsi="Times New Roman"/>
+          <w:color w:val="C00000"/>
+          <w:sz w:val="24"/>
+          <w:szCs w:val="24"/>
+          <w:lang w:val="en-SG" w:eastAsia="zh-CN"/>
+        </w:rPr>
+        <w:t xml:space="preserve">Every house must be reserved on at least one certain date, and can be reserved on more than one date. Every date on calendar must and can only be chosen for once by customer to reserve house. </w:t>
+      </w:r>
+      <w:r>
+        <w:rPr>
+          <w:rFonts w:ascii="Times New Roman" w:eastAsia="Times New Roman" w:hAnsi="Times New Roman"/>
+          <w:color w:val="C00000"/>
+          <w:sz w:val="24"/>
+          <w:szCs w:val="24"/>
+          <w:lang w:val="en-SG" w:eastAsia="zh-CN"/>
+        </w:rPr>
+        <w:t>?</w:t>
+      </w:r>
+    </w:p>
+    <w:p>
+      <w:pPr>
+        <w:pStyle w:val="ListParagraph"/>
+        <w:suppressAutoHyphens w:val="0"/>
+        <w:spacing w:before="100" w:beforeAutospacing="1" w:after="100" w:afterAutospacing="1" w:line="240" w:lineRule="auto"/>
+        <w:ind w:left="1440"/>
+        <w:rPr>
+          <w:rFonts w:ascii="Times New Roman" w:eastAsia="Times New Roman" w:hAnsi="Times New Roman"/>
+          <w:color w:val="C00000"/>
+          <w:sz w:val="24"/>
+          <w:szCs w:val="24"/>
+          <w:lang w:val="en-SG" w:eastAsia="zh-CN"/>
+        </w:rPr>
+      </w:pPr>
     </w:p>
     <w:p>
       <w:pPr>
@@ -3868,22 +3787,22 @@
         <w:suppressAutoHyphens w:val="0"/>
         <w:spacing w:before="100" w:beforeAutospacing="1" w:after="100" w:afterAutospacing="1" w:line="240" w:lineRule="auto"/>
         <w:rPr>
-          <w:rFonts w:ascii="Times New Roman" w:eastAsia="Times New Roman" w:hAnsi="Times New Roman" w:hint="eastAsia"/>
-          <w:color w:val="auto"/>
-          <w:sz w:val="24"/>
-          <w:szCs w:val="24"/>
-          <w:lang w:val="en-SG" w:eastAsia="zh-CN"/>
-        </w:rPr>
-      </w:pPr>
-      <w:r>
-        <w:rPr>
           <w:rFonts w:ascii="Times New Roman" w:eastAsia="Times New Roman" w:hAnsi="Times New Roman"/>
           <w:color w:val="auto"/>
           <w:sz w:val="24"/>
           <w:szCs w:val="24"/>
           <w:lang w:val="en-SG" w:eastAsia="zh-CN"/>
         </w:rPr>
-        <w:t xml:space="preserve">Has(n a): </w:t>
+      </w:pPr>
+      <w:r>
+        <w:rPr>
+          <w:rFonts w:ascii="Times New Roman" w:eastAsia="Times New Roman" w:hAnsi="Times New Roman"/>
+          <w:color w:val="auto"/>
+          <w:sz w:val="24"/>
+          <w:szCs w:val="24"/>
+          <w:lang w:val="en-SG" w:eastAsia="zh-CN"/>
+        </w:rPr>
+        <w:t xml:space="preserve">Receives(n a): </w:t>
       </w:r>
       <w:r>
         <w:rPr>
@@ -3925,7 +3844,7 @@
           <w:szCs w:val="24"/>
           <w:lang w:eastAsia="zh-CN"/>
         </w:rPr>
-        <w:t>Policy</w:t>
+        <w:t>Review</w:t>
       </w:r>
       <w:r>
         <w:rPr>
@@ -3935,7 +3854,7 @@
           <w:szCs w:val="24"/>
           <w:lang w:eastAsia="zh-CN"/>
         </w:rPr>
-        <w:t xml:space="preserve">. This represents a relationship that house has policy for tenants to obey. </w:t>
+        <w:t xml:space="preserve">. It represents that house receives review from tenants. </w:t>
       </w:r>
       <w:r>
         <w:rPr>
@@ -3946,7 +3865,7 @@
           <w:szCs w:val="24"/>
           <w:lang w:eastAsia="zh-CN"/>
         </w:rPr>
-        <w:t>Listing</w:t>
+        <w:t>Review</w:t>
       </w:r>
       <w:r>
         <w:rPr>
@@ -3956,7 +3875,27 @@
           <w:szCs w:val="24"/>
           <w:lang w:eastAsia="zh-CN"/>
         </w:rPr>
-        <w:t xml:space="preserve"> and </w:t>
+        <w:t xml:space="preserve"> </w:t>
+      </w:r>
+      <w:r>
+        <w:rPr>
+          <w:rFonts w:ascii="Times New Roman" w:eastAsia="Times New Roman" w:hAnsi="Times New Roman"/>
+          <w:color w:val="auto"/>
+          <w:sz w:val="24"/>
+          <w:szCs w:val="24"/>
+          <w:lang w:val="en-SG" w:eastAsia="zh-CN"/>
+        </w:rPr>
+        <w:t>has a key constraint as well as total participation</w:t>
+      </w:r>
+      <w:r>
+        <w:rPr>
+          <w:rFonts w:ascii="Times New Roman" w:eastAsia="Times New Roman" w:hAnsi="Times New Roman"/>
+          <w:color w:val="auto"/>
+          <w:sz w:val="24"/>
+          <w:szCs w:val="24"/>
+          <w:lang w:val="en-SG" w:eastAsia="zh-CN"/>
+        </w:rPr>
+        <w:t xml:space="preserve">, i.e. exactly one relationship, while </w:t>
       </w:r>
       <w:r>
         <w:rPr>
@@ -3965,19 +3904,9 @@
           <w:color w:val="auto"/>
           <w:sz w:val="24"/>
           <w:szCs w:val="24"/>
-          <w:lang w:eastAsia="zh-CN"/>
-        </w:rPr>
-        <w:t>Policy</w:t>
-      </w:r>
-      <w:r>
-        <w:rPr>
-          <w:rFonts w:ascii="Times New Roman" w:eastAsia="Times New Roman" w:hAnsi="Times New Roman"/>
-          <w:color w:val="ED7D31" w:themeColor="accent2"/>
-          <w:sz w:val="24"/>
-          <w:szCs w:val="24"/>
           <w:lang w:val="en-SG" w:eastAsia="zh-CN"/>
         </w:rPr>
-        <w:t xml:space="preserve"> </w:t>
+        <w:t>Listing</w:t>
       </w:r>
       <w:r>
         <w:rPr>
@@ -3987,8 +3916,75 @@
           <w:szCs w:val="24"/>
           <w:lang w:val="en-SG" w:eastAsia="zh-CN"/>
         </w:rPr>
-        <w:t xml:space="preserve">both have a key constraint and total participation, i.e. exactly one relationship. Every house has exactly one policy for its tenant, and every policy must and only can be owned by one house. </w:t>
-      </w:r>
+        <w:t xml:space="preserve"> has no constraint. This makes </w:t>
+      </w:r>
+      <w:r>
+        <w:rPr>
+          <w:rFonts w:ascii="Times New Roman" w:eastAsia="Times New Roman" w:hAnsi="Times New Roman"/>
+          <w:i/>
+          <w:color w:val="auto"/>
+          <w:sz w:val="24"/>
+          <w:szCs w:val="24"/>
+          <w:lang w:val="en-SG" w:eastAsia="zh-CN"/>
+        </w:rPr>
+        <w:t>House</w:t>
+      </w:r>
+      <w:r>
+        <w:rPr>
+          <w:rFonts w:ascii="Times New Roman" w:eastAsia="Times New Roman" w:hAnsi="Times New Roman"/>
+          <w:color w:val="auto"/>
+          <w:sz w:val="24"/>
+          <w:szCs w:val="24"/>
+          <w:lang w:val="en-SG" w:eastAsia="zh-CN"/>
+        </w:rPr>
+        <w:t xml:space="preserve"> and </w:t>
+      </w:r>
+      <w:r>
+        <w:rPr>
+          <w:rFonts w:ascii="Times New Roman" w:eastAsia="Times New Roman" w:hAnsi="Times New Roman"/>
+          <w:i/>
+          <w:color w:val="auto"/>
+          <w:sz w:val="24"/>
+          <w:szCs w:val="24"/>
+          <w:lang w:val="en-SG" w:eastAsia="zh-CN"/>
+        </w:rPr>
+        <w:t>Review</w:t>
+      </w:r>
+      <w:r>
+        <w:rPr>
+          <w:rFonts w:ascii="Times New Roman" w:eastAsia="Times New Roman" w:hAnsi="Times New Roman"/>
+          <w:color w:val="auto"/>
+          <w:sz w:val="24"/>
+          <w:szCs w:val="24"/>
+          <w:lang w:val="en-SG" w:eastAsia="zh-CN"/>
+        </w:rPr>
+        <w:t xml:space="preserve"> a one-to-many relationship. Every house can attain no review, or can attains one to many reviews. </w:t>
+      </w:r>
+      <w:r>
+        <w:rPr>
+          <w:rFonts w:ascii="Times New Roman" w:eastAsia="Times New Roman" w:hAnsi="Times New Roman"/>
+          <w:color w:val="auto"/>
+          <w:sz w:val="24"/>
+          <w:szCs w:val="24"/>
+          <w:lang w:eastAsia="zh-CN"/>
+        </w:rPr>
+        <w:t>Since review is a weak entity of house, if there exists a review, there must have a house and only one house for it to review.</w:t>
+      </w:r>
+    </w:p>
+    <w:p>
+      <w:pPr>
+        <w:pStyle w:val="ListParagraph"/>
+        <w:suppressAutoHyphens w:val="0"/>
+        <w:spacing w:before="100" w:beforeAutospacing="1" w:after="100" w:afterAutospacing="1" w:line="240" w:lineRule="auto"/>
+        <w:ind w:left="1440"/>
+        <w:rPr>
+          <w:rFonts w:ascii="Times New Roman" w:eastAsia="Times New Roman" w:hAnsi="Times New Roman"/>
+          <w:color w:val="auto"/>
+          <w:sz w:val="24"/>
+          <w:szCs w:val="24"/>
+          <w:lang w:val="en-SG" w:eastAsia="zh-CN"/>
+        </w:rPr>
+      </w:pPr>
     </w:p>
     <w:p>
       <w:pPr>
@@ -4015,7 +4011,7 @@
           <w:szCs w:val="24"/>
           <w:lang w:val="en-SG" w:eastAsia="zh-CN"/>
         </w:rPr>
-        <w:t>Evaluates(n a):</w:t>
+        <w:t xml:space="preserve">Has(n a): </w:t>
       </w:r>
       <w:r>
         <w:rPr>
@@ -4025,7 +4021,7 @@
           <w:szCs w:val="24"/>
           <w:lang w:eastAsia="zh-CN"/>
         </w:rPr>
-        <w:t xml:space="preserve"> an association among entities </w:t>
+        <w:t xml:space="preserve">an association among entities </w:t>
       </w:r>
       <w:r>
         <w:rPr>
@@ -4057,7 +4053,7 @@
           <w:szCs w:val="24"/>
           <w:lang w:eastAsia="zh-CN"/>
         </w:rPr>
-        <w:t>Score</w:t>
+        <w:t>Policy</w:t>
       </w:r>
       <w:r>
         <w:rPr>
@@ -4067,7 +4063,7 @@
           <w:szCs w:val="24"/>
           <w:lang w:eastAsia="zh-CN"/>
         </w:rPr>
-        <w:t xml:space="preserve">. It represents that house be evaluated by tenants and receives a score. </w:t>
+        <w:t xml:space="preserve">. This represents a relationship that house has policy for tenants to obey. </w:t>
       </w:r>
       <w:r>
         <w:rPr>
@@ -4099,7 +4095,17 @@
           <w:szCs w:val="24"/>
           <w:lang w:eastAsia="zh-CN"/>
         </w:rPr>
-        <w:t>Score</w:t>
+        <w:t>Policy</w:t>
+      </w:r>
+      <w:r>
+        <w:rPr>
+          <w:rFonts w:ascii="Times New Roman" w:eastAsia="Times New Roman" w:hAnsi="Times New Roman"/>
+          <w:color w:val="ED7D31" w:themeColor="accent2"/>
+          <w:sz w:val="24"/>
+          <w:szCs w:val="24"/>
+          <w:lang w:val="en-SG" w:eastAsia="zh-CN"/>
+        </w:rPr>
+        <w:t xml:space="preserve"> </w:t>
       </w:r>
       <w:r>
         <w:rPr>
@@ -4109,9 +4115,15 @@
           <w:szCs w:val="24"/>
           <w:lang w:val="en-SG" w:eastAsia="zh-CN"/>
         </w:rPr>
-        <w:t xml:space="preserve"> both have a key constraint and total participation, i.e. exactly one relationship. Every house is evaluated exactly once to achieve a score. Every score must and can only be given to one hous</w:t>
-      </w:r>
-      <w:r>
+        <w:t xml:space="preserve">both have a key constraint and total participation, i.e. exactly one relationship. Every house has exactly one policy for its tenant, and every policy must and only can be owned by one house. </w:t>
+      </w:r>
+    </w:p>
+    <w:p>
+      <w:pPr>
+        <w:pStyle w:val="ListParagraph"/>
+        <w:suppressAutoHyphens w:val="0"/>
+        <w:spacing w:before="100" w:beforeAutospacing="1" w:after="100" w:afterAutospacing="1" w:line="240" w:lineRule="auto"/>
+        <w:ind w:left="1440"/>
         <w:rPr>
           <w:rFonts w:ascii="Times New Roman" w:eastAsia="Times New Roman" w:hAnsi="Times New Roman"/>
           <w:color w:val="auto"/>
@@ -4119,8 +4131,7 @@
           <w:szCs w:val="24"/>
           <w:lang w:val="en-SG" w:eastAsia="zh-CN"/>
         </w:rPr>
-        <w:t>e after tenants’ evaluation.</w:t>
-      </w:r>
+      </w:pPr>
     </w:p>
     <w:p>
       <w:pPr>
@@ -4132,33 +4143,13 @@
         <w:suppressAutoHyphens w:val="0"/>
         <w:spacing w:before="100" w:beforeAutospacing="1" w:after="100" w:afterAutospacing="1" w:line="240" w:lineRule="auto"/>
         <w:rPr>
-          <w:rFonts w:ascii="Times New Roman" w:eastAsia="Times New Roman" w:hAnsi="Times New Roman" w:hint="eastAsia"/>
-          <w:color w:val="auto"/>
-          <w:sz w:val="24"/>
-          <w:szCs w:val="24"/>
-          <w:lang w:val="en-SG" w:eastAsia="zh-CN"/>
-        </w:rPr>
-      </w:pPr>
-      <w:r>
-        <w:rPr>
           <w:rFonts w:ascii="Times New Roman" w:eastAsia="Times New Roman" w:hAnsi="Times New Roman"/>
           <w:color w:val="auto"/>
           <w:sz w:val="24"/>
           <w:szCs w:val="24"/>
           <w:lang w:val="en-SG" w:eastAsia="zh-CN"/>
         </w:rPr>
-        <w:t>Contains(</w:t>
-      </w:r>
-      <w:r>
-        <w:rPr>
-          <w:rFonts w:ascii="Times New Roman" w:eastAsia="Times New Roman" w:hAnsi="Times New Roman"/>
-          <w:color w:val="FF0000"/>
-          <w:sz w:val="24"/>
-          <w:szCs w:val="24"/>
-          <w:lang w:val="en-SG" w:eastAsia="zh-CN"/>
-        </w:rPr>
-        <w:t>listing_id, amenity_id</w:t>
-      </w:r>
+      </w:pPr>
       <w:r>
         <w:rPr>
           <w:rFonts w:ascii="Times New Roman" w:eastAsia="Times New Roman" w:hAnsi="Times New Roman"/>
@@ -4167,7 +4158,7 @@
           <w:szCs w:val="24"/>
           <w:lang w:val="en-SG" w:eastAsia="zh-CN"/>
         </w:rPr>
-        <w:t>):</w:t>
+        <w:t>Evaluates(n a):</w:t>
       </w:r>
       <w:r>
         <w:rPr>
@@ -4209,7 +4200,7 @@
           <w:szCs w:val="24"/>
           <w:lang w:eastAsia="zh-CN"/>
         </w:rPr>
-        <w:t>Amenity</w:t>
+        <w:t>Score</w:t>
       </w:r>
       <w:r>
         <w:rPr>
@@ -4219,27 +4210,7 @@
           <w:szCs w:val="24"/>
           <w:lang w:eastAsia="zh-CN"/>
         </w:rPr>
-        <w:t>.</w:t>
-      </w:r>
-      <w:r>
-        <w:rPr>
-          <w:rFonts w:ascii="Times New Roman" w:eastAsia="Times New Roman" w:hAnsi="Times New Roman" w:hint="eastAsia"/>
-          <w:color w:val="auto"/>
-          <w:sz w:val="24"/>
-          <w:szCs w:val="24"/>
-          <w:lang w:eastAsia="zh-CN"/>
-        </w:rPr>
-        <w:t xml:space="preserve"> </w:t>
-      </w:r>
-      <w:r>
-        <w:rPr>
-          <w:rFonts w:ascii="Times New Roman" w:eastAsia="Times New Roman" w:hAnsi="Times New Roman"/>
-          <w:color w:val="auto"/>
-          <w:sz w:val="24"/>
-          <w:szCs w:val="24"/>
-          <w:lang w:eastAsia="zh-CN"/>
-        </w:rPr>
-        <w:t xml:space="preserve">This relationship represents that house contains amenities inside. There is no constraint for both entities, which makes </w:t>
+        <w:t xml:space="preserve">. It represents that house be evaluated by tenants and receives a score. </w:t>
       </w:r>
       <w:r>
         <w:rPr>
@@ -4271,7 +4242,100 @@
           <w:szCs w:val="24"/>
           <w:lang w:eastAsia="zh-CN"/>
         </w:rPr>
-        <w:t>Amenity</w:t>
+        <w:t>Score</w:t>
+      </w:r>
+      <w:r>
+        <w:rPr>
+          <w:rFonts w:ascii="Times New Roman" w:eastAsia="Times New Roman" w:hAnsi="Times New Roman"/>
+          <w:color w:val="auto"/>
+          <w:sz w:val="24"/>
+          <w:szCs w:val="24"/>
+          <w:lang w:val="en-SG" w:eastAsia="zh-CN"/>
+        </w:rPr>
+        <w:t xml:space="preserve"> both have a key constraint and total participation, i.e. exactly one relationship. Every house is evaluated exactly once to achieve a score. Every score must and can only be given to one hous</w:t>
+      </w:r>
+      <w:r>
+        <w:rPr>
+          <w:rFonts w:ascii="Times New Roman" w:eastAsia="Times New Roman" w:hAnsi="Times New Roman"/>
+          <w:color w:val="auto"/>
+          <w:sz w:val="24"/>
+          <w:szCs w:val="24"/>
+          <w:lang w:val="en-SG" w:eastAsia="zh-CN"/>
+        </w:rPr>
+        <w:t>e after tenants’ evaluation.</w:t>
+      </w:r>
+    </w:p>
+    <w:p>
+      <w:pPr>
+        <w:pStyle w:val="ListParagraph"/>
+        <w:suppressAutoHyphens w:val="0"/>
+        <w:spacing w:before="100" w:beforeAutospacing="1" w:after="100" w:afterAutospacing="1" w:line="240" w:lineRule="auto"/>
+        <w:ind w:left="1440"/>
+        <w:rPr>
+          <w:rFonts w:ascii="Times New Roman" w:eastAsia="Times New Roman" w:hAnsi="Times New Roman"/>
+          <w:color w:val="auto"/>
+          <w:sz w:val="24"/>
+          <w:szCs w:val="24"/>
+          <w:lang w:val="en-SG" w:eastAsia="zh-CN"/>
+        </w:rPr>
+      </w:pPr>
+    </w:p>
+    <w:p>
+      <w:pPr>
+        <w:pStyle w:val="ListParagraph"/>
+        <w:numPr>
+          <w:ilvl w:val="0"/>
+          <w:numId w:val="49"/>
+        </w:numPr>
+        <w:suppressAutoHyphens w:val="0"/>
+        <w:spacing w:before="100" w:beforeAutospacing="1" w:after="100" w:afterAutospacing="1" w:line="240" w:lineRule="auto"/>
+        <w:rPr>
+          <w:rFonts w:ascii="Times New Roman" w:eastAsia="Times New Roman" w:hAnsi="Times New Roman"/>
+          <w:color w:val="auto"/>
+          <w:sz w:val="24"/>
+          <w:szCs w:val="24"/>
+          <w:lang w:val="en-SG" w:eastAsia="zh-CN"/>
+        </w:rPr>
+      </w:pPr>
+      <w:r>
+        <w:rPr>
+          <w:rFonts w:ascii="Times New Roman" w:eastAsia="Times New Roman" w:hAnsi="Times New Roman"/>
+          <w:color w:val="auto"/>
+          <w:sz w:val="24"/>
+          <w:szCs w:val="24"/>
+          <w:lang w:val="en-SG" w:eastAsia="zh-CN"/>
+        </w:rPr>
+        <w:t>Contains(</w:t>
+      </w:r>
+      <w:r>
+        <w:rPr>
+          <w:rFonts w:ascii="Times New Roman" w:eastAsia="Times New Roman" w:hAnsi="Times New Roman"/>
+          <w:color w:val="FF0000"/>
+          <w:sz w:val="24"/>
+          <w:szCs w:val="24"/>
+          <w:lang w:val="en-SG" w:eastAsia="zh-CN"/>
+        </w:rPr>
+        <w:t>listing_id, amenity_id</w:t>
+      </w:r>
+      <w:r>
+        <w:rPr>
+          <w:rFonts w:ascii="Times New Roman" w:eastAsia="Times New Roman" w:hAnsi="Times New Roman"/>
+          <w:color w:val="auto"/>
+          <w:sz w:val="24"/>
+          <w:szCs w:val="24"/>
+          <w:lang w:val="en-SG" w:eastAsia="zh-CN"/>
+        </w:rPr>
+        <w:t>):</w:t>
+      </w:r>
+      <w:r>
+        <w:rPr>
+          <w:rFonts w:ascii="Times New Roman" w:eastAsia="Times New Roman" w:hAnsi="Times New Roman"/>
+          <w:color w:val="auto"/>
+          <w:sz w:val="24"/>
+          <w:szCs w:val="24"/>
+          <w:lang w:eastAsia="zh-CN"/>
+        </w:rPr>
+        <w:t xml:space="preserve"> an association among entities </w:t>
       </w:r>
       <w:r>
         <w:rPr>
@@ -4282,7 +4346,7 @@
           <w:szCs w:val="24"/>
           <w:lang w:eastAsia="zh-CN"/>
         </w:rPr>
-        <w:t xml:space="preserve"> </w:t>
+        <w:t>Listing</w:t>
       </w:r>
       <w:r>
         <w:rPr>
@@ -4292,9 +4356,19 @@
           <w:szCs w:val="24"/>
           <w:lang w:eastAsia="zh-CN"/>
         </w:rPr>
-        <w:t xml:space="preserve">a many-to-many relationship. Every house can contain no amenity at all, also can have one or many amenities inside. Every kind of amenity can be not contained by any </w:t>
-      </w:r>
-      <w:proofErr w:type="gramStart"/>
+        <w:t xml:space="preserve"> and </w:t>
+      </w:r>
+      <w:r>
+        <w:rPr>
+          <w:rFonts w:ascii="Times New Roman" w:eastAsia="Times New Roman" w:hAnsi="Times New Roman"/>
+          <w:i/>
+          <w:color w:val="auto"/>
+          <w:sz w:val="24"/>
+          <w:szCs w:val="24"/>
+          <w:lang w:eastAsia="zh-CN"/>
+        </w:rPr>
+        <w:t>Amenity</w:t>
+      </w:r>
       <w:r>
         <w:rPr>
           <w:rFonts w:ascii="Times New Roman" w:eastAsia="Times New Roman" w:hAnsi="Times New Roman"/>
@@ -4303,9 +4377,18 @@
           <w:szCs w:val="24"/>
           <w:lang w:eastAsia="zh-CN"/>
         </w:rPr>
-        <w:t>house, or</w:t>
-      </w:r>
-      <w:proofErr w:type="gramEnd"/>
+        <w:t>.</w:t>
+      </w:r>
+      <w:r>
+        <w:rPr>
+          <w:rFonts w:ascii="Times New Roman" w:eastAsia="Times New Roman" w:hAnsi="Times New Roman" w:hint="eastAsia"/>
+          <w:color w:val="auto"/>
+          <w:sz w:val="24"/>
+          <w:szCs w:val="24"/>
+          <w:lang w:eastAsia="zh-CN"/>
+        </w:rPr>
+        <w:t xml:space="preserve"> </w:t>
+      </w:r>
       <w:r>
         <w:rPr>
           <w:rFonts w:ascii="Times New Roman" w:eastAsia="Times New Roman" w:hAnsi="Times New Roman"/>
@@ -4314,6 +4397,81 @@
           <w:szCs w:val="24"/>
           <w:lang w:eastAsia="zh-CN"/>
         </w:rPr>
+        <w:t xml:space="preserve">This relationship represents that house contains amenities inside. There is no constraint for both entities, which makes </w:t>
+      </w:r>
+      <w:r>
+        <w:rPr>
+          <w:rFonts w:ascii="Times New Roman" w:eastAsia="Times New Roman" w:hAnsi="Times New Roman"/>
+          <w:i/>
+          <w:color w:val="auto"/>
+          <w:sz w:val="24"/>
+          <w:szCs w:val="24"/>
+          <w:lang w:eastAsia="zh-CN"/>
+        </w:rPr>
+        <w:t>Listing</w:t>
+      </w:r>
+      <w:r>
+        <w:rPr>
+          <w:rFonts w:ascii="Times New Roman" w:eastAsia="Times New Roman" w:hAnsi="Times New Roman"/>
+          <w:color w:val="auto"/>
+          <w:sz w:val="24"/>
+          <w:szCs w:val="24"/>
+          <w:lang w:eastAsia="zh-CN"/>
+        </w:rPr>
+        <w:t xml:space="preserve"> and </w:t>
+      </w:r>
+      <w:r>
+        <w:rPr>
+          <w:rFonts w:ascii="Times New Roman" w:eastAsia="Times New Roman" w:hAnsi="Times New Roman"/>
+          <w:i/>
+          <w:color w:val="auto"/>
+          <w:sz w:val="24"/>
+          <w:szCs w:val="24"/>
+          <w:lang w:eastAsia="zh-CN"/>
+        </w:rPr>
+        <w:t>Amenity</w:t>
+      </w:r>
+      <w:r>
+        <w:rPr>
+          <w:rFonts w:ascii="Times New Roman" w:eastAsia="Times New Roman" w:hAnsi="Times New Roman"/>
+          <w:i/>
+          <w:color w:val="auto"/>
+          <w:sz w:val="24"/>
+          <w:szCs w:val="24"/>
+          <w:lang w:eastAsia="zh-CN"/>
+        </w:rPr>
+        <w:t xml:space="preserve"> </w:t>
+      </w:r>
+      <w:r>
+        <w:rPr>
+          <w:rFonts w:ascii="Times New Roman" w:eastAsia="Times New Roman" w:hAnsi="Times New Roman"/>
+          <w:color w:val="auto"/>
+          <w:sz w:val="24"/>
+          <w:szCs w:val="24"/>
+          <w:lang w:eastAsia="zh-CN"/>
+        </w:rPr>
+        <w:t xml:space="preserve">a many-to-many relationship. Every house can contain no amenity at all, also can have one or many amenities inside. Every kind of amenity can be not contained by any </w:t>
+      </w:r>
+      <w:proofErr w:type="gramStart"/>
+      <w:r>
+        <w:rPr>
+          <w:rFonts w:ascii="Times New Roman" w:eastAsia="Times New Roman" w:hAnsi="Times New Roman"/>
+          <w:color w:val="auto"/>
+          <w:sz w:val="24"/>
+          <w:szCs w:val="24"/>
+          <w:lang w:eastAsia="zh-CN"/>
+        </w:rPr>
+        <w:t>house, or</w:t>
+      </w:r>
+      <w:proofErr w:type="gramEnd"/>
+      <w:r>
+        <w:rPr>
+          <w:rFonts w:ascii="Times New Roman" w:eastAsia="Times New Roman" w:hAnsi="Times New Roman"/>
+          <w:color w:val="auto"/>
+          <w:sz w:val="24"/>
+          <w:szCs w:val="24"/>
+          <w:lang w:eastAsia="zh-CN"/>
+        </w:rPr>
         <w:t xml:space="preserve"> can be contained by one to many house.</w:t>
       </w:r>
     </w:p>
@@ -4337,6 +4495,7 @@
         <w:rPr>
           <w:lang w:val="de-DE"/>
         </w:rPr>
+        <w:lastRenderedPageBreak/>
         <w:t>Relational Schema</w:t>
       </w:r>
       <w:bookmarkEnd w:id="7"/>
@@ -13403,7 +13562,7 @@
       </w:r>
     </w:p>
     <w:sectPr>
-      <w:headerReference w:type="default" r:id="rId7"/>
+      <w:headerReference w:type="default" r:id="rId8"/>
       <w:pgSz w:w="12240" w:h="15840"/>
       <w:pgMar w:top="1134" w:right="1134" w:bottom="1843" w:left="1134" w:header="568" w:footer="0" w:gutter="0"/>
       <w:cols w:space="720"/>

</xml_diff>

<commit_message>
Just pay me back
</commit_message>
<xml_diff>
--- a/Project_Report.docx
+++ b/Project_Report.docx
@@ -2455,7 +2455,7 @@
           </mc:Choice>
           <mc:Fallback>
             <w:pict>
-              <v:shapetype w14:anchorId="4872F3D5" id="_x0000_t75" coordsize="21600,21600" o:spt="75" o:preferrelative="t" path="m@4@5l@4@11@9@11@9@5xe" filled="f" stroked="f">
+              <v:shapetype w14:anchorId="63105BFA" id="_x0000_t75" coordsize="21600,21600" o:spt="75" o:preferrelative="t" path="m@4@5l@4@11@9@11@9@5xe" filled="f" stroked="f">
                 <v:stroke joinstyle="miter"/>
                 <v:formulas>
                   <v:f eqn="if lineDrawn pixelLineWidth 0"/>
@@ -2474,7 +2474,7 @@
                 <v:path o:extrusionok="f" gradientshapeok="t" o:connecttype="rect"/>
                 <o:lock v:ext="edit" aspectratio="t"/>
               </v:shapetype>
-              <v:shape id="Ink 3" o:spid="_x0000_s1026" type="#_x0000_t75" style="position:absolute;margin-left:154.1pt;margin-top:.95pt;width:.75pt;height:.75pt;z-index:251659264;visibility:visible;mso-wrap-style:square;mso-wrap-distance-left:9pt;mso-wrap-distance-top:0;mso-wrap-distance-right:9pt;mso-wrap-distance-bottom:0;mso-position-horizontal:absolute;mso-position-horizontal-relative:text;mso-position-vertical:absolute;mso-position-vertical-relative:text" o:gfxdata="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">
+              <v:shape id="Ink 3" o:spid="_x0000_s1026" type="#_x0000_t75" style="position:absolute;margin-left:154.1pt;margin-top:.95pt;width:.75pt;height:.75pt;z-index:251659264;visibility:visible;mso-wrap-style:square;mso-wrap-distance-left:9pt;mso-wrap-distance-top:0;mso-wrap-distance-right:9pt;mso-wrap-distance-bottom:0;mso-position-horizontal:absolute;mso-position-horizontal-relative:text;mso-position-vertical:absolute;mso-position-vertical-relative:text" o:gfxdata="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">
                 <v:imagedata r:id="rId9" o:title=""/>
               </v:shape>
             </w:pict>
@@ -2818,7 +2818,6 @@
           <w:lang w:val="en-SG" w:eastAsia="zh-CN"/>
         </w:rPr>
       </w:pPr>
-      <w:bookmarkStart w:id="6" w:name="_GoBack"/>
       <w:r>
         <w:rPr>
           <w:rFonts w:ascii="Times New Roman" w:eastAsia="Times New Roman" w:hAnsi="Times New Roman"/>
@@ -3247,7 +3246,18 @@
           <w:szCs w:val="24"/>
           <w:lang w:val="en-SG" w:eastAsia="zh-CN"/>
         </w:rPr>
-        <w:t xml:space="preserve"> has no constraints such that a venue can be not located by any house, or be located by one to many houses. These make </w:t>
+        <w:t xml:space="preserve"> has no constraints such </w:t>
+      </w:r>
+      <w:r>
+        <w:rPr>
+          <w:rFonts w:ascii="Times New Roman" w:eastAsia="Times New Roman" w:hAnsi="Times New Roman"/>
+          <w:color w:val="auto"/>
+          <w:sz w:val="24"/>
+          <w:szCs w:val="24"/>
+          <w:lang w:val="en-SG" w:eastAsia="zh-CN"/>
+        </w:rPr>
+        <w:lastRenderedPageBreak/>
+        <w:t xml:space="preserve">that a venue can be not located by any house, or be located by one to many houses. These make </w:t>
       </w:r>
       <w:r>
         <w:rPr>
@@ -3332,7 +3342,6 @@
           <w:szCs w:val="24"/>
           <w:lang w:val="en-SG" w:eastAsia="zh-CN"/>
         </w:rPr>
-        <w:lastRenderedPageBreak/>
         <w:t xml:space="preserve">Incurs: </w:t>
       </w:r>
       <w:r>
@@ -4509,7 +4518,6 @@
         </w:rPr>
         <w:t xml:space="preserve">a many-to-many relationship. Every house can contain no amenity at all, also can have one or many amenities </w:t>
       </w:r>
-      <w:bookmarkEnd w:id="6"/>
       <w:r>
         <w:rPr>
           <w:rFonts w:ascii="Times New Roman" w:eastAsia="Times New Roman" w:hAnsi="Times New Roman"/>
@@ -4518,7 +4526,7 @@
           <w:szCs w:val="24"/>
           <w:lang w:eastAsia="zh-CN"/>
         </w:rPr>
-        <w:t>inside. Every kind of amenity can be not contained by any house</w:t>
+        <w:t xml:space="preserve">inside. Every </w:t>
       </w:r>
       <w:r>
         <w:rPr>
@@ -4528,7 +4536,8 @@
           <w:szCs w:val="24"/>
           <w:lang w:eastAsia="zh-CN"/>
         </w:rPr>
-        <w:t xml:space="preserve"> </w:t>
+        <w:lastRenderedPageBreak/>
+        <w:t>kind of amenity can be not contained by any house</w:t>
       </w:r>
       <w:r>
         <w:rPr>
@@ -4538,7 +4547,7 @@
           <w:szCs w:val="24"/>
           <w:lang w:eastAsia="zh-CN"/>
         </w:rPr>
-        <w:t>or can be contained by one to many house</w:t>
+        <w:t xml:space="preserve"> </w:t>
       </w:r>
       <w:r>
         <w:rPr>
@@ -4548,7 +4557,7 @@
           <w:szCs w:val="24"/>
           <w:lang w:eastAsia="zh-CN"/>
         </w:rPr>
-        <w:t>s</w:t>
+        <w:t>or can be contained by one to many house</w:t>
       </w:r>
       <w:r>
         <w:rPr>
@@ -4558,6 +4567,16 @@
           <w:szCs w:val="24"/>
           <w:lang w:eastAsia="zh-CN"/>
         </w:rPr>
+        <w:t>s</w:t>
+      </w:r>
+      <w:r>
+        <w:rPr>
+          <w:rFonts w:ascii="Times New Roman" w:eastAsia="Times New Roman" w:hAnsi="Times New Roman"/>
+          <w:color w:val="auto"/>
+          <w:sz w:val="24"/>
+          <w:szCs w:val="24"/>
+          <w:lang w:eastAsia="zh-CN"/>
+        </w:rPr>
         <w:t>.</w:t>
       </w:r>
     </w:p>
@@ -4576,59 +4595,64 @@
           <w:lang w:val="de-DE"/>
         </w:rPr>
       </w:pPr>
-      <w:bookmarkStart w:id="7" w:name="_Toc506900036"/>
+      <w:bookmarkStart w:id="6" w:name="_Toc506900036"/>
       <w:r>
         <w:rPr>
           <w:lang w:val="de-DE"/>
         </w:rPr>
-        <w:lastRenderedPageBreak/>
         <w:t>Relational Schema</w:t>
       </w:r>
+      <w:bookmarkEnd w:id="6"/>
+    </w:p>
+    <w:p>
+      <w:pPr>
+        <w:pStyle w:val="Heading3"/>
+        <w:rPr>
+          <w:rFonts w:ascii="Calibri" w:eastAsia="宋体" w:hAnsi="Calibri" w:cs="Times New Roman"/>
+          <w:color w:val="00000A"/>
+          <w:sz w:val="22"/>
+          <w:szCs w:val="22"/>
+        </w:rPr>
+      </w:pPr>
+      <w:bookmarkStart w:id="7" w:name="_Toc506900037"/>
+      <w:r>
+        <w:rPr>
+          <w:lang w:val="de-DE"/>
+        </w:rPr>
+        <w:t>ER schema to Relational schema</w:t>
+      </w:r>
       <w:bookmarkEnd w:id="7"/>
     </w:p>
     <w:p>
       <w:pPr>
         <w:pStyle w:val="Heading3"/>
         <w:rPr>
-          <w:lang w:val="de-DE"/>
-        </w:rPr>
-      </w:pPr>
-      <w:bookmarkStart w:id="8" w:name="_Toc506900037"/>
-      <w:r>
-        <w:rPr>
-          <w:lang w:val="de-DE"/>
-        </w:rPr>
-        <w:t>ER schema to Relational schema</w:t>
+          <w:rFonts w:ascii="Calibri" w:eastAsia="宋体" w:hAnsi="Calibri" w:cs="Times New Roman"/>
+          <w:color w:val="00000A"/>
+          <w:sz w:val="22"/>
+          <w:szCs w:val="22"/>
+        </w:rPr>
+      </w:pPr>
+      <w:r>
+        <w:rPr>
+          <w:rFonts w:ascii="Calibri" w:eastAsia="宋体" w:hAnsi="Calibri" w:cs="Times New Roman"/>
+          <w:color w:val="00000A"/>
+          <w:sz w:val="22"/>
+          <w:szCs w:val="22"/>
+        </w:rPr>
+        <w:t>Please refer to the description under the corresponding DDL code.</w:t>
+      </w:r>
+    </w:p>
+    <w:p/>
+    <w:p>
+      <w:pPr>
+        <w:pStyle w:val="Heading3"/>
+      </w:pPr>
+      <w:bookmarkStart w:id="8" w:name="_Toc506900038"/>
+      <w:r>
+        <w:t>DDL</w:t>
       </w:r>
       <w:bookmarkEnd w:id="8"/>
-    </w:p>
-    <w:p>
-      <w:pPr>
-        <w:pStyle w:val="NoSpacing"/>
-        <w:rPr>
-          <w:lang w:eastAsia="zh-CN"/>
-        </w:rPr>
-      </w:pPr>
-      <w:r>
-        <w:t>&lt;Describe the transition from ER schema to Relational schema&gt;</w:t>
-      </w:r>
-      <w:r>
-        <w:rPr>
-          <w:rFonts w:hint="eastAsia"/>
-          <w:lang w:eastAsia="zh-CN"/>
-        </w:rPr>
-        <w:t xml:space="preserve"> </w:t>
-      </w:r>
-    </w:p>
-    <w:p>
-      <w:pPr>
-        <w:pStyle w:val="Heading3"/>
-      </w:pPr>
-      <w:bookmarkStart w:id="9" w:name="_Toc506900038"/>
-      <w:r>
-        <w:t>DDL</w:t>
-      </w:r>
-      <w:bookmarkEnd w:id="9"/>
     </w:p>
     <w:p>
       <w:pPr>
@@ -4644,7 +4668,7 @@
           <w:szCs w:val="22"/>
         </w:rPr>
       </w:pPr>
-      <w:bookmarkStart w:id="10" w:name="_Toc506900039"/>
+      <w:bookmarkStart w:id="9" w:name="_Toc506900039"/>
       <w:r>
         <w:rPr>
           <w:rFonts w:ascii="Calibri" w:eastAsia="Calibri" w:hAnsi="Calibri"/>
@@ -5699,89 +5723,55 @@
     </w:p>
     <w:p>
       <w:pPr>
-        <w:spacing w:after="60"/>
-        <w:rPr>
-          <w:rFonts w:eastAsia="Calibri"/>
-        </w:rPr>
+        <w:spacing w:after="0"/>
       </w:pPr>
       <w:r>
         <w:tab/>
       </w:r>
       <w:proofErr w:type="spellStart"/>
       <w:r>
-        <w:rPr>
-          <w:rFonts w:eastAsia="Calibri"/>
-        </w:rPr>
-        <w:t>host_id</w:t>
+        <w:t>minimum_nights</w:t>
       </w:r>
       <w:proofErr w:type="spellEnd"/>
       <w:r>
-        <w:rPr>
-          <w:rFonts w:eastAsia="Calibri"/>
-        </w:rPr>
         <w:t xml:space="preserve"> </w:t>
       </w:r>
       <w:proofErr w:type="gramStart"/>
       <w:r>
-        <w:rPr>
-          <w:rFonts w:eastAsia="Calibri"/>
-        </w:rPr>
         <w:t>INTEGER(</w:t>
       </w:r>
       <w:proofErr w:type="gramEnd"/>
       <w:r>
-        <w:rPr>
-          <w:rFonts w:eastAsia="Calibri"/>
-        </w:rPr>
-        <w:t>10) NOT NULL</w:t>
-      </w:r>
-      <w:r>
-        <w:rPr>
-          <w:rFonts w:eastAsia="Calibri"/>
-        </w:rPr>
-        <w:t>,</w:t>
-      </w:r>
-    </w:p>
-    <w:p>
-      <w:pPr>
-        <w:spacing w:after="60"/>
-        <w:ind w:firstLine="720"/>
-      </w:pPr>
+        <w:t>10),</w:t>
+      </w:r>
+    </w:p>
+    <w:p>
+      <w:pPr>
+        <w:spacing w:after="0"/>
+      </w:pPr>
+      <w:r>
+        <w:tab/>
+      </w:r>
       <w:proofErr w:type="spellStart"/>
       <w:r>
-        <w:rPr>
-          <w:rFonts w:eastAsia="Calibri"/>
-        </w:rPr>
-        <w:t>venue_id</w:t>
+        <w:t>maximum_nights</w:t>
       </w:r>
       <w:proofErr w:type="spellEnd"/>
       <w:r>
-        <w:rPr>
-          <w:rFonts w:eastAsia="Calibri"/>
-        </w:rPr>
         <w:t xml:space="preserve"> </w:t>
       </w:r>
       <w:proofErr w:type="gramStart"/>
       <w:r>
-        <w:rPr>
-          <w:rFonts w:eastAsia="Calibri"/>
-        </w:rPr>
         <w:t>INTEGER(</w:t>
       </w:r>
       <w:proofErr w:type="gramEnd"/>
       <w:r>
-        <w:rPr>
-          <w:rFonts w:eastAsia="Calibri"/>
-        </w:rPr>
-        <w:t>10)</w:t>
-      </w:r>
-      <w:r>
-        <w:rPr>
-          <w:rFonts w:eastAsia="Calibri"/>
-        </w:rPr>
-        <w:t xml:space="preserve"> NOT NULL</w:t>
-      </w:r>
-      <w:r>
+        <w:t>10),</w:t>
+      </w:r>
+    </w:p>
+    <w:p>
+      <w:pPr>
+        <w:spacing w:after="0"/>
         <w:rPr>
           <w:rFonts w:eastAsia="Calibri"/>
           <w:b/>
@@ -5789,6 +5779,548 @@
           <w:i/>
           <w:iCs/>
         </w:rPr>
+      </w:pPr>
+      <w:r>
+        <w:tab/>
+      </w:r>
+      <w:proofErr w:type="spellStart"/>
+      <w:r>
+        <w:rPr>
+          <w:rFonts w:eastAsia="Calibri"/>
+        </w:rPr>
+        <w:t>host_id</w:t>
+      </w:r>
+      <w:proofErr w:type="spellEnd"/>
+      <w:r>
+        <w:rPr>
+          <w:rFonts w:eastAsia="Calibri"/>
+        </w:rPr>
+        <w:t xml:space="preserve"> </w:t>
+      </w:r>
+      <w:proofErr w:type="gramStart"/>
+      <w:r>
+        <w:rPr>
+          <w:rFonts w:eastAsia="Calibri"/>
+        </w:rPr>
+        <w:t>INTEGER(</w:t>
+      </w:r>
+      <w:proofErr w:type="gramEnd"/>
+      <w:r>
+        <w:rPr>
+          <w:rFonts w:eastAsia="Calibri"/>
+        </w:rPr>
+        <w:t>10) NOT NULL</w:t>
+      </w:r>
+      <w:r>
+        <w:rPr>
+          <w:rFonts w:eastAsia="Calibri"/>
+        </w:rPr>
+        <w:t>,</w:t>
+      </w:r>
+    </w:p>
+    <w:p>
+      <w:pPr>
+        <w:pStyle w:val="Heading2"/>
+        <w:spacing w:before="0" w:after="0"/>
+        <w:rPr>
+          <w:rFonts w:ascii="Calibri" w:eastAsia="Calibri" w:hAnsi="Calibri"/>
+          <w:b w:val="0"/>
+          <w:bCs w:val="0"/>
+          <w:i w:val="0"/>
+          <w:iCs w:val="0"/>
+          <w:sz w:val="22"/>
+          <w:szCs w:val="22"/>
+        </w:rPr>
+      </w:pPr>
+      <w:r>
+        <w:rPr>
+          <w:rFonts w:ascii="Calibri" w:eastAsia="Calibri" w:hAnsi="Calibri"/>
+          <w:b w:val="0"/>
+          <w:bCs w:val="0"/>
+          <w:i w:val="0"/>
+          <w:iCs w:val="0"/>
+          <w:sz w:val="22"/>
+          <w:szCs w:val="22"/>
+        </w:rPr>
+        <w:tab/>
+        <w:t xml:space="preserve"> neighborhood </w:t>
+      </w:r>
+      <w:proofErr w:type="gramStart"/>
+      <w:r>
+        <w:rPr>
+          <w:rFonts w:ascii="Calibri" w:eastAsia="Calibri" w:hAnsi="Calibri"/>
+          <w:b w:val="0"/>
+          <w:bCs w:val="0"/>
+          <w:i w:val="0"/>
+          <w:iCs w:val="0"/>
+          <w:sz w:val="22"/>
+          <w:szCs w:val="22"/>
+        </w:rPr>
+        <w:t>VARCHAR(</w:t>
+      </w:r>
+      <w:proofErr w:type="gramEnd"/>
+      <w:r>
+        <w:rPr>
+          <w:rFonts w:ascii="Calibri" w:eastAsia="Calibri" w:hAnsi="Calibri"/>
+          <w:b w:val="0"/>
+          <w:bCs w:val="0"/>
+          <w:i w:val="0"/>
+          <w:iCs w:val="0"/>
+          <w:sz w:val="22"/>
+          <w:szCs w:val="22"/>
+        </w:rPr>
+        <w:t xml:space="preserve">255) </w:t>
+      </w:r>
+      <w:r>
+        <w:rPr>
+          <w:rFonts w:ascii="Calibri" w:eastAsia="Calibri" w:hAnsi="Calibri"/>
+          <w:b w:val="0"/>
+          <w:bCs w:val="0"/>
+          <w:i w:val="0"/>
+          <w:iCs w:val="0"/>
+          <w:sz w:val="22"/>
+          <w:szCs w:val="22"/>
+        </w:rPr>
+        <w:t>,</w:t>
+      </w:r>
+      <w:bookmarkStart w:id="10" w:name="_GoBack"/>
+      <w:bookmarkEnd w:id="10"/>
+    </w:p>
+    <w:p>
+      <w:pPr>
+        <w:pStyle w:val="Heading2"/>
+        <w:spacing w:before="0" w:after="0"/>
+        <w:rPr>
+          <w:rFonts w:ascii="Calibri" w:eastAsia="Calibri" w:hAnsi="Calibri"/>
+          <w:b w:val="0"/>
+          <w:bCs w:val="0"/>
+          <w:i w:val="0"/>
+          <w:iCs w:val="0"/>
+          <w:sz w:val="22"/>
+          <w:szCs w:val="22"/>
+        </w:rPr>
+      </w:pPr>
+      <w:r>
+        <w:rPr>
+          <w:rFonts w:ascii="Calibri" w:eastAsia="Calibri" w:hAnsi="Calibri"/>
+          <w:b w:val="0"/>
+          <w:bCs w:val="0"/>
+          <w:i w:val="0"/>
+          <w:iCs w:val="0"/>
+          <w:sz w:val="22"/>
+          <w:szCs w:val="22"/>
+        </w:rPr>
+        <w:tab/>
+        <w:t xml:space="preserve"> </w:t>
+      </w:r>
+      <w:proofErr w:type="spellStart"/>
+      <w:r>
+        <w:rPr>
+          <w:rFonts w:ascii="Calibri" w:eastAsia="Calibri" w:hAnsi="Calibri"/>
+          <w:b w:val="0"/>
+          <w:bCs w:val="0"/>
+          <w:i w:val="0"/>
+          <w:iCs w:val="0"/>
+          <w:sz w:val="22"/>
+          <w:szCs w:val="22"/>
+        </w:rPr>
+        <w:t>cit</w:t>
+      </w:r>
+      <w:r>
+        <w:rPr>
+          <w:rFonts w:ascii="Calibri" w:eastAsia="Calibri" w:hAnsi="Calibri"/>
+          <w:b w:val="0"/>
+          <w:bCs w:val="0"/>
+          <w:i w:val="0"/>
+          <w:iCs w:val="0"/>
+          <w:sz w:val="22"/>
+          <w:szCs w:val="22"/>
+        </w:rPr>
+        <w:t>y_id</w:t>
+      </w:r>
+      <w:proofErr w:type="spellEnd"/>
+      <w:r>
+        <w:rPr>
+          <w:rFonts w:ascii="Calibri" w:eastAsia="Calibri" w:hAnsi="Calibri"/>
+          <w:b w:val="0"/>
+          <w:bCs w:val="0"/>
+          <w:i w:val="0"/>
+          <w:iCs w:val="0"/>
+          <w:sz w:val="22"/>
+          <w:szCs w:val="22"/>
+        </w:rPr>
+        <w:t xml:space="preserve"> </w:t>
+      </w:r>
+      <w:proofErr w:type="gramStart"/>
+      <w:r>
+        <w:rPr>
+          <w:rFonts w:ascii="Calibri" w:eastAsia="Calibri" w:hAnsi="Calibri"/>
+          <w:b w:val="0"/>
+          <w:bCs w:val="0"/>
+          <w:i w:val="0"/>
+          <w:iCs w:val="0"/>
+          <w:sz w:val="22"/>
+          <w:szCs w:val="22"/>
+        </w:rPr>
+        <w:t>INTEGER</w:t>
+      </w:r>
+      <w:r>
+        <w:rPr>
+          <w:rFonts w:ascii="Calibri" w:eastAsia="Calibri" w:hAnsi="Calibri"/>
+          <w:b w:val="0"/>
+          <w:bCs w:val="0"/>
+          <w:i w:val="0"/>
+          <w:iCs w:val="0"/>
+          <w:sz w:val="22"/>
+          <w:szCs w:val="22"/>
+        </w:rPr>
+        <w:t>(</w:t>
+      </w:r>
+      <w:proofErr w:type="gramEnd"/>
+      <w:r>
+        <w:rPr>
+          <w:rFonts w:ascii="Calibri" w:eastAsia="Calibri" w:hAnsi="Calibri"/>
+          <w:b w:val="0"/>
+          <w:bCs w:val="0"/>
+          <w:i w:val="0"/>
+          <w:iCs w:val="0"/>
+          <w:sz w:val="22"/>
+          <w:szCs w:val="22"/>
+        </w:rPr>
+        <w:t>10</w:t>
+      </w:r>
+      <w:r>
+        <w:rPr>
+          <w:rFonts w:ascii="Calibri" w:eastAsia="Calibri" w:hAnsi="Calibri"/>
+          <w:b w:val="0"/>
+          <w:bCs w:val="0"/>
+          <w:i w:val="0"/>
+          <w:iCs w:val="0"/>
+          <w:sz w:val="22"/>
+          <w:szCs w:val="22"/>
+        </w:rPr>
+        <w:t>)</w:t>
+      </w:r>
+      <w:r>
+        <w:rPr>
+          <w:rFonts w:ascii="Calibri" w:eastAsia="Calibri" w:hAnsi="Calibri"/>
+          <w:b w:val="0"/>
+          <w:bCs w:val="0"/>
+          <w:i w:val="0"/>
+          <w:iCs w:val="0"/>
+          <w:sz w:val="22"/>
+          <w:szCs w:val="22"/>
+        </w:rPr>
+        <w:t xml:space="preserve"> NOT NULL</w:t>
+      </w:r>
+      <w:r>
+        <w:rPr>
+          <w:rFonts w:ascii="Calibri" w:eastAsia="Calibri" w:hAnsi="Calibri"/>
+          <w:b w:val="0"/>
+          <w:bCs w:val="0"/>
+          <w:i w:val="0"/>
+          <w:iCs w:val="0"/>
+          <w:sz w:val="22"/>
+          <w:szCs w:val="22"/>
+        </w:rPr>
+        <w:t>,</w:t>
+      </w:r>
+    </w:p>
+    <w:p>
+      <w:pPr>
+        <w:pStyle w:val="Heading2"/>
+        <w:spacing w:before="0" w:after="0"/>
+        <w:rPr>
+          <w:rFonts w:ascii="Calibri" w:eastAsia="Calibri" w:hAnsi="Calibri"/>
+          <w:b w:val="0"/>
+          <w:bCs w:val="0"/>
+          <w:i w:val="0"/>
+          <w:iCs w:val="0"/>
+          <w:sz w:val="22"/>
+          <w:szCs w:val="22"/>
+        </w:rPr>
+      </w:pPr>
+      <w:r>
+        <w:rPr>
+          <w:rFonts w:ascii="Calibri" w:eastAsia="Calibri" w:hAnsi="Calibri"/>
+          <w:b w:val="0"/>
+          <w:bCs w:val="0"/>
+          <w:i w:val="0"/>
+          <w:iCs w:val="0"/>
+          <w:sz w:val="22"/>
+          <w:szCs w:val="22"/>
+        </w:rPr>
+        <w:tab/>
+        <w:t xml:space="preserve"> </w:t>
+      </w:r>
+      <w:proofErr w:type="spellStart"/>
+      <w:r>
+        <w:rPr>
+          <w:rFonts w:ascii="Calibri" w:eastAsia="Calibri" w:hAnsi="Calibri"/>
+          <w:b w:val="0"/>
+          <w:bCs w:val="0"/>
+          <w:i w:val="0"/>
+          <w:iCs w:val="0"/>
+          <w:sz w:val="22"/>
+          <w:szCs w:val="22"/>
+        </w:rPr>
+        <w:t>country_</w:t>
+      </w:r>
+      <w:r>
+        <w:rPr>
+          <w:rFonts w:ascii="Calibri" w:eastAsia="Calibri" w:hAnsi="Calibri"/>
+          <w:b w:val="0"/>
+          <w:bCs w:val="0"/>
+          <w:i w:val="0"/>
+          <w:iCs w:val="0"/>
+          <w:sz w:val="22"/>
+          <w:szCs w:val="22"/>
+        </w:rPr>
+        <w:t>id</w:t>
+      </w:r>
+      <w:proofErr w:type="spellEnd"/>
+      <w:r>
+        <w:rPr>
+          <w:rFonts w:ascii="Calibri" w:eastAsia="Calibri" w:hAnsi="Calibri"/>
+          <w:b w:val="0"/>
+          <w:bCs w:val="0"/>
+          <w:i w:val="0"/>
+          <w:iCs w:val="0"/>
+          <w:sz w:val="22"/>
+          <w:szCs w:val="22"/>
+        </w:rPr>
+        <w:t xml:space="preserve"> </w:t>
+      </w:r>
+      <w:proofErr w:type="gramStart"/>
+      <w:r>
+        <w:rPr>
+          <w:rFonts w:ascii="Calibri" w:eastAsia="Calibri" w:hAnsi="Calibri"/>
+          <w:b w:val="0"/>
+          <w:bCs w:val="0"/>
+          <w:i w:val="0"/>
+          <w:iCs w:val="0"/>
+          <w:sz w:val="22"/>
+          <w:szCs w:val="22"/>
+        </w:rPr>
+        <w:t>INTEGER</w:t>
+      </w:r>
+      <w:r>
+        <w:rPr>
+          <w:rFonts w:ascii="Calibri" w:eastAsia="Calibri" w:hAnsi="Calibri"/>
+          <w:b w:val="0"/>
+          <w:bCs w:val="0"/>
+          <w:i w:val="0"/>
+          <w:iCs w:val="0"/>
+          <w:sz w:val="22"/>
+          <w:szCs w:val="22"/>
+        </w:rPr>
+        <w:t>(</w:t>
+      </w:r>
+      <w:proofErr w:type="gramEnd"/>
+      <w:r>
+        <w:rPr>
+          <w:rFonts w:ascii="Calibri" w:eastAsia="Calibri" w:hAnsi="Calibri"/>
+          <w:b w:val="0"/>
+          <w:bCs w:val="0"/>
+          <w:i w:val="0"/>
+          <w:iCs w:val="0"/>
+          <w:sz w:val="22"/>
+          <w:szCs w:val="22"/>
+        </w:rPr>
+        <w:t>10</w:t>
+      </w:r>
+      <w:r>
+        <w:rPr>
+          <w:rFonts w:ascii="Calibri" w:eastAsia="Calibri" w:hAnsi="Calibri"/>
+          <w:b w:val="0"/>
+          <w:bCs w:val="0"/>
+          <w:i w:val="0"/>
+          <w:iCs w:val="0"/>
+          <w:sz w:val="22"/>
+          <w:szCs w:val="22"/>
+        </w:rPr>
+        <w:t>)</w:t>
+      </w:r>
+      <w:r>
+        <w:rPr>
+          <w:rFonts w:ascii="Calibri" w:eastAsia="Calibri" w:hAnsi="Calibri"/>
+          <w:b w:val="0"/>
+          <w:bCs w:val="0"/>
+          <w:i w:val="0"/>
+          <w:iCs w:val="0"/>
+          <w:sz w:val="22"/>
+          <w:szCs w:val="22"/>
+        </w:rPr>
+        <w:t xml:space="preserve"> NOT NULL</w:t>
+      </w:r>
+      <w:r>
+        <w:rPr>
+          <w:rFonts w:ascii="Calibri" w:eastAsia="Calibri" w:hAnsi="Calibri"/>
+          <w:b w:val="0"/>
+          <w:bCs w:val="0"/>
+          <w:i w:val="0"/>
+          <w:iCs w:val="0"/>
+          <w:sz w:val="22"/>
+          <w:szCs w:val="22"/>
+        </w:rPr>
+        <w:t>,</w:t>
+      </w:r>
+    </w:p>
+    <w:p>
+      <w:pPr>
+        <w:pStyle w:val="Heading2"/>
+        <w:spacing w:before="0" w:after="0"/>
+        <w:rPr>
+          <w:rFonts w:ascii="Calibri" w:eastAsia="Calibri" w:hAnsi="Calibri"/>
+          <w:b w:val="0"/>
+          <w:bCs w:val="0"/>
+          <w:i w:val="0"/>
+          <w:iCs w:val="0"/>
+          <w:sz w:val="22"/>
+          <w:szCs w:val="22"/>
+        </w:rPr>
+      </w:pPr>
+      <w:r>
+        <w:rPr>
+          <w:rFonts w:ascii="Calibri" w:eastAsia="Calibri" w:hAnsi="Calibri"/>
+          <w:b w:val="0"/>
+          <w:bCs w:val="0"/>
+          <w:i w:val="0"/>
+          <w:iCs w:val="0"/>
+          <w:sz w:val="22"/>
+          <w:szCs w:val="22"/>
+        </w:rPr>
+        <w:tab/>
+        <w:t xml:space="preserve"> latitude </w:t>
+      </w:r>
+      <w:proofErr w:type="gramStart"/>
+      <w:r>
+        <w:rPr>
+          <w:rFonts w:ascii="Calibri" w:eastAsia="Calibri" w:hAnsi="Calibri"/>
+          <w:b w:val="0"/>
+          <w:bCs w:val="0"/>
+          <w:i w:val="0"/>
+          <w:iCs w:val="0"/>
+          <w:sz w:val="22"/>
+          <w:szCs w:val="22"/>
+        </w:rPr>
+        <w:t>DOUBLE(</w:t>
+      </w:r>
+      <w:proofErr w:type="gramEnd"/>
+      <w:r>
+        <w:rPr>
+          <w:rFonts w:ascii="Calibri" w:eastAsia="Calibri" w:hAnsi="Calibri"/>
+          <w:b w:val="0"/>
+          <w:bCs w:val="0"/>
+          <w:i w:val="0"/>
+          <w:iCs w:val="0"/>
+          <w:sz w:val="22"/>
+          <w:szCs w:val="22"/>
+        </w:rPr>
+        <w:t>20)</w:t>
+      </w:r>
+      <w:r>
+        <w:rPr>
+          <w:rFonts w:ascii="Calibri" w:eastAsia="Calibri" w:hAnsi="Calibri"/>
+          <w:b w:val="0"/>
+          <w:bCs w:val="0"/>
+          <w:i w:val="0"/>
+          <w:iCs w:val="0"/>
+          <w:sz w:val="22"/>
+          <w:szCs w:val="22"/>
+        </w:rPr>
+        <w:t>,</w:t>
+      </w:r>
+    </w:p>
+    <w:p>
+      <w:pPr>
+        <w:pStyle w:val="Heading2"/>
+        <w:spacing w:before="0" w:after="0"/>
+        <w:rPr>
+          <w:rFonts w:ascii="Calibri" w:eastAsia="Calibri" w:hAnsi="Calibri"/>
+          <w:b w:val="0"/>
+          <w:bCs w:val="0"/>
+          <w:i w:val="0"/>
+          <w:iCs w:val="0"/>
+          <w:sz w:val="22"/>
+          <w:szCs w:val="22"/>
+        </w:rPr>
+      </w:pPr>
+      <w:r>
+        <w:rPr>
+          <w:rFonts w:ascii="Calibri" w:eastAsia="Calibri" w:hAnsi="Calibri"/>
+          <w:b w:val="0"/>
+          <w:bCs w:val="0"/>
+          <w:i w:val="0"/>
+          <w:iCs w:val="0"/>
+          <w:sz w:val="22"/>
+          <w:szCs w:val="22"/>
+        </w:rPr>
+        <w:tab/>
+        <w:t xml:space="preserve"> </w:t>
+      </w:r>
+      <w:proofErr w:type="spellStart"/>
+      <w:r>
+        <w:rPr>
+          <w:rFonts w:ascii="Calibri" w:eastAsia="Calibri" w:hAnsi="Calibri"/>
+          <w:b w:val="0"/>
+          <w:bCs w:val="0"/>
+          <w:i w:val="0"/>
+          <w:iCs w:val="0"/>
+          <w:sz w:val="22"/>
+          <w:szCs w:val="22"/>
+        </w:rPr>
+        <w:t>longtitude</w:t>
+      </w:r>
+      <w:proofErr w:type="spellEnd"/>
+      <w:r>
+        <w:rPr>
+          <w:rFonts w:ascii="Calibri" w:eastAsia="Calibri" w:hAnsi="Calibri"/>
+          <w:b w:val="0"/>
+          <w:bCs w:val="0"/>
+          <w:i w:val="0"/>
+          <w:iCs w:val="0"/>
+          <w:sz w:val="22"/>
+          <w:szCs w:val="22"/>
+        </w:rPr>
+        <w:t xml:space="preserve"> </w:t>
+      </w:r>
+      <w:proofErr w:type="gramStart"/>
+      <w:r>
+        <w:rPr>
+          <w:rFonts w:ascii="Calibri" w:eastAsia="Calibri" w:hAnsi="Calibri"/>
+          <w:b w:val="0"/>
+          <w:bCs w:val="0"/>
+          <w:i w:val="0"/>
+          <w:iCs w:val="0"/>
+          <w:sz w:val="22"/>
+          <w:szCs w:val="22"/>
+        </w:rPr>
+        <w:t>DOUBLE(</w:t>
+      </w:r>
+      <w:proofErr w:type="gramEnd"/>
+      <w:r>
+        <w:rPr>
+          <w:rFonts w:ascii="Calibri" w:eastAsia="Calibri" w:hAnsi="Calibri"/>
+          <w:b w:val="0"/>
+          <w:bCs w:val="0"/>
+          <w:i w:val="0"/>
+          <w:iCs w:val="0"/>
+          <w:sz w:val="22"/>
+          <w:szCs w:val="22"/>
+        </w:rPr>
+        <w:t>20)</w:t>
+      </w:r>
+      <w:r>
+        <w:rPr>
+          <w:rFonts w:ascii="Calibri" w:eastAsia="Calibri" w:hAnsi="Calibri"/>
+          <w:b w:val="0"/>
+          <w:bCs w:val="0"/>
+          <w:i w:val="0"/>
+          <w:iCs w:val="0"/>
+          <w:sz w:val="22"/>
+          <w:szCs w:val="22"/>
+        </w:rPr>
         <w:t>,</w:t>
       </w:r>
     </w:p>
@@ -5927,7 +6459,10 @@
       <w:proofErr w:type="spellStart"/>
       <w:proofErr w:type="gramEnd"/>
       <w:r>
-        <w:t>venue_id</w:t>
+        <w:t>city</w:t>
+      </w:r>
+      <w:r>
+        <w:t>_id</w:t>
       </w:r>
       <w:proofErr w:type="spellEnd"/>
       <w:r>
@@ -5938,7 +6473,7 @@
         <w:rPr>
           <w:lang w:eastAsia="zh-CN"/>
         </w:rPr>
-        <w:t>venue</w:t>
+        <w:t>city</w:t>
       </w:r>
       <w:r>
         <w:t>_id</w:t>
@@ -5963,50 +6498,99 @@
           <w:rFonts w:eastAsia="Calibri"/>
         </w:rPr>
       </w:pPr>
+      <w:r>
+        <w:lastRenderedPageBreak/>
+        <w:t xml:space="preserve">FOREIGN </w:t>
+      </w:r>
       <w:proofErr w:type="gramStart"/>
       <w:r>
-        <w:rPr>
-          <w:rFonts w:eastAsia="Calibri"/>
-        </w:rPr>
-        <w:t>UNIQUE(</w:t>
+        <w:t>KEY(</w:t>
       </w:r>
       <w:proofErr w:type="spellStart"/>
       <w:proofErr w:type="gramEnd"/>
       <w:r>
+        <w:t>country</w:t>
+      </w:r>
+      <w:r>
+        <w:t>_id</w:t>
+      </w:r>
+      <w:proofErr w:type="spellEnd"/>
+      <w:r>
+        <w:t>) REFERENCES Venue(</w:t>
+      </w:r>
+      <w:proofErr w:type="spellStart"/>
+      <w:r>
+        <w:rPr>
+          <w:lang w:eastAsia="zh-CN"/>
+        </w:rPr>
+        <w:t>country</w:t>
+      </w:r>
+      <w:r>
+        <w:t>_id</w:t>
+      </w:r>
+      <w:proofErr w:type="spellEnd"/>
+      <w:r>
+        <w:t>),</w:t>
+      </w:r>
+      <w:r>
         <w:rPr>
           <w:rFonts w:eastAsia="Calibri"/>
         </w:rPr>
-        <w:t>listing_url</w:t>
-      </w:r>
-      <w:proofErr w:type="spellEnd"/>
-      <w:r>
-        <w:rPr>
-          <w:rFonts w:eastAsia="Calibri"/>
-        </w:rPr>
-        <w:t>)</w:t>
+        <w:tab/>
       </w:r>
     </w:p>
     <w:p>
       <w:pPr>
         <w:spacing w:after="60"/>
         <w:ind w:firstLine="720"/>
-      </w:pPr>
-      <w:r>
         <w:rPr>
           <w:rFonts w:eastAsia="Calibri"/>
         </w:rPr>
+      </w:pPr>
+      <w:proofErr w:type="gramStart"/>
+      <w:r>
+        <w:rPr>
+          <w:rFonts w:eastAsia="Calibri"/>
+        </w:rPr>
+        <w:t>UNIQUE(</w:t>
+      </w:r>
+      <w:proofErr w:type="spellStart"/>
+      <w:proofErr w:type="gramEnd"/>
+      <w:r>
+        <w:rPr>
+          <w:rFonts w:eastAsia="Calibri"/>
+        </w:rPr>
+        <w:t>listing_url</w:t>
+      </w:r>
+      <w:proofErr w:type="spellEnd"/>
+      <w:r>
+        <w:rPr>
+          <w:rFonts w:eastAsia="Calibri"/>
+        </w:rPr>
         <w:t>)</w:t>
       </w:r>
     </w:p>
     <w:p>
       <w:pPr>
         <w:spacing w:after="60"/>
-      </w:pPr>
+        <w:ind w:firstLine="720"/>
+      </w:pPr>
+      <w:r>
+        <w:rPr>
+          <w:rFonts w:eastAsia="Calibri"/>
+        </w:rPr>
+        <w:t>)</w:t>
+      </w:r>
     </w:p>
     <w:p>
       <w:pPr>
         <w:spacing w:after="60"/>
       </w:pPr>
+    </w:p>
+    <w:p>
+      <w:pPr>
+        <w:spacing w:after="60"/>
+      </w:pPr>
       <w:r>
         <w:t xml:space="preserve">The Listing Entity is translated into a table with one primary key, </w:t>
       </w:r>
@@ -6016,7 +6600,13 @@
       </w:r>
       <w:proofErr w:type="spellEnd"/>
       <w:r>
-        <w:t xml:space="preserve">, and two foreign keys, </w:t>
+        <w:t xml:space="preserve">, and </w:t>
+      </w:r>
+      <w:r>
+        <w:t>three</w:t>
+      </w:r>
+      <w:r>
+        <w:t xml:space="preserve"> foreign keys, </w:t>
       </w:r>
       <w:proofErr w:type="spellStart"/>
       <w:r>
@@ -6024,15 +6614,32 @@
       </w:r>
       <w:proofErr w:type="spellEnd"/>
       <w:r>
+        <w:t xml:space="preserve">, </w:t>
+      </w:r>
+      <w:proofErr w:type="spellStart"/>
+      <w:r>
+        <w:t>city_id</w:t>
+      </w:r>
+      <w:proofErr w:type="spellEnd"/>
+      <w:r>
         <w:t xml:space="preserve"> and </w:t>
       </w:r>
       <w:proofErr w:type="spellStart"/>
       <w:r>
-        <w:t>venue_id</w:t>
+        <w:t>country</w:t>
+      </w:r>
+      <w:r>
+        <w:t>_id</w:t>
       </w:r>
       <w:proofErr w:type="spellEnd"/>
       <w:r>
-        <w:t xml:space="preserve">. With the two foreign keys, we combined the relationship </w:t>
+        <w:t xml:space="preserve">. With the </w:t>
+      </w:r>
+      <w:r>
+        <w:t>three</w:t>
+      </w:r>
+      <w:r>
+        <w:t xml:space="preserve"> foreign keys, we combined the relationship </w:t>
       </w:r>
       <w:proofErr w:type="spellStart"/>
       <w:r>
@@ -6040,15 +6647,40 @@
       </w:r>
       <w:proofErr w:type="spellEnd"/>
       <w:r>
-        <w:t xml:space="preserve"> and </w:t>
+        <w:t xml:space="preserve">, </w:t>
       </w:r>
       <w:proofErr w:type="spellStart"/>
+      <w:proofErr w:type="gramStart"/>
+      <w:r>
+        <w:t>Located</w:t>
+      </w:r>
+      <w:proofErr w:type="gramEnd"/>
+      <w:r>
+        <w:t>_in</w:t>
+      </w:r>
+      <w:proofErr w:type="spellEnd"/>
+      <w:r>
+        <w:t xml:space="preserve">, </w:t>
+      </w:r>
+      <w:proofErr w:type="spellStart"/>
       <w:r>
         <w:t>Located_at</w:t>
       </w:r>
       <w:proofErr w:type="spellEnd"/>
       <w:r>
-        <w:t xml:space="preserve"> with Listing since each listing will have one unique host and one unique venue. As a result, these two columns have NOT NULL constraint on their entry values.</w:t>
+        <w:t xml:space="preserve"> with Listing since each listing will have one unique host</w:t>
+      </w:r>
+      <w:r>
+        <w:t>, one city and one country</w:t>
+      </w:r>
+      <w:r>
+        <w:t>. As a result, th</w:t>
+      </w:r>
+      <w:r>
+        <w:t>ese columns</w:t>
+      </w:r>
+      <w:r>
+        <w:t xml:space="preserve"> have NOT NULL constraint on their entry values.</w:t>
       </w:r>
     </w:p>
     <w:p>
@@ -6066,6 +6698,11 @@
       <w:r>
         <w:t xml:space="preserve"> is set to be unique for all instances to ensure proper display of the listing items on the website.</w:t>
       </w:r>
+    </w:p>
+    <w:p>
+      <w:pPr>
+        <w:spacing w:after="60"/>
+      </w:pPr>
     </w:p>
     <w:p>
       <w:pPr>
@@ -6091,7 +6728,6 @@
           <w:sz w:val="22"/>
           <w:szCs w:val="22"/>
         </w:rPr>
-        <w:lastRenderedPageBreak/>
         <w:t xml:space="preserve">CREATE TABLE Host </w:t>
       </w:r>
     </w:p>
@@ -7216,6 +7852,7 @@
         <w:t>)</w:t>
       </w:r>
     </w:p>
+    <w:p/>
     <w:p>
       <w:pPr>
         <w:pStyle w:val="Heading2"/>
@@ -7230,6 +7867,30 @@
           <w:szCs w:val="22"/>
         </w:rPr>
       </w:pPr>
+      <w:r>
+        <w:rPr>
+          <w:rFonts w:ascii="Calibri" w:eastAsia="Calibri" w:hAnsi="Calibri"/>
+          <w:b w:val="0"/>
+          <w:bCs w:val="0"/>
+          <w:i w:val="0"/>
+          <w:iCs w:val="0"/>
+          <w:sz w:val="22"/>
+          <w:szCs w:val="22"/>
+        </w:rPr>
+        <w:t xml:space="preserve">CREATE TABLE </w:t>
+      </w:r>
+      <w:r>
+        <w:rPr>
+          <w:rFonts w:ascii="Calibri" w:eastAsia="Calibri" w:hAnsi="Calibri"/>
+          <w:b w:val="0"/>
+          <w:bCs w:val="0"/>
+          <w:i w:val="0"/>
+          <w:iCs w:val="0"/>
+          <w:sz w:val="22"/>
+          <w:szCs w:val="22"/>
+        </w:rPr>
+        <w:t>City</w:t>
+      </w:r>
     </w:p>
     <w:p>
       <w:pPr>
@@ -7255,7 +7916,68 @@
           <w:sz w:val="22"/>
           <w:szCs w:val="22"/>
         </w:rPr>
-        <w:t>CREATE TABLE Venue</w:t>
+        <w:tab/>
+        <w:t>(</w:t>
+      </w:r>
+    </w:p>
+    <w:p>
+      <w:pPr>
+        <w:spacing w:after="0"/>
+      </w:pPr>
+      <w:r>
+        <w:tab/>
+      </w:r>
+      <w:proofErr w:type="spellStart"/>
+      <w:r>
+        <w:t>city_id</w:t>
+      </w:r>
+      <w:proofErr w:type="spellEnd"/>
+      <w:r>
+        <w:t xml:space="preserve"> </w:t>
+      </w:r>
+      <w:proofErr w:type="gramStart"/>
+      <w:r>
+        <w:t>INTEGER(</w:t>
+      </w:r>
+      <w:proofErr w:type="gramEnd"/>
+      <w:r>
+        <w:t>10),</w:t>
+      </w:r>
+    </w:p>
+    <w:p>
+      <w:pPr>
+        <w:spacing w:after="0"/>
+      </w:pPr>
+      <w:r>
+        <w:tab/>
+      </w:r>
+      <w:proofErr w:type="spellStart"/>
+      <w:r>
+        <w:t>city_name</w:t>
+      </w:r>
+      <w:proofErr w:type="spellEnd"/>
+      <w:r>
+        <w:t xml:space="preserve"> </w:t>
+      </w:r>
+      <w:proofErr w:type="gramStart"/>
+      <w:r>
+        <w:rPr>
+          <w:rFonts w:eastAsia="Calibri"/>
+        </w:rPr>
+        <w:t>VARCHAR(</w:t>
+      </w:r>
+      <w:proofErr w:type="gramEnd"/>
+      <w:r>
+        <w:rPr>
+          <w:rFonts w:eastAsia="Calibri"/>
+        </w:rPr>
+        <w:t>255)</w:t>
+      </w:r>
+      <w:r>
+        <w:rPr>
+          <w:rFonts w:eastAsia="Calibri"/>
+        </w:rPr>
+        <w:t>,</w:t>
       </w:r>
     </w:p>
     <w:p>
@@ -7283,7 +8005,59 @@
           <w:szCs w:val="22"/>
         </w:rPr>
         <w:tab/>
-        <w:t>(</w:t>
+        <w:t xml:space="preserve"> PRIMARY </w:t>
+      </w:r>
+      <w:proofErr w:type="gramStart"/>
+      <w:r>
+        <w:rPr>
+          <w:rFonts w:ascii="Calibri" w:eastAsia="Calibri" w:hAnsi="Calibri"/>
+          <w:b w:val="0"/>
+          <w:bCs w:val="0"/>
+          <w:i w:val="0"/>
+          <w:iCs w:val="0"/>
+          <w:sz w:val="22"/>
+          <w:szCs w:val="22"/>
+        </w:rPr>
+        <w:t>KEY(</w:t>
+      </w:r>
+      <w:proofErr w:type="spellStart"/>
+      <w:proofErr w:type="gramEnd"/>
+      <w:r>
+        <w:rPr>
+          <w:rFonts w:ascii="Calibri" w:eastAsia="Calibri" w:hAnsi="Calibri"/>
+          <w:b w:val="0"/>
+          <w:bCs w:val="0"/>
+          <w:i w:val="0"/>
+          <w:iCs w:val="0"/>
+          <w:sz w:val="22"/>
+          <w:szCs w:val="22"/>
+        </w:rPr>
+        <w:t>city</w:t>
+      </w:r>
+      <w:r>
+        <w:rPr>
+          <w:rFonts w:ascii="Calibri" w:eastAsia="Calibri" w:hAnsi="Calibri"/>
+          <w:b w:val="0"/>
+          <w:bCs w:val="0"/>
+          <w:i w:val="0"/>
+          <w:iCs w:val="0"/>
+          <w:sz w:val="22"/>
+          <w:szCs w:val="22"/>
+        </w:rPr>
+        <w:t>_id</w:t>
+      </w:r>
+      <w:proofErr w:type="spellEnd"/>
+      <w:r>
+        <w:rPr>
+          <w:rFonts w:ascii="Calibri" w:eastAsia="Calibri" w:hAnsi="Calibri"/>
+          <w:b w:val="0"/>
+          <w:bCs w:val="0"/>
+          <w:i w:val="0"/>
+          <w:iCs w:val="0"/>
+          <w:sz w:val="22"/>
+          <w:szCs w:val="22"/>
+        </w:rPr>
+        <w:t>)</w:t>
       </w:r>
     </w:p>
     <w:p>
@@ -7311,72 +8085,10 @@
           <w:szCs w:val="22"/>
         </w:rPr>
         <w:tab/>
-      </w:r>
-      <w:proofErr w:type="spellStart"/>
-      <w:r>
-        <w:rPr>
-          <w:rFonts w:ascii="Calibri" w:eastAsia="Calibri" w:hAnsi="Calibri"/>
-          <w:b w:val="0"/>
-          <w:bCs w:val="0"/>
-          <w:i w:val="0"/>
-          <w:iCs w:val="0"/>
-          <w:sz w:val="22"/>
-          <w:szCs w:val="22"/>
-        </w:rPr>
-        <w:t>venue_id</w:t>
-      </w:r>
-      <w:proofErr w:type="spellEnd"/>
-      <w:r>
-        <w:rPr>
-          <w:rFonts w:ascii="Calibri" w:eastAsia="Calibri" w:hAnsi="Calibri"/>
-          <w:b w:val="0"/>
-          <w:bCs w:val="0"/>
-          <w:i w:val="0"/>
-          <w:iCs w:val="0"/>
-          <w:sz w:val="22"/>
-          <w:szCs w:val="22"/>
-        </w:rPr>
-        <w:t xml:space="preserve"> </w:t>
-      </w:r>
-      <w:proofErr w:type="gramStart"/>
-      <w:r>
-        <w:rPr>
-          <w:rFonts w:ascii="Calibri" w:eastAsia="Calibri" w:hAnsi="Calibri"/>
-          <w:b w:val="0"/>
-          <w:bCs w:val="0"/>
-          <w:i w:val="0"/>
-          <w:iCs w:val="0"/>
-          <w:sz w:val="22"/>
-          <w:szCs w:val="22"/>
-        </w:rPr>
-        <w:t>INTEGER(</w:t>
-      </w:r>
-      <w:proofErr w:type="gramEnd"/>
-      <w:r>
-        <w:rPr>
-          <w:rFonts w:ascii="Calibri" w:eastAsia="Calibri" w:hAnsi="Calibri"/>
-          <w:b w:val="0"/>
-          <w:bCs w:val="0"/>
-          <w:i w:val="0"/>
-          <w:iCs w:val="0"/>
-          <w:sz w:val="22"/>
-          <w:szCs w:val="22"/>
-        </w:rPr>
-        <w:t>10)</w:t>
-      </w:r>
-      <w:r>
-        <w:rPr>
-          <w:rFonts w:ascii="Calibri" w:eastAsia="Calibri" w:hAnsi="Calibri"/>
-          <w:b w:val="0"/>
-          <w:bCs w:val="0"/>
-          <w:i w:val="0"/>
-          <w:iCs w:val="0"/>
-          <w:sz w:val="22"/>
-          <w:szCs w:val="22"/>
-        </w:rPr>
-        <w:t>,</w:t>
-      </w:r>
-    </w:p>
+        <w:t>)</w:t>
+      </w:r>
+    </w:p>
+    <w:p/>
     <w:p>
       <w:pPr>
         <w:pStyle w:val="Heading2"/>
@@ -7401,46 +8113,20 @@
           <w:sz w:val="22"/>
           <w:szCs w:val="22"/>
         </w:rPr>
-        <w:tab/>
-        <w:t xml:space="preserve"> neighborhood </w:t>
-      </w:r>
-      <w:proofErr w:type="gramStart"/>
-      <w:r>
-        <w:rPr>
-          <w:rFonts w:ascii="Calibri" w:eastAsia="Calibri" w:hAnsi="Calibri"/>
-          <w:b w:val="0"/>
-          <w:bCs w:val="0"/>
-          <w:i w:val="0"/>
-          <w:iCs w:val="0"/>
-          <w:sz w:val="22"/>
-          <w:szCs w:val="22"/>
-        </w:rPr>
-        <w:t>VARCHAR(</w:t>
-      </w:r>
-      <w:proofErr w:type="gramEnd"/>
-      <w:r>
-        <w:rPr>
-          <w:rFonts w:ascii="Calibri" w:eastAsia="Calibri" w:hAnsi="Calibri"/>
-          <w:b w:val="0"/>
-          <w:bCs w:val="0"/>
-          <w:i w:val="0"/>
-          <w:iCs w:val="0"/>
-          <w:sz w:val="22"/>
-          <w:szCs w:val="22"/>
-        </w:rPr>
-        <w:t xml:space="preserve">255) </w:t>
-      </w:r>
-      <w:r>
-        <w:rPr>
-          <w:rFonts w:ascii="Calibri" w:eastAsia="Calibri" w:hAnsi="Calibri"/>
-          <w:b w:val="0"/>
-          <w:bCs w:val="0"/>
-          <w:i w:val="0"/>
-          <w:iCs w:val="0"/>
-          <w:sz w:val="22"/>
-          <w:szCs w:val="22"/>
-        </w:rPr>
-        <w:t>,</w:t>
+        <w:lastRenderedPageBreak/>
+        <w:t xml:space="preserve">CREATE TABLE </w:t>
+      </w:r>
+      <w:r>
+        <w:rPr>
+          <w:rFonts w:ascii="Calibri" w:eastAsia="Calibri" w:hAnsi="Calibri"/>
+          <w:b w:val="0"/>
+          <w:bCs w:val="0"/>
+          <w:i w:val="0"/>
+          <w:iCs w:val="0"/>
+          <w:sz w:val="22"/>
+          <w:szCs w:val="22"/>
+        </w:rPr>
+        <w:t>Country</w:t>
       </w:r>
     </w:p>
     <w:p>
@@ -7468,43 +8154,77 @@
           <w:szCs w:val="22"/>
         </w:rPr>
         <w:tab/>
-        <w:t xml:space="preserve"> city </w:t>
+        <w:t>(</w:t>
+      </w:r>
+    </w:p>
+    <w:p>
+      <w:pPr>
+        <w:spacing w:after="0"/>
+      </w:pPr>
+      <w:r>
+        <w:tab/>
+      </w:r>
+      <w:proofErr w:type="spellStart"/>
+      <w:r>
+        <w:t>c</w:t>
+      </w:r>
+      <w:r>
+        <w:t>ountry</w:t>
+      </w:r>
+      <w:r>
+        <w:t>_id</w:t>
+      </w:r>
+      <w:proofErr w:type="spellEnd"/>
+      <w:r>
+        <w:t xml:space="preserve"> </w:t>
       </w:r>
       <w:proofErr w:type="gramStart"/>
       <w:r>
-        <w:rPr>
-          <w:rFonts w:ascii="Calibri" w:eastAsia="Calibri" w:hAnsi="Calibri"/>
-          <w:b w:val="0"/>
-          <w:bCs w:val="0"/>
-          <w:i w:val="0"/>
-          <w:iCs w:val="0"/>
-          <w:sz w:val="22"/>
-          <w:szCs w:val="22"/>
+        <w:t>INTEGER(</w:t>
+      </w:r>
+      <w:proofErr w:type="gramEnd"/>
+      <w:r>
+        <w:t>10),</w:t>
+      </w:r>
+    </w:p>
+    <w:p>
+      <w:pPr>
+        <w:spacing w:after="0"/>
+      </w:pPr>
+      <w:r>
+        <w:tab/>
+      </w:r>
+      <w:proofErr w:type="spellStart"/>
+      <w:r>
+        <w:t>c</w:t>
+      </w:r>
+      <w:r>
+        <w:t>ountry</w:t>
+      </w:r>
+      <w:r>
+        <w:t>_name</w:t>
+      </w:r>
+      <w:proofErr w:type="spellEnd"/>
+      <w:r>
+        <w:t xml:space="preserve"> </w:t>
+      </w:r>
+      <w:proofErr w:type="gramStart"/>
+      <w:r>
+        <w:rPr>
+          <w:rFonts w:eastAsia="Calibri"/>
         </w:rPr>
         <w:t>VARCHAR(</w:t>
       </w:r>
       <w:proofErr w:type="gramEnd"/>
       <w:r>
         <w:rPr>
-          <w:rFonts w:ascii="Calibri" w:eastAsia="Calibri" w:hAnsi="Calibri"/>
-          <w:b w:val="0"/>
-          <w:bCs w:val="0"/>
-          <w:i w:val="0"/>
-          <w:iCs w:val="0"/>
-          <w:sz w:val="22"/>
-          <w:szCs w:val="22"/>
+          <w:rFonts w:eastAsia="Calibri"/>
         </w:rPr>
         <w:t>255)</w:t>
       </w:r>
       <w:r>
         <w:rPr>
-          <w:rFonts w:ascii="Calibri" w:eastAsia="Calibri" w:hAnsi="Calibri"/>
-          <w:b w:val="0"/>
-          <w:bCs w:val="0"/>
-          <w:i w:val="0"/>
-          <w:iCs w:val="0"/>
-          <w:sz w:val="22"/>
-          <w:szCs w:val="22"/>
+          <w:rFonts w:eastAsia="Calibri"/>
         </w:rPr>
         <w:t>,</w:t>
       </w:r>
@@ -7534,256 +8254,6 @@
           <w:szCs w:val="22"/>
         </w:rPr>
         <w:tab/>
-        <w:t xml:space="preserve"> </w:t>
-      </w:r>
-      <w:proofErr w:type="spellStart"/>
-      <w:r>
-        <w:rPr>
-          <w:rFonts w:ascii="Calibri" w:eastAsia="Calibri" w:hAnsi="Calibri"/>
-          <w:b w:val="0"/>
-          <w:bCs w:val="0"/>
-          <w:i w:val="0"/>
-          <w:iCs w:val="0"/>
-          <w:sz w:val="22"/>
-          <w:szCs w:val="22"/>
-        </w:rPr>
-        <w:t>country_code</w:t>
-      </w:r>
-      <w:proofErr w:type="spellEnd"/>
-      <w:r>
-        <w:rPr>
-          <w:rFonts w:ascii="Calibri" w:eastAsia="Calibri" w:hAnsi="Calibri"/>
-          <w:b w:val="0"/>
-          <w:bCs w:val="0"/>
-          <w:i w:val="0"/>
-          <w:iCs w:val="0"/>
-          <w:sz w:val="22"/>
-          <w:szCs w:val="22"/>
-        </w:rPr>
-        <w:t xml:space="preserve"> </w:t>
-      </w:r>
-      <w:proofErr w:type="gramStart"/>
-      <w:r>
-        <w:rPr>
-          <w:rFonts w:ascii="Calibri" w:eastAsia="Calibri" w:hAnsi="Calibri"/>
-          <w:b w:val="0"/>
-          <w:bCs w:val="0"/>
-          <w:i w:val="0"/>
-          <w:iCs w:val="0"/>
-          <w:sz w:val="22"/>
-          <w:szCs w:val="22"/>
-        </w:rPr>
-        <w:t>VARCHAR(</w:t>
-      </w:r>
-      <w:proofErr w:type="gramEnd"/>
-      <w:r>
-        <w:rPr>
-          <w:rFonts w:ascii="Calibri" w:eastAsia="Calibri" w:hAnsi="Calibri"/>
-          <w:b w:val="0"/>
-          <w:bCs w:val="0"/>
-          <w:i w:val="0"/>
-          <w:iCs w:val="0"/>
-          <w:sz w:val="22"/>
-          <w:szCs w:val="22"/>
-        </w:rPr>
-        <w:t>255)</w:t>
-      </w:r>
-      <w:r>
-        <w:rPr>
-          <w:rFonts w:ascii="Calibri" w:eastAsia="Calibri" w:hAnsi="Calibri"/>
-          <w:b w:val="0"/>
-          <w:bCs w:val="0"/>
-          <w:i w:val="0"/>
-          <w:iCs w:val="0"/>
-          <w:sz w:val="22"/>
-          <w:szCs w:val="22"/>
-        </w:rPr>
-        <w:t>,</w:t>
-      </w:r>
-    </w:p>
-    <w:p>
-      <w:pPr>
-        <w:pStyle w:val="Heading2"/>
-        <w:spacing w:before="0" w:after="0"/>
-        <w:rPr>
-          <w:rFonts w:ascii="Calibri" w:eastAsia="Calibri" w:hAnsi="Calibri"/>
-          <w:b w:val="0"/>
-          <w:bCs w:val="0"/>
-          <w:i w:val="0"/>
-          <w:iCs w:val="0"/>
-          <w:sz w:val="22"/>
-          <w:szCs w:val="22"/>
-        </w:rPr>
-      </w:pPr>
-      <w:r>
-        <w:rPr>
-          <w:rFonts w:ascii="Calibri" w:eastAsia="Calibri" w:hAnsi="Calibri"/>
-          <w:b w:val="0"/>
-          <w:bCs w:val="0"/>
-          <w:i w:val="0"/>
-          <w:iCs w:val="0"/>
-          <w:sz w:val="22"/>
-          <w:szCs w:val="22"/>
-        </w:rPr>
-        <w:tab/>
-        <w:t xml:space="preserve"> latitude </w:t>
-      </w:r>
-      <w:proofErr w:type="gramStart"/>
-      <w:r>
-        <w:rPr>
-          <w:rFonts w:ascii="Calibri" w:eastAsia="Calibri" w:hAnsi="Calibri"/>
-          <w:b w:val="0"/>
-          <w:bCs w:val="0"/>
-          <w:i w:val="0"/>
-          <w:iCs w:val="0"/>
-          <w:sz w:val="22"/>
-          <w:szCs w:val="22"/>
-        </w:rPr>
-        <w:t>DOUBLE(</w:t>
-      </w:r>
-      <w:proofErr w:type="gramEnd"/>
-      <w:r>
-        <w:rPr>
-          <w:rFonts w:ascii="Calibri" w:eastAsia="Calibri" w:hAnsi="Calibri"/>
-          <w:b w:val="0"/>
-          <w:bCs w:val="0"/>
-          <w:i w:val="0"/>
-          <w:iCs w:val="0"/>
-          <w:sz w:val="22"/>
-          <w:szCs w:val="22"/>
-        </w:rPr>
-        <w:t>20)</w:t>
-      </w:r>
-      <w:r>
-        <w:rPr>
-          <w:rFonts w:ascii="Calibri" w:eastAsia="Calibri" w:hAnsi="Calibri"/>
-          <w:b w:val="0"/>
-          <w:bCs w:val="0"/>
-          <w:i w:val="0"/>
-          <w:iCs w:val="0"/>
-          <w:sz w:val="22"/>
-          <w:szCs w:val="22"/>
-        </w:rPr>
-        <w:t>,</w:t>
-      </w:r>
-    </w:p>
-    <w:p>
-      <w:pPr>
-        <w:pStyle w:val="Heading2"/>
-        <w:spacing w:before="0" w:after="0"/>
-        <w:rPr>
-          <w:rFonts w:ascii="Calibri" w:eastAsia="Calibri" w:hAnsi="Calibri"/>
-          <w:b w:val="0"/>
-          <w:bCs w:val="0"/>
-          <w:i w:val="0"/>
-          <w:iCs w:val="0"/>
-          <w:sz w:val="22"/>
-          <w:szCs w:val="22"/>
-        </w:rPr>
-      </w:pPr>
-      <w:r>
-        <w:rPr>
-          <w:rFonts w:ascii="Calibri" w:eastAsia="Calibri" w:hAnsi="Calibri"/>
-          <w:b w:val="0"/>
-          <w:bCs w:val="0"/>
-          <w:i w:val="0"/>
-          <w:iCs w:val="0"/>
-          <w:sz w:val="22"/>
-          <w:szCs w:val="22"/>
-        </w:rPr>
-        <w:tab/>
-        <w:t xml:space="preserve"> </w:t>
-      </w:r>
-      <w:proofErr w:type="spellStart"/>
-      <w:r>
-        <w:rPr>
-          <w:rFonts w:ascii="Calibri" w:eastAsia="Calibri" w:hAnsi="Calibri"/>
-          <w:b w:val="0"/>
-          <w:bCs w:val="0"/>
-          <w:i w:val="0"/>
-          <w:iCs w:val="0"/>
-          <w:sz w:val="22"/>
-          <w:szCs w:val="22"/>
-        </w:rPr>
-        <w:t>longtitude</w:t>
-      </w:r>
-      <w:proofErr w:type="spellEnd"/>
-      <w:r>
-        <w:rPr>
-          <w:rFonts w:ascii="Calibri" w:eastAsia="Calibri" w:hAnsi="Calibri"/>
-          <w:b w:val="0"/>
-          <w:bCs w:val="0"/>
-          <w:i w:val="0"/>
-          <w:iCs w:val="0"/>
-          <w:sz w:val="22"/>
-          <w:szCs w:val="22"/>
-        </w:rPr>
-        <w:t xml:space="preserve"> </w:t>
-      </w:r>
-      <w:proofErr w:type="gramStart"/>
-      <w:r>
-        <w:rPr>
-          <w:rFonts w:ascii="Calibri" w:eastAsia="Calibri" w:hAnsi="Calibri"/>
-          <w:b w:val="0"/>
-          <w:bCs w:val="0"/>
-          <w:i w:val="0"/>
-          <w:iCs w:val="0"/>
-          <w:sz w:val="22"/>
-          <w:szCs w:val="22"/>
-        </w:rPr>
-        <w:t>DOUBLE(</w:t>
-      </w:r>
-      <w:proofErr w:type="gramEnd"/>
-      <w:r>
-        <w:rPr>
-          <w:rFonts w:ascii="Calibri" w:eastAsia="Calibri" w:hAnsi="Calibri"/>
-          <w:b w:val="0"/>
-          <w:bCs w:val="0"/>
-          <w:i w:val="0"/>
-          <w:iCs w:val="0"/>
-          <w:sz w:val="22"/>
-          <w:szCs w:val="22"/>
-        </w:rPr>
-        <w:t>20)</w:t>
-      </w:r>
-      <w:r>
-        <w:rPr>
-          <w:rFonts w:ascii="Calibri" w:eastAsia="Calibri" w:hAnsi="Calibri"/>
-          <w:b w:val="0"/>
-          <w:bCs w:val="0"/>
-          <w:i w:val="0"/>
-          <w:iCs w:val="0"/>
-          <w:sz w:val="22"/>
-          <w:szCs w:val="22"/>
-        </w:rPr>
-        <w:t>,</w:t>
-      </w:r>
-    </w:p>
-    <w:p>
-      <w:pPr>
-        <w:pStyle w:val="Heading2"/>
-        <w:spacing w:before="0" w:after="0"/>
-        <w:rPr>
-          <w:rFonts w:ascii="Calibri" w:eastAsia="Calibri" w:hAnsi="Calibri"/>
-          <w:b w:val="0"/>
-          <w:bCs w:val="0"/>
-          <w:i w:val="0"/>
-          <w:iCs w:val="0"/>
-          <w:sz w:val="22"/>
-          <w:szCs w:val="22"/>
-        </w:rPr>
-      </w:pPr>
-      <w:r>
-        <w:rPr>
-          <w:rFonts w:ascii="Calibri" w:eastAsia="Calibri" w:hAnsi="Calibri"/>
-          <w:b w:val="0"/>
-          <w:bCs w:val="0"/>
-          <w:i w:val="0"/>
-          <w:iCs w:val="0"/>
-          <w:sz w:val="22"/>
-          <w:szCs w:val="22"/>
-        </w:rPr>
-        <w:tab/>
         <w:t xml:space="preserve"> PRIMARY </w:t>
       </w:r>
       <w:proofErr w:type="gramStart"/>
@@ -7811,7 +8281,19 @@
           <w:sz w:val="22"/>
           <w:szCs w:val="22"/>
         </w:rPr>
-        <w:t>venue_id</w:t>
+        <w:t>country</w:t>
+      </w:r>
+      <w:r>
+        <w:rPr>
+          <w:rFonts w:ascii="Calibri" w:eastAsia="Calibri" w:hAnsi="Calibri"/>
+          <w:b w:val="0"/>
+          <w:bCs w:val="0"/>
+          <w:i w:val="0"/>
+          <w:iCs w:val="0"/>
+          <w:sz w:val="22"/>
+          <w:szCs w:val="22"/>
+        </w:rPr>
+        <w:t>_id</w:t>
       </w:r>
       <w:proofErr w:type="spellEnd"/>
       <w:r>
@@ -8476,7 +8958,6 @@
         <w:ind w:firstLine="720"/>
       </w:pPr>
       <w:r>
-        <w:lastRenderedPageBreak/>
         <w:t>ON DELETE CASCADE</w:t>
       </w:r>
     </w:p>
@@ -9341,6 +9822,7 @@
         <w:rPr>
           <w:rFonts w:eastAsia="Calibri"/>
         </w:rPr>
+        <w:lastRenderedPageBreak/>
         <w:t>)</w:t>
       </w:r>
     </w:p>
@@ -9853,7 +10335,6 @@
           <w:sz w:val="22"/>
           <w:szCs w:val="22"/>
         </w:rPr>
-        <w:lastRenderedPageBreak/>
         <w:tab/>
         <w:t xml:space="preserve">PRIMARY </w:t>
       </w:r>
@@ -9927,7 +10408,7 @@
       </w:pPr>
       <w:r>
         <w:rPr>
-          <w:rFonts w:ascii="Calibri" w:eastAsia="SimSun" w:hAnsi="Calibri"/>
+          <w:rFonts w:ascii="Calibri" w:eastAsia="宋体" w:hAnsi="Calibri"/>
           <w:b w:val="0"/>
           <w:bCs w:val="0"/>
           <w:i w:val="0"/>
@@ -9940,7 +10421,7 @@
       <w:proofErr w:type="spellStart"/>
       <w:r>
         <w:rPr>
-          <w:rFonts w:ascii="Calibri" w:eastAsia="SimSun" w:hAnsi="Calibri"/>
+          <w:rFonts w:ascii="Calibri" w:eastAsia="宋体" w:hAnsi="Calibri"/>
           <w:b w:val="0"/>
           <w:bCs w:val="0"/>
           <w:i w:val="0"/>
@@ -9953,7 +10434,7 @@
       <w:proofErr w:type="spellEnd"/>
       <w:r>
         <w:rPr>
-          <w:rFonts w:ascii="Calibri" w:eastAsia="SimSun" w:hAnsi="Calibri"/>
+          <w:rFonts w:ascii="Calibri" w:eastAsia="宋体" w:hAnsi="Calibri"/>
           <w:b w:val="0"/>
           <w:bCs w:val="0"/>
           <w:i w:val="0"/>
@@ -9965,7 +10446,7 @@
       </w:r>
       <w:r>
         <w:rPr>
-          <w:rFonts w:ascii="Calibri" w:eastAsia="SimSun" w:hAnsi="Calibri"/>
+          <w:rFonts w:ascii="Calibri" w:eastAsia="宋体" w:hAnsi="Calibri"/>
           <w:b w:val="0"/>
           <w:bCs w:val="0"/>
           <w:i w:val="0"/>
@@ -9977,7 +10458,7 @@
       </w:r>
       <w:r>
         <w:rPr>
-          <w:rFonts w:ascii="Calibri" w:eastAsia="SimSun" w:hAnsi="Calibri"/>
+          <w:rFonts w:ascii="Calibri" w:eastAsia="宋体" w:hAnsi="Calibri"/>
           <w:b w:val="0"/>
           <w:bCs w:val="0"/>
           <w:i w:val="0"/>
@@ -9990,7 +10471,7 @@
       <w:proofErr w:type="spellStart"/>
       <w:r>
         <w:rPr>
-          <w:rFonts w:ascii="Calibri" w:eastAsia="SimSun" w:hAnsi="Calibri"/>
+          <w:rFonts w:ascii="Calibri" w:eastAsia="宋体" w:hAnsi="Calibri"/>
           <w:b w:val="0"/>
           <w:bCs w:val="0"/>
           <w:i w:val="0"/>
@@ -10003,7 +10484,7 @@
       <w:proofErr w:type="spellEnd"/>
       <w:r>
         <w:rPr>
-          <w:rFonts w:ascii="Calibri" w:eastAsia="SimSun" w:hAnsi="Calibri"/>
+          <w:rFonts w:ascii="Calibri" w:eastAsia="宋体" w:hAnsi="Calibri"/>
           <w:b w:val="0"/>
           <w:bCs w:val="0"/>
           <w:i w:val="0"/>
@@ -10077,7 +10558,6 @@
         <w:t>The relationship Has is combined with the Policy table as each Policy instance corresponds to a unique Listing instance.</w:t>
       </w:r>
     </w:p>
-    <w:p/>
     <w:p>
       <w:pPr>
         <w:pStyle w:val="Heading2"/>
@@ -13110,7 +13590,7 @@
       <w:r>
         <w:t>General Comments</w:t>
       </w:r>
-      <w:bookmarkEnd w:id="10"/>
+      <w:bookmarkEnd w:id="9"/>
     </w:p>
     <w:p>
       <w:pPr>
@@ -19155,7 +19635,7 @@
   <w:docDefaults>
     <w:rPrDefault>
       <w:rPr>
-        <w:rFonts w:ascii="Calibri" w:eastAsia="SimSun" w:hAnsi="Calibri" w:cs="Times New Roman"/>
+        <w:rFonts w:ascii="Calibri" w:eastAsia="宋体" w:hAnsi="Calibri" w:cs="Times New Roman"/>
         <w:lang w:val="el-GR" w:eastAsia="el-GR" w:bidi="ar-SA"/>
       </w:rPr>
     </w:rPrDefault>

</xml_diff>

<commit_message>
With one thousand kisses
</commit_message>
<xml_diff>
--- a/Project_Report.docx
+++ b/Project_Report.docx
@@ -2485,8 +2485,6 @@
         </w:rPr>
         <w:t xml:space="preserve"> </w:t>
       </w:r>
-      <w:bookmarkStart w:id="6" w:name="_GoBack"/>
-      <w:bookmarkEnd w:id="6"/>
     </w:p>
     <w:p>
       <w:pPr>
@@ -3469,6 +3467,7 @@
           <w:szCs w:val="24"/>
           <w:lang w:val="en-SG" w:eastAsia="zh-CN"/>
         </w:rPr>
+        <w:lastRenderedPageBreak/>
         <w:t xml:space="preserve">Country_in: </w:t>
       </w:r>
       <w:r>
@@ -3583,7 +3582,7 @@
           <w:szCs w:val="24"/>
           <w:lang w:val="en-SG" w:eastAsia="zh-CN"/>
         </w:rPr>
-        <w:t xml:space="preserve"> has a key constraint as well as total participation, i.e. </w:t>
+        <w:t xml:space="preserve"> has a key constraint as well as total participation, i.e. exactly one relationship. Every house locates at exactly one </w:t>
       </w:r>
       <w:r>
         <w:rPr>
@@ -3593,8 +3592,7 @@
           <w:szCs w:val="24"/>
           <w:lang w:val="en-SG" w:eastAsia="zh-CN"/>
         </w:rPr>
-        <w:lastRenderedPageBreak/>
-        <w:t xml:space="preserve">exactly one relationship. Every house locates at exactly one </w:t>
+        <w:t>country</w:t>
       </w:r>
       <w:r>
         <w:rPr>
@@ -3604,7 +3602,7 @@
           <w:szCs w:val="24"/>
           <w:lang w:val="en-SG" w:eastAsia="zh-CN"/>
         </w:rPr>
-        <w:t>country</w:t>
+        <w:t xml:space="preserve">, which means house must </w:t>
       </w:r>
       <w:r>
         <w:rPr>
@@ -3614,37 +3612,7 @@
           <w:szCs w:val="24"/>
           <w:lang w:val="en-SG" w:eastAsia="zh-CN"/>
         </w:rPr>
-        <w:t xml:space="preserve">, which means house must </w:t>
-      </w:r>
-      <w:r>
-        <w:rPr>
-          <w:rFonts w:ascii="Times New Roman" w:eastAsia="Times New Roman" w:hAnsi="Times New Roman"/>
-          <w:color w:val="auto"/>
-          <w:sz w:val="24"/>
-          <w:szCs w:val="24"/>
-          <w:lang w:val="en-SG" w:eastAsia="zh-CN"/>
-        </w:rPr>
-        <w:t>and can only reside in one c</w:t>
-      </w:r>
-      <w:r>
-        <w:rPr>
-          <w:rFonts w:ascii="Times New Roman" w:eastAsia="Times New Roman" w:hAnsi="Times New Roman"/>
-          <w:color w:val="auto"/>
-          <w:sz w:val="24"/>
-          <w:szCs w:val="24"/>
-          <w:lang w:val="en-SG" w:eastAsia="zh-CN"/>
-        </w:rPr>
-        <w:t>ountry</w:t>
-      </w:r>
-      <w:r>
-        <w:rPr>
-          <w:rFonts w:ascii="Times New Roman" w:eastAsia="Times New Roman" w:hAnsi="Times New Roman"/>
-          <w:color w:val="auto"/>
-          <w:sz w:val="24"/>
-          <w:szCs w:val="24"/>
-          <w:lang w:val="en-SG" w:eastAsia="zh-CN"/>
-        </w:rPr>
-        <w:t>.</w:t>
+        <w:t>and can only reside in one country.</w:t>
       </w:r>
       <w:r>
         <w:rPr>
@@ -4891,6 +4859,7 @@
           <w:szCs w:val="24"/>
           <w:lang w:val="en-SG" w:eastAsia="zh-CN"/>
         </w:rPr>
+        <w:lastRenderedPageBreak/>
         <w:t>Contains(</w:t>
       </w:r>
       <w:r>
@@ -5036,7 +5005,7 @@
           <w:szCs w:val="24"/>
           <w:lang w:eastAsia="zh-CN"/>
         </w:rPr>
-        <w:t xml:space="preserve">inside. Every </w:t>
+        <w:t>inside. Every kind of amenity can be not contained by any house</w:t>
       </w:r>
       <w:r>
         <w:rPr>
@@ -5046,8 +5015,7 @@
           <w:szCs w:val="24"/>
           <w:lang w:eastAsia="zh-CN"/>
         </w:rPr>
-        <w:lastRenderedPageBreak/>
-        <w:t>kind of amenity can be not contained by any house</w:t>
+        <w:t xml:space="preserve"> </w:t>
       </w:r>
       <w:r>
         <w:rPr>
@@ -5057,7 +5025,7 @@
           <w:szCs w:val="24"/>
           <w:lang w:eastAsia="zh-CN"/>
         </w:rPr>
-        <w:t xml:space="preserve"> </w:t>
+        <w:t>or can be contained by one to many house</w:t>
       </w:r>
       <w:r>
         <w:rPr>
@@ -5067,7 +5035,7 @@
           <w:szCs w:val="24"/>
           <w:lang w:eastAsia="zh-CN"/>
         </w:rPr>
-        <w:t>or can be contained by one to many house</w:t>
+        <w:t>s</w:t>
       </w:r>
       <w:r>
         <w:rPr>
@@ -5077,16 +5045,6 @@
           <w:szCs w:val="24"/>
           <w:lang w:eastAsia="zh-CN"/>
         </w:rPr>
-        <w:t>s</w:t>
-      </w:r>
-      <w:r>
-        <w:rPr>
-          <w:rFonts w:ascii="Times New Roman" w:eastAsia="Times New Roman" w:hAnsi="Times New Roman"/>
-          <w:color w:val="auto"/>
-          <w:sz w:val="24"/>
-          <w:szCs w:val="24"/>
-          <w:lang w:eastAsia="zh-CN"/>
-        </w:rPr>
         <w:t>.</w:t>
       </w:r>
     </w:p>
@@ -5100,63 +5058,80 @@
     </w:p>
     <w:p>
       <w:pPr>
+        <w:pStyle w:val="NoSpacing"/>
+        <w:rPr>
+          <w:lang w:val="en-SG"/>
+        </w:rPr>
+      </w:pPr>
+      <w:bookmarkStart w:id="6" w:name="_GoBack"/>
+      <w:bookmarkEnd w:id="6"/>
+    </w:p>
+    <w:p>
+      <w:pPr>
         <w:pStyle w:val="Heading2"/>
         <w:rPr>
           <w:lang w:val="de-DE"/>
         </w:rPr>
       </w:pPr>
-      <w:bookmarkStart w:id="7" w:name="_Toc506900036"/>
+      <w:bookmarkStart w:id="7" w:name="_Toc506900039"/>
+      <w:bookmarkStart w:id="8" w:name="_Toc506900036"/>
       <w:r>
         <w:rPr>
           <w:lang w:val="de-DE"/>
         </w:rPr>
         <w:t>Relational Schema</w:t>
       </w:r>
-      <w:bookmarkEnd w:id="7"/>
+      <w:bookmarkEnd w:id="8"/>
     </w:p>
     <w:p>
       <w:pPr>
         <w:pStyle w:val="Heading3"/>
         <w:rPr>
+          <w:rFonts w:ascii="Calibri" w:eastAsia="宋体" w:hAnsi="Calibri" w:cs="Times New Roman"/>
+          <w:color w:val="00000A"/>
+          <w:sz w:val="22"/>
+          <w:szCs w:val="22"/>
+        </w:rPr>
+      </w:pPr>
+      <w:bookmarkStart w:id="9" w:name="_Toc506900037"/>
+      <w:r>
+        <w:rPr>
           <w:lang w:val="de-DE"/>
         </w:rPr>
-      </w:pPr>
-      <w:bookmarkStart w:id="8" w:name="_Toc506900037"/>
-      <w:r>
-        <w:rPr>
-          <w:lang w:val="de-DE"/>
-        </w:rPr>
         <w:t>ER schema to Relational schema</w:t>
       </w:r>
-      <w:bookmarkEnd w:id="8"/>
-    </w:p>
-    <w:p>
-      <w:pPr>
-        <w:pStyle w:val="NoSpacing"/>
-        <w:rPr>
-          <w:lang w:eastAsia="zh-CN"/>
-        </w:rPr>
-      </w:pPr>
-      <w:r>
-        <w:t>&lt;Describe the transition from ER schema to Relational schema&gt;</w:t>
-      </w:r>
-      <w:r>
-        <w:rPr>
-          <w:rFonts w:hint="eastAsia"/>
-          <w:lang w:eastAsia="zh-CN"/>
-        </w:rPr>
-        <w:t xml:space="preserve"> </w:t>
-      </w:r>
+      <w:bookmarkEnd w:id="9"/>
     </w:p>
     <w:p>
       <w:pPr>
         <w:pStyle w:val="Heading3"/>
-      </w:pPr>
-      <w:bookmarkStart w:id="9" w:name="_Toc506900038"/>
+        <w:rPr>
+          <w:rFonts w:ascii="Calibri" w:eastAsia="宋体" w:hAnsi="Calibri" w:cs="Times New Roman"/>
+          <w:color w:val="00000A"/>
+          <w:sz w:val="22"/>
+          <w:szCs w:val="22"/>
+        </w:rPr>
+      </w:pPr>
+      <w:r>
+        <w:rPr>
+          <w:rFonts w:ascii="Calibri" w:eastAsia="宋体" w:hAnsi="Calibri" w:cs="Times New Roman"/>
+          <w:color w:val="00000A"/>
+          <w:sz w:val="22"/>
+          <w:szCs w:val="22"/>
+        </w:rPr>
+        <w:t>Please refer to the description under the corresponding DDL code.</w:t>
+      </w:r>
+    </w:p>
+    <w:p/>
+    <w:p>
+      <w:pPr>
+        <w:pStyle w:val="Heading3"/>
+      </w:pPr>
+      <w:bookmarkStart w:id="10" w:name="_Toc506900038"/>
       <w:r>
         <w:t>DDL</w:t>
       </w:r>
-      <w:bookmarkEnd w:id="9"/>
+      <w:bookmarkEnd w:id="10"/>
     </w:p>
     <w:p>
       <w:pPr>
@@ -5172,7 +5147,6 @@
           <w:szCs w:val="22"/>
         </w:rPr>
       </w:pPr>
-      <w:bookmarkStart w:id="10" w:name="_Toc506900039"/>
       <w:r>
         <w:rPr>
           <w:rFonts w:ascii="Calibri" w:eastAsia="Calibri" w:hAnsi="Calibri"/>
@@ -6227,89 +6201,55 @@
     </w:p>
     <w:p>
       <w:pPr>
-        <w:spacing w:after="60"/>
-        <w:rPr>
-          <w:rFonts w:eastAsia="Calibri"/>
-        </w:rPr>
+        <w:spacing w:after="0"/>
       </w:pPr>
       <w:r>
         <w:tab/>
       </w:r>
       <w:proofErr w:type="spellStart"/>
       <w:r>
-        <w:rPr>
-          <w:rFonts w:eastAsia="Calibri"/>
-        </w:rPr>
-        <w:t>host_id</w:t>
+        <w:t>minimum_nights</w:t>
       </w:r>
       <w:proofErr w:type="spellEnd"/>
       <w:r>
-        <w:rPr>
-          <w:rFonts w:eastAsia="Calibri"/>
-        </w:rPr>
         <w:t xml:space="preserve"> </w:t>
       </w:r>
       <w:proofErr w:type="gramStart"/>
       <w:r>
-        <w:rPr>
-          <w:rFonts w:eastAsia="Calibri"/>
-        </w:rPr>
         <w:t>INTEGER(</w:t>
       </w:r>
       <w:proofErr w:type="gramEnd"/>
       <w:r>
-        <w:rPr>
-          <w:rFonts w:eastAsia="Calibri"/>
-        </w:rPr>
-        <w:t>10) NOT NULL</w:t>
-      </w:r>
-      <w:r>
-        <w:rPr>
-          <w:rFonts w:eastAsia="Calibri"/>
-        </w:rPr>
-        <w:t>,</w:t>
-      </w:r>
-    </w:p>
-    <w:p>
-      <w:pPr>
-        <w:spacing w:after="60"/>
-        <w:ind w:firstLine="720"/>
-      </w:pPr>
+        <w:t>10),</w:t>
+      </w:r>
+    </w:p>
+    <w:p>
+      <w:pPr>
+        <w:spacing w:after="0"/>
+      </w:pPr>
+      <w:r>
+        <w:tab/>
+      </w:r>
       <w:proofErr w:type="spellStart"/>
       <w:r>
-        <w:rPr>
-          <w:rFonts w:eastAsia="Calibri"/>
-        </w:rPr>
-        <w:t>venue_id</w:t>
+        <w:t>maximum_nights</w:t>
       </w:r>
       <w:proofErr w:type="spellEnd"/>
       <w:r>
-        <w:rPr>
-          <w:rFonts w:eastAsia="Calibri"/>
-        </w:rPr>
         <w:t xml:space="preserve"> </w:t>
       </w:r>
       <w:proofErr w:type="gramStart"/>
       <w:r>
-        <w:rPr>
-          <w:rFonts w:eastAsia="Calibri"/>
-        </w:rPr>
         <w:t>INTEGER(</w:t>
       </w:r>
       <w:proofErr w:type="gramEnd"/>
       <w:r>
-        <w:rPr>
-          <w:rFonts w:eastAsia="Calibri"/>
-        </w:rPr>
-        <w:t>10)</w:t>
-      </w:r>
-      <w:r>
-        <w:rPr>
-          <w:rFonts w:eastAsia="Calibri"/>
-        </w:rPr>
-        <w:t xml:space="preserve"> NOT NULL</w:t>
-      </w:r>
-      <w:r>
+        <w:t>10),</w:t>
+      </w:r>
+    </w:p>
+    <w:p>
+      <w:pPr>
+        <w:spacing w:after="0"/>
         <w:rPr>
           <w:rFonts w:eastAsia="Calibri"/>
           <w:b/>
@@ -6317,6 +6257,523 @@
           <w:i/>
           <w:iCs/>
         </w:rPr>
+      </w:pPr>
+      <w:r>
+        <w:tab/>
+      </w:r>
+      <w:proofErr w:type="spellStart"/>
+      <w:r>
+        <w:rPr>
+          <w:rFonts w:eastAsia="Calibri"/>
+        </w:rPr>
+        <w:t>host_id</w:t>
+      </w:r>
+      <w:proofErr w:type="spellEnd"/>
+      <w:r>
+        <w:rPr>
+          <w:rFonts w:eastAsia="Calibri"/>
+        </w:rPr>
+        <w:t xml:space="preserve"> </w:t>
+      </w:r>
+      <w:proofErr w:type="gramStart"/>
+      <w:r>
+        <w:rPr>
+          <w:rFonts w:eastAsia="Calibri"/>
+        </w:rPr>
+        <w:t>INTEGER(</w:t>
+      </w:r>
+      <w:proofErr w:type="gramEnd"/>
+      <w:r>
+        <w:rPr>
+          <w:rFonts w:eastAsia="Calibri"/>
+        </w:rPr>
+        <w:t>10) NOT NULL</w:t>
+      </w:r>
+      <w:r>
+        <w:rPr>
+          <w:rFonts w:eastAsia="Calibri"/>
+        </w:rPr>
+        <w:t>,</w:t>
+      </w:r>
+    </w:p>
+    <w:p>
+      <w:pPr>
+        <w:pStyle w:val="Heading2"/>
+        <w:spacing w:before="0" w:after="0"/>
+        <w:rPr>
+          <w:rFonts w:ascii="Calibri" w:eastAsia="Calibri" w:hAnsi="Calibri"/>
+          <w:b w:val="0"/>
+          <w:bCs w:val="0"/>
+          <w:i w:val="0"/>
+          <w:iCs w:val="0"/>
+          <w:sz w:val="22"/>
+          <w:szCs w:val="22"/>
+        </w:rPr>
+      </w:pPr>
+      <w:r>
+        <w:rPr>
+          <w:rFonts w:ascii="Calibri" w:eastAsia="Calibri" w:hAnsi="Calibri"/>
+          <w:b w:val="0"/>
+          <w:bCs w:val="0"/>
+          <w:i w:val="0"/>
+          <w:iCs w:val="0"/>
+          <w:sz w:val="22"/>
+          <w:szCs w:val="22"/>
+        </w:rPr>
+        <w:lastRenderedPageBreak/>
+        <w:tab/>
+        <w:t xml:space="preserve"> neighborhood </w:t>
+      </w:r>
+      <w:proofErr w:type="gramStart"/>
+      <w:r>
+        <w:rPr>
+          <w:rFonts w:ascii="Calibri" w:eastAsia="Calibri" w:hAnsi="Calibri"/>
+          <w:b w:val="0"/>
+          <w:bCs w:val="0"/>
+          <w:i w:val="0"/>
+          <w:iCs w:val="0"/>
+          <w:sz w:val="22"/>
+          <w:szCs w:val="22"/>
+        </w:rPr>
+        <w:t>VARCHAR(</w:t>
+      </w:r>
+      <w:proofErr w:type="gramEnd"/>
+      <w:r>
+        <w:rPr>
+          <w:rFonts w:ascii="Calibri" w:eastAsia="Calibri" w:hAnsi="Calibri"/>
+          <w:b w:val="0"/>
+          <w:bCs w:val="0"/>
+          <w:i w:val="0"/>
+          <w:iCs w:val="0"/>
+          <w:sz w:val="22"/>
+          <w:szCs w:val="22"/>
+        </w:rPr>
+        <w:t xml:space="preserve">255) </w:t>
+      </w:r>
+      <w:r>
+        <w:rPr>
+          <w:rFonts w:ascii="Calibri" w:eastAsia="Calibri" w:hAnsi="Calibri"/>
+          <w:b w:val="0"/>
+          <w:bCs w:val="0"/>
+          <w:i w:val="0"/>
+          <w:iCs w:val="0"/>
+          <w:sz w:val="22"/>
+          <w:szCs w:val="22"/>
+        </w:rPr>
+        <w:t>,</w:t>
+      </w:r>
+    </w:p>
+    <w:p>
+      <w:pPr>
+        <w:pStyle w:val="Heading2"/>
+        <w:spacing w:before="0" w:after="0"/>
+        <w:rPr>
+          <w:rFonts w:ascii="Calibri" w:eastAsia="Calibri" w:hAnsi="Calibri"/>
+          <w:b w:val="0"/>
+          <w:bCs w:val="0"/>
+          <w:i w:val="0"/>
+          <w:iCs w:val="0"/>
+          <w:sz w:val="22"/>
+          <w:szCs w:val="22"/>
+        </w:rPr>
+      </w:pPr>
+      <w:r>
+        <w:rPr>
+          <w:rFonts w:ascii="Calibri" w:eastAsia="Calibri" w:hAnsi="Calibri"/>
+          <w:b w:val="0"/>
+          <w:bCs w:val="0"/>
+          <w:i w:val="0"/>
+          <w:iCs w:val="0"/>
+          <w:sz w:val="22"/>
+          <w:szCs w:val="22"/>
+        </w:rPr>
+        <w:tab/>
+        <w:t xml:space="preserve"> </w:t>
+      </w:r>
+      <w:proofErr w:type="spellStart"/>
+      <w:r>
+        <w:rPr>
+          <w:rFonts w:ascii="Calibri" w:eastAsia="Calibri" w:hAnsi="Calibri"/>
+          <w:b w:val="0"/>
+          <w:bCs w:val="0"/>
+          <w:i w:val="0"/>
+          <w:iCs w:val="0"/>
+          <w:sz w:val="22"/>
+          <w:szCs w:val="22"/>
+        </w:rPr>
+        <w:t>cit</w:t>
+      </w:r>
+      <w:r>
+        <w:rPr>
+          <w:rFonts w:ascii="Calibri" w:eastAsia="Calibri" w:hAnsi="Calibri"/>
+          <w:b w:val="0"/>
+          <w:bCs w:val="0"/>
+          <w:i w:val="0"/>
+          <w:iCs w:val="0"/>
+          <w:sz w:val="22"/>
+          <w:szCs w:val="22"/>
+        </w:rPr>
+        <w:t>y_id</w:t>
+      </w:r>
+      <w:proofErr w:type="spellEnd"/>
+      <w:r>
+        <w:rPr>
+          <w:rFonts w:ascii="Calibri" w:eastAsia="Calibri" w:hAnsi="Calibri"/>
+          <w:b w:val="0"/>
+          <w:bCs w:val="0"/>
+          <w:i w:val="0"/>
+          <w:iCs w:val="0"/>
+          <w:sz w:val="22"/>
+          <w:szCs w:val="22"/>
+        </w:rPr>
+        <w:t xml:space="preserve"> </w:t>
+      </w:r>
+      <w:proofErr w:type="gramStart"/>
+      <w:r>
+        <w:rPr>
+          <w:rFonts w:ascii="Calibri" w:eastAsia="Calibri" w:hAnsi="Calibri"/>
+          <w:b w:val="0"/>
+          <w:bCs w:val="0"/>
+          <w:i w:val="0"/>
+          <w:iCs w:val="0"/>
+          <w:sz w:val="22"/>
+          <w:szCs w:val="22"/>
+        </w:rPr>
+        <w:t>INTEGER</w:t>
+      </w:r>
+      <w:r>
+        <w:rPr>
+          <w:rFonts w:ascii="Calibri" w:eastAsia="Calibri" w:hAnsi="Calibri"/>
+          <w:b w:val="0"/>
+          <w:bCs w:val="0"/>
+          <w:i w:val="0"/>
+          <w:iCs w:val="0"/>
+          <w:sz w:val="22"/>
+          <w:szCs w:val="22"/>
+        </w:rPr>
+        <w:t>(</w:t>
+      </w:r>
+      <w:proofErr w:type="gramEnd"/>
+      <w:r>
+        <w:rPr>
+          <w:rFonts w:ascii="Calibri" w:eastAsia="Calibri" w:hAnsi="Calibri"/>
+          <w:b w:val="0"/>
+          <w:bCs w:val="0"/>
+          <w:i w:val="0"/>
+          <w:iCs w:val="0"/>
+          <w:sz w:val="22"/>
+          <w:szCs w:val="22"/>
+        </w:rPr>
+        <w:t>10</w:t>
+      </w:r>
+      <w:r>
+        <w:rPr>
+          <w:rFonts w:ascii="Calibri" w:eastAsia="Calibri" w:hAnsi="Calibri"/>
+          <w:b w:val="0"/>
+          <w:bCs w:val="0"/>
+          <w:i w:val="0"/>
+          <w:iCs w:val="0"/>
+          <w:sz w:val="22"/>
+          <w:szCs w:val="22"/>
+        </w:rPr>
+        <w:t>)</w:t>
+      </w:r>
+      <w:r>
+        <w:rPr>
+          <w:rFonts w:ascii="Calibri" w:eastAsia="Calibri" w:hAnsi="Calibri"/>
+          <w:b w:val="0"/>
+          <w:bCs w:val="0"/>
+          <w:i w:val="0"/>
+          <w:iCs w:val="0"/>
+          <w:sz w:val="22"/>
+          <w:szCs w:val="22"/>
+        </w:rPr>
+        <w:t xml:space="preserve"> NOT NULL,</w:t>
+      </w:r>
+    </w:p>
+    <w:p>
+      <w:pPr>
+        <w:pStyle w:val="Heading2"/>
+        <w:spacing w:before="0" w:after="0"/>
+        <w:rPr>
+          <w:rFonts w:ascii="Calibri" w:eastAsia="Calibri" w:hAnsi="Calibri"/>
+          <w:b w:val="0"/>
+          <w:bCs w:val="0"/>
+          <w:i w:val="0"/>
+          <w:iCs w:val="0"/>
+          <w:sz w:val="22"/>
+          <w:szCs w:val="22"/>
+        </w:rPr>
+      </w:pPr>
+      <w:r>
+        <w:rPr>
+          <w:rFonts w:ascii="Calibri" w:eastAsia="Calibri" w:hAnsi="Calibri"/>
+          <w:b w:val="0"/>
+          <w:bCs w:val="0"/>
+          <w:i w:val="0"/>
+          <w:iCs w:val="0"/>
+          <w:sz w:val="22"/>
+          <w:szCs w:val="22"/>
+        </w:rPr>
+        <w:tab/>
+        <w:t xml:space="preserve"> </w:t>
+      </w:r>
+      <w:proofErr w:type="spellStart"/>
+      <w:r>
+        <w:rPr>
+          <w:rFonts w:ascii="Calibri" w:eastAsia="Calibri" w:hAnsi="Calibri"/>
+          <w:b w:val="0"/>
+          <w:bCs w:val="0"/>
+          <w:i w:val="0"/>
+          <w:iCs w:val="0"/>
+          <w:sz w:val="22"/>
+          <w:szCs w:val="22"/>
+        </w:rPr>
+        <w:t>country_</w:t>
+      </w:r>
+      <w:r>
+        <w:rPr>
+          <w:rFonts w:ascii="Calibri" w:eastAsia="Calibri" w:hAnsi="Calibri"/>
+          <w:b w:val="0"/>
+          <w:bCs w:val="0"/>
+          <w:i w:val="0"/>
+          <w:iCs w:val="0"/>
+          <w:sz w:val="22"/>
+          <w:szCs w:val="22"/>
+        </w:rPr>
+        <w:t>id</w:t>
+      </w:r>
+      <w:proofErr w:type="spellEnd"/>
+      <w:r>
+        <w:rPr>
+          <w:rFonts w:ascii="Calibri" w:eastAsia="Calibri" w:hAnsi="Calibri"/>
+          <w:b w:val="0"/>
+          <w:bCs w:val="0"/>
+          <w:i w:val="0"/>
+          <w:iCs w:val="0"/>
+          <w:sz w:val="22"/>
+          <w:szCs w:val="22"/>
+        </w:rPr>
+        <w:t xml:space="preserve"> </w:t>
+      </w:r>
+      <w:proofErr w:type="gramStart"/>
+      <w:r>
+        <w:rPr>
+          <w:rFonts w:ascii="Calibri" w:eastAsia="Calibri" w:hAnsi="Calibri"/>
+          <w:b w:val="0"/>
+          <w:bCs w:val="0"/>
+          <w:i w:val="0"/>
+          <w:iCs w:val="0"/>
+          <w:sz w:val="22"/>
+          <w:szCs w:val="22"/>
+        </w:rPr>
+        <w:t>INTEGER</w:t>
+      </w:r>
+      <w:r>
+        <w:rPr>
+          <w:rFonts w:ascii="Calibri" w:eastAsia="Calibri" w:hAnsi="Calibri"/>
+          <w:b w:val="0"/>
+          <w:bCs w:val="0"/>
+          <w:i w:val="0"/>
+          <w:iCs w:val="0"/>
+          <w:sz w:val="22"/>
+          <w:szCs w:val="22"/>
+        </w:rPr>
+        <w:t>(</w:t>
+      </w:r>
+      <w:proofErr w:type="gramEnd"/>
+      <w:r>
+        <w:rPr>
+          <w:rFonts w:ascii="Calibri" w:eastAsia="Calibri" w:hAnsi="Calibri"/>
+          <w:b w:val="0"/>
+          <w:bCs w:val="0"/>
+          <w:i w:val="0"/>
+          <w:iCs w:val="0"/>
+          <w:sz w:val="22"/>
+          <w:szCs w:val="22"/>
+        </w:rPr>
+        <w:t>10</w:t>
+      </w:r>
+      <w:r>
+        <w:rPr>
+          <w:rFonts w:ascii="Calibri" w:eastAsia="Calibri" w:hAnsi="Calibri"/>
+          <w:b w:val="0"/>
+          <w:bCs w:val="0"/>
+          <w:i w:val="0"/>
+          <w:iCs w:val="0"/>
+          <w:sz w:val="22"/>
+          <w:szCs w:val="22"/>
+        </w:rPr>
+        <w:t>)</w:t>
+      </w:r>
+      <w:r>
+        <w:rPr>
+          <w:rFonts w:ascii="Calibri" w:eastAsia="Calibri" w:hAnsi="Calibri"/>
+          <w:b w:val="0"/>
+          <w:bCs w:val="0"/>
+          <w:i w:val="0"/>
+          <w:iCs w:val="0"/>
+          <w:sz w:val="22"/>
+          <w:szCs w:val="22"/>
+        </w:rPr>
+        <w:t xml:space="preserve"> NOT NULL,</w:t>
+      </w:r>
+    </w:p>
+    <w:p>
+      <w:pPr>
+        <w:pStyle w:val="Heading2"/>
+        <w:spacing w:before="0" w:after="0"/>
+        <w:rPr>
+          <w:rFonts w:ascii="Calibri" w:eastAsia="Calibri" w:hAnsi="Calibri"/>
+          <w:b w:val="0"/>
+          <w:bCs w:val="0"/>
+          <w:i w:val="0"/>
+          <w:iCs w:val="0"/>
+          <w:sz w:val="22"/>
+          <w:szCs w:val="22"/>
+        </w:rPr>
+      </w:pPr>
+      <w:r>
+        <w:rPr>
+          <w:rFonts w:ascii="Calibri" w:eastAsia="Calibri" w:hAnsi="Calibri"/>
+          <w:b w:val="0"/>
+          <w:bCs w:val="0"/>
+          <w:i w:val="0"/>
+          <w:iCs w:val="0"/>
+          <w:sz w:val="22"/>
+          <w:szCs w:val="22"/>
+        </w:rPr>
+        <w:tab/>
+        <w:t xml:space="preserve"> latitude </w:t>
+      </w:r>
+      <w:proofErr w:type="gramStart"/>
+      <w:r>
+        <w:rPr>
+          <w:rFonts w:ascii="Calibri" w:eastAsia="Calibri" w:hAnsi="Calibri"/>
+          <w:b w:val="0"/>
+          <w:bCs w:val="0"/>
+          <w:i w:val="0"/>
+          <w:iCs w:val="0"/>
+          <w:sz w:val="22"/>
+          <w:szCs w:val="22"/>
+        </w:rPr>
+        <w:t>DOUBLE(</w:t>
+      </w:r>
+      <w:proofErr w:type="gramEnd"/>
+      <w:r>
+        <w:rPr>
+          <w:rFonts w:ascii="Calibri" w:eastAsia="Calibri" w:hAnsi="Calibri"/>
+          <w:b w:val="0"/>
+          <w:bCs w:val="0"/>
+          <w:i w:val="0"/>
+          <w:iCs w:val="0"/>
+          <w:sz w:val="22"/>
+          <w:szCs w:val="22"/>
+        </w:rPr>
+        <w:t>20)</w:t>
+      </w:r>
+      <w:r>
+        <w:rPr>
+          <w:rFonts w:ascii="Calibri" w:eastAsia="Calibri" w:hAnsi="Calibri"/>
+          <w:b w:val="0"/>
+          <w:bCs w:val="0"/>
+          <w:i w:val="0"/>
+          <w:iCs w:val="0"/>
+          <w:sz w:val="22"/>
+          <w:szCs w:val="22"/>
+        </w:rPr>
+        <w:t>,</w:t>
+      </w:r>
+    </w:p>
+    <w:p>
+      <w:pPr>
+        <w:pStyle w:val="Heading2"/>
+        <w:spacing w:before="0" w:after="0"/>
+        <w:rPr>
+          <w:rFonts w:ascii="Calibri" w:eastAsia="Calibri" w:hAnsi="Calibri"/>
+          <w:b w:val="0"/>
+          <w:bCs w:val="0"/>
+          <w:i w:val="0"/>
+          <w:iCs w:val="0"/>
+          <w:sz w:val="22"/>
+          <w:szCs w:val="22"/>
+        </w:rPr>
+      </w:pPr>
+      <w:r>
+        <w:rPr>
+          <w:rFonts w:ascii="Calibri" w:eastAsia="Calibri" w:hAnsi="Calibri"/>
+          <w:b w:val="0"/>
+          <w:bCs w:val="0"/>
+          <w:i w:val="0"/>
+          <w:iCs w:val="0"/>
+          <w:sz w:val="22"/>
+          <w:szCs w:val="22"/>
+        </w:rPr>
+        <w:tab/>
+        <w:t xml:space="preserve"> </w:t>
+      </w:r>
+      <w:proofErr w:type="spellStart"/>
+      <w:r>
+        <w:rPr>
+          <w:rFonts w:ascii="Calibri" w:eastAsia="Calibri" w:hAnsi="Calibri"/>
+          <w:b w:val="0"/>
+          <w:bCs w:val="0"/>
+          <w:i w:val="0"/>
+          <w:iCs w:val="0"/>
+          <w:sz w:val="22"/>
+          <w:szCs w:val="22"/>
+        </w:rPr>
+        <w:t>longtitude</w:t>
+      </w:r>
+      <w:proofErr w:type="spellEnd"/>
+      <w:r>
+        <w:rPr>
+          <w:rFonts w:ascii="Calibri" w:eastAsia="Calibri" w:hAnsi="Calibri"/>
+          <w:b w:val="0"/>
+          <w:bCs w:val="0"/>
+          <w:i w:val="0"/>
+          <w:iCs w:val="0"/>
+          <w:sz w:val="22"/>
+          <w:szCs w:val="22"/>
+        </w:rPr>
+        <w:t xml:space="preserve"> </w:t>
+      </w:r>
+      <w:proofErr w:type="gramStart"/>
+      <w:r>
+        <w:rPr>
+          <w:rFonts w:ascii="Calibri" w:eastAsia="Calibri" w:hAnsi="Calibri"/>
+          <w:b w:val="0"/>
+          <w:bCs w:val="0"/>
+          <w:i w:val="0"/>
+          <w:iCs w:val="0"/>
+          <w:sz w:val="22"/>
+          <w:szCs w:val="22"/>
+        </w:rPr>
+        <w:t>DOUBLE(</w:t>
+      </w:r>
+      <w:proofErr w:type="gramEnd"/>
+      <w:r>
+        <w:rPr>
+          <w:rFonts w:ascii="Calibri" w:eastAsia="Calibri" w:hAnsi="Calibri"/>
+          <w:b w:val="0"/>
+          <w:bCs w:val="0"/>
+          <w:i w:val="0"/>
+          <w:iCs w:val="0"/>
+          <w:sz w:val="22"/>
+          <w:szCs w:val="22"/>
+        </w:rPr>
+        <w:t>20)</w:t>
+      </w:r>
+      <w:r>
+        <w:rPr>
+          <w:rFonts w:ascii="Calibri" w:eastAsia="Calibri" w:hAnsi="Calibri"/>
+          <w:b w:val="0"/>
+          <w:bCs w:val="0"/>
+          <w:i w:val="0"/>
+          <w:iCs w:val="0"/>
+          <w:sz w:val="22"/>
+          <w:szCs w:val="22"/>
+        </w:rPr>
         <w:t>,</w:t>
       </w:r>
     </w:p>
@@ -6455,7 +6912,7 @@
       <w:proofErr w:type="spellStart"/>
       <w:proofErr w:type="gramEnd"/>
       <w:r>
-        <w:t>venue_id</w:t>
+        <w:t>city_id</w:t>
       </w:r>
       <w:proofErr w:type="spellEnd"/>
       <w:r>
@@ -6466,7 +6923,7 @@
         <w:rPr>
           <w:lang w:eastAsia="zh-CN"/>
         </w:rPr>
-        <w:t>venue</w:t>
+        <w:t>city</w:t>
       </w:r>
       <w:r>
         <w:t>_id</w:t>
@@ -6491,50 +6948,95 @@
           <w:rFonts w:eastAsia="Calibri"/>
         </w:rPr>
       </w:pPr>
+      <w:r>
+        <w:t xml:space="preserve">FOREIGN </w:t>
+      </w:r>
       <w:proofErr w:type="gramStart"/>
       <w:r>
-        <w:rPr>
-          <w:rFonts w:eastAsia="Calibri"/>
-        </w:rPr>
-        <w:t>UNIQUE(</w:t>
+        <w:t>KEY(</w:t>
       </w:r>
       <w:proofErr w:type="spellStart"/>
       <w:proofErr w:type="gramEnd"/>
       <w:r>
+        <w:t>country_id</w:t>
+      </w:r>
+      <w:proofErr w:type="spellEnd"/>
+      <w:r>
+        <w:t>) REFERENCES Venue(</w:t>
+      </w:r>
+      <w:proofErr w:type="spellStart"/>
+      <w:r>
+        <w:rPr>
+          <w:lang w:eastAsia="zh-CN"/>
+        </w:rPr>
+        <w:t>country</w:t>
+      </w:r>
+      <w:r>
+        <w:t>_id</w:t>
+      </w:r>
+      <w:proofErr w:type="spellEnd"/>
+      <w:r>
+        <w:t>),</w:t>
+      </w:r>
+      <w:r>
         <w:rPr>
           <w:rFonts w:eastAsia="Calibri"/>
         </w:rPr>
-        <w:t>listing_url</w:t>
-      </w:r>
-      <w:proofErr w:type="spellEnd"/>
-      <w:r>
-        <w:rPr>
-          <w:rFonts w:eastAsia="Calibri"/>
-        </w:rPr>
-        <w:t>)</w:t>
+        <w:tab/>
       </w:r>
     </w:p>
     <w:p>
       <w:pPr>
         <w:spacing w:after="60"/>
         <w:ind w:firstLine="720"/>
-      </w:pPr>
-      <w:r>
         <w:rPr>
           <w:rFonts w:eastAsia="Calibri"/>
         </w:rPr>
+      </w:pPr>
+      <w:proofErr w:type="gramStart"/>
+      <w:r>
+        <w:rPr>
+          <w:rFonts w:eastAsia="Calibri"/>
+        </w:rPr>
+        <w:t>UNIQUE(</w:t>
+      </w:r>
+      <w:proofErr w:type="spellStart"/>
+      <w:proofErr w:type="gramEnd"/>
+      <w:r>
+        <w:rPr>
+          <w:rFonts w:eastAsia="Calibri"/>
+        </w:rPr>
+        <w:t>listing_url</w:t>
+      </w:r>
+      <w:proofErr w:type="spellEnd"/>
+      <w:r>
+        <w:rPr>
+          <w:rFonts w:eastAsia="Calibri"/>
+        </w:rPr>
         <w:t>)</w:t>
       </w:r>
     </w:p>
     <w:p>
       <w:pPr>
         <w:spacing w:after="60"/>
-      </w:pPr>
+        <w:ind w:firstLine="720"/>
+      </w:pPr>
+      <w:r>
+        <w:rPr>
+          <w:rFonts w:eastAsia="Calibri"/>
+        </w:rPr>
+        <w:t>)</w:t>
+      </w:r>
     </w:p>
     <w:p>
       <w:pPr>
         <w:spacing w:after="60"/>
       </w:pPr>
+    </w:p>
+    <w:p>
+      <w:pPr>
+        <w:spacing w:after="60"/>
+      </w:pPr>
       <w:r>
         <w:t xml:space="preserve">The Listing Entity is translated into a table with one primary key, </w:t>
       </w:r>
@@ -6544,7 +7046,7 @@
       </w:r>
       <w:proofErr w:type="spellEnd"/>
       <w:r>
-        <w:t xml:space="preserve">, and two foreign keys, </w:t>
+        <w:t xml:space="preserve">, and three foreign keys, </w:t>
       </w:r>
       <w:proofErr w:type="spellStart"/>
       <w:r>
@@ -6552,15 +7054,23 @@
       </w:r>
       <w:proofErr w:type="spellEnd"/>
       <w:r>
+        <w:t xml:space="preserve">, </w:t>
+      </w:r>
+      <w:proofErr w:type="spellStart"/>
+      <w:r>
+        <w:t>city_id</w:t>
+      </w:r>
+      <w:proofErr w:type="spellEnd"/>
+      <w:r>
         <w:t xml:space="preserve"> and </w:t>
       </w:r>
       <w:proofErr w:type="spellStart"/>
       <w:r>
-        <w:t>venue_id</w:t>
+        <w:t>country_id</w:t>
       </w:r>
       <w:proofErr w:type="spellEnd"/>
       <w:r>
-        <w:t xml:space="preserve">. With the two foreign keys, we combined the relationship </w:t>
+        <w:t xml:space="preserve">. With the three foreign keys, we combined the relationship </w:t>
       </w:r>
       <w:proofErr w:type="spellStart"/>
       <w:r>
@@ -6568,19 +7078,28 @@
       </w:r>
       <w:proofErr w:type="spellEnd"/>
       <w:r>
-        <w:t xml:space="preserve"> and </w:t>
+        <w:t xml:space="preserve">, </w:t>
       </w:r>
       <w:proofErr w:type="spellStart"/>
+      <w:proofErr w:type="gramStart"/>
+      <w:r>
+        <w:t>Located</w:t>
+      </w:r>
+      <w:proofErr w:type="gramEnd"/>
+      <w:r>
+        <w:t>_in</w:t>
+      </w:r>
+      <w:proofErr w:type="spellEnd"/>
+      <w:r>
+        <w:t xml:space="preserve">, </w:t>
+      </w:r>
+      <w:proofErr w:type="spellStart"/>
       <w:r>
         <w:t>Located_at</w:t>
       </w:r>
       <w:proofErr w:type="spellEnd"/>
       <w:r>
-        <w:t xml:space="preserve"> with Listing </w:t>
-      </w:r>
-      <w:r>
-        <w:lastRenderedPageBreak/>
-        <w:t>since each listing will have one unique host and one unique venue. As a result, these two columns have NOT NULL constraint on their entry values.</w:t>
+        <w:t xml:space="preserve"> with Listing since each listing will have one unique host, one city and one country. As a result, these columns have NOT NULL constraint on their entry values.</w:t>
       </w:r>
     </w:p>
     <w:p>
@@ -6598,6 +7117,11 @@
       <w:r>
         <w:t xml:space="preserve"> is set to be unique for all instances to ensure proper display of the listing items on the website.</w:t>
       </w:r>
+    </w:p>
+    <w:p>
+      <w:pPr>
+        <w:spacing w:after="60"/>
+      </w:pPr>
     </w:p>
     <w:p>
       <w:pPr>
@@ -6623,7 +7147,6 @@
           <w:sz w:val="22"/>
           <w:szCs w:val="22"/>
         </w:rPr>
-        <w:lastRenderedPageBreak/>
         <w:t xml:space="preserve">CREATE TABLE Host </w:t>
       </w:r>
     </w:p>
@@ -7748,6 +8271,7 @@
         <w:t>)</w:t>
       </w:r>
     </w:p>
+    <w:p/>
     <w:p>
       <w:pPr>
         <w:pStyle w:val="Heading2"/>
@@ -7762,6 +8286,31 @@
           <w:szCs w:val="22"/>
         </w:rPr>
       </w:pPr>
+      <w:r>
+        <w:rPr>
+          <w:rFonts w:ascii="Calibri" w:eastAsia="Calibri" w:hAnsi="Calibri"/>
+          <w:b w:val="0"/>
+          <w:bCs w:val="0"/>
+          <w:i w:val="0"/>
+          <w:iCs w:val="0"/>
+          <w:sz w:val="22"/>
+          <w:szCs w:val="22"/>
+        </w:rPr>
+        <w:lastRenderedPageBreak/>
+        <w:t xml:space="preserve">CREATE TABLE </w:t>
+      </w:r>
+      <w:r>
+        <w:rPr>
+          <w:rFonts w:ascii="Calibri" w:eastAsia="Calibri" w:hAnsi="Calibri"/>
+          <w:b w:val="0"/>
+          <w:bCs w:val="0"/>
+          <w:i w:val="0"/>
+          <w:iCs w:val="0"/>
+          <w:sz w:val="22"/>
+          <w:szCs w:val="22"/>
+        </w:rPr>
+        <w:t>City</w:t>
+      </w:r>
     </w:p>
     <w:p>
       <w:pPr>
@@ -7787,7 +8336,68 @@
           <w:sz w:val="22"/>
           <w:szCs w:val="22"/>
         </w:rPr>
-        <w:t>CREATE TABLE Venue</w:t>
+        <w:tab/>
+        <w:t>(</w:t>
+      </w:r>
+    </w:p>
+    <w:p>
+      <w:pPr>
+        <w:spacing w:after="0"/>
+      </w:pPr>
+      <w:r>
+        <w:tab/>
+      </w:r>
+      <w:proofErr w:type="spellStart"/>
+      <w:r>
+        <w:t>city_id</w:t>
+      </w:r>
+      <w:proofErr w:type="spellEnd"/>
+      <w:r>
+        <w:t xml:space="preserve"> </w:t>
+      </w:r>
+      <w:proofErr w:type="gramStart"/>
+      <w:r>
+        <w:t>INTEGER(</w:t>
+      </w:r>
+      <w:proofErr w:type="gramEnd"/>
+      <w:r>
+        <w:t>10),</w:t>
+      </w:r>
+    </w:p>
+    <w:p>
+      <w:pPr>
+        <w:spacing w:after="0"/>
+      </w:pPr>
+      <w:r>
+        <w:tab/>
+      </w:r>
+      <w:proofErr w:type="spellStart"/>
+      <w:r>
+        <w:t>city_name</w:t>
+      </w:r>
+      <w:proofErr w:type="spellEnd"/>
+      <w:r>
+        <w:t xml:space="preserve"> </w:t>
+      </w:r>
+      <w:proofErr w:type="gramStart"/>
+      <w:r>
+        <w:rPr>
+          <w:rFonts w:eastAsia="Calibri"/>
+        </w:rPr>
+        <w:t>VARCHAR(</w:t>
+      </w:r>
+      <w:proofErr w:type="gramEnd"/>
+      <w:r>
+        <w:rPr>
+          <w:rFonts w:eastAsia="Calibri"/>
+        </w:rPr>
+        <w:t>255)</w:t>
+      </w:r>
+      <w:r>
+        <w:rPr>
+          <w:rFonts w:eastAsia="Calibri"/>
+        </w:rPr>
+        <w:t>,</w:t>
       </w:r>
     </w:p>
     <w:p>
@@ -7815,7 +8425,59 @@
           <w:szCs w:val="22"/>
         </w:rPr>
         <w:tab/>
-        <w:t>(</w:t>
+        <w:t xml:space="preserve"> PRIMARY </w:t>
+      </w:r>
+      <w:proofErr w:type="gramStart"/>
+      <w:r>
+        <w:rPr>
+          <w:rFonts w:ascii="Calibri" w:eastAsia="Calibri" w:hAnsi="Calibri"/>
+          <w:b w:val="0"/>
+          <w:bCs w:val="0"/>
+          <w:i w:val="0"/>
+          <w:iCs w:val="0"/>
+          <w:sz w:val="22"/>
+          <w:szCs w:val="22"/>
+        </w:rPr>
+        <w:t>KEY(</w:t>
+      </w:r>
+      <w:proofErr w:type="spellStart"/>
+      <w:proofErr w:type="gramEnd"/>
+      <w:r>
+        <w:rPr>
+          <w:rFonts w:ascii="Calibri" w:eastAsia="Calibri" w:hAnsi="Calibri"/>
+          <w:b w:val="0"/>
+          <w:bCs w:val="0"/>
+          <w:i w:val="0"/>
+          <w:iCs w:val="0"/>
+          <w:sz w:val="22"/>
+          <w:szCs w:val="22"/>
+        </w:rPr>
+        <w:t>city</w:t>
+      </w:r>
+      <w:r>
+        <w:rPr>
+          <w:rFonts w:ascii="Calibri" w:eastAsia="Calibri" w:hAnsi="Calibri"/>
+          <w:b w:val="0"/>
+          <w:bCs w:val="0"/>
+          <w:i w:val="0"/>
+          <w:iCs w:val="0"/>
+          <w:sz w:val="22"/>
+          <w:szCs w:val="22"/>
+        </w:rPr>
+        <w:t>_id</w:t>
+      </w:r>
+      <w:proofErr w:type="spellEnd"/>
+      <w:r>
+        <w:rPr>
+          <w:rFonts w:ascii="Calibri" w:eastAsia="Calibri" w:hAnsi="Calibri"/>
+          <w:b w:val="0"/>
+          <w:bCs w:val="0"/>
+          <w:i w:val="0"/>
+          <w:iCs w:val="0"/>
+          <w:sz w:val="22"/>
+          <w:szCs w:val="22"/>
+        </w:rPr>
+        <w:t>)</w:t>
       </w:r>
     </w:p>
     <w:p>
@@ -7843,72 +8505,10 @@
           <w:szCs w:val="22"/>
         </w:rPr>
         <w:tab/>
-      </w:r>
-      <w:proofErr w:type="spellStart"/>
-      <w:r>
-        <w:rPr>
-          <w:rFonts w:ascii="Calibri" w:eastAsia="Calibri" w:hAnsi="Calibri"/>
-          <w:b w:val="0"/>
-          <w:bCs w:val="0"/>
-          <w:i w:val="0"/>
-          <w:iCs w:val="0"/>
-          <w:sz w:val="22"/>
-          <w:szCs w:val="22"/>
-        </w:rPr>
-        <w:t>venue_id</w:t>
-      </w:r>
-      <w:proofErr w:type="spellEnd"/>
-      <w:r>
-        <w:rPr>
-          <w:rFonts w:ascii="Calibri" w:eastAsia="Calibri" w:hAnsi="Calibri"/>
-          <w:b w:val="0"/>
-          <w:bCs w:val="0"/>
-          <w:i w:val="0"/>
-          <w:iCs w:val="0"/>
-          <w:sz w:val="22"/>
-          <w:szCs w:val="22"/>
-        </w:rPr>
-        <w:t xml:space="preserve"> </w:t>
-      </w:r>
-      <w:proofErr w:type="gramStart"/>
-      <w:r>
-        <w:rPr>
-          <w:rFonts w:ascii="Calibri" w:eastAsia="Calibri" w:hAnsi="Calibri"/>
-          <w:b w:val="0"/>
-          <w:bCs w:val="0"/>
-          <w:i w:val="0"/>
-          <w:iCs w:val="0"/>
-          <w:sz w:val="22"/>
-          <w:szCs w:val="22"/>
-        </w:rPr>
-        <w:t>INTEGER(</w:t>
-      </w:r>
-      <w:proofErr w:type="gramEnd"/>
-      <w:r>
-        <w:rPr>
-          <w:rFonts w:ascii="Calibri" w:eastAsia="Calibri" w:hAnsi="Calibri"/>
-          <w:b w:val="0"/>
-          <w:bCs w:val="0"/>
-          <w:i w:val="0"/>
-          <w:iCs w:val="0"/>
-          <w:sz w:val="22"/>
-          <w:szCs w:val="22"/>
-        </w:rPr>
-        <w:t>10)</w:t>
-      </w:r>
-      <w:r>
-        <w:rPr>
-          <w:rFonts w:ascii="Calibri" w:eastAsia="Calibri" w:hAnsi="Calibri"/>
-          <w:b w:val="0"/>
-          <w:bCs w:val="0"/>
-          <w:i w:val="0"/>
-          <w:iCs w:val="0"/>
-          <w:sz w:val="22"/>
-          <w:szCs w:val="22"/>
-        </w:rPr>
-        <w:t>,</w:t>
-      </w:r>
-    </w:p>
+        <w:t>)</w:t>
+      </w:r>
+    </w:p>
+    <w:p/>
     <w:p>
       <w:pPr>
         <w:pStyle w:val="Heading2"/>
@@ -7933,46 +8533,19 @@
           <w:sz w:val="22"/>
           <w:szCs w:val="22"/>
         </w:rPr>
-        <w:tab/>
-        <w:t xml:space="preserve"> neighborhood </w:t>
-      </w:r>
-      <w:proofErr w:type="gramStart"/>
-      <w:r>
-        <w:rPr>
-          <w:rFonts w:ascii="Calibri" w:eastAsia="Calibri" w:hAnsi="Calibri"/>
-          <w:b w:val="0"/>
-          <w:bCs w:val="0"/>
-          <w:i w:val="0"/>
-          <w:iCs w:val="0"/>
-          <w:sz w:val="22"/>
-          <w:szCs w:val="22"/>
-        </w:rPr>
-        <w:t>VARCHAR(</w:t>
-      </w:r>
-      <w:proofErr w:type="gramEnd"/>
-      <w:r>
-        <w:rPr>
-          <w:rFonts w:ascii="Calibri" w:eastAsia="Calibri" w:hAnsi="Calibri"/>
-          <w:b w:val="0"/>
-          <w:bCs w:val="0"/>
-          <w:i w:val="0"/>
-          <w:iCs w:val="0"/>
-          <w:sz w:val="22"/>
-          <w:szCs w:val="22"/>
-        </w:rPr>
-        <w:t xml:space="preserve">255) </w:t>
-      </w:r>
-      <w:r>
-        <w:rPr>
-          <w:rFonts w:ascii="Calibri" w:eastAsia="Calibri" w:hAnsi="Calibri"/>
-          <w:b w:val="0"/>
-          <w:bCs w:val="0"/>
-          <w:i w:val="0"/>
-          <w:iCs w:val="0"/>
-          <w:sz w:val="22"/>
-          <w:szCs w:val="22"/>
-        </w:rPr>
-        <w:t>,</w:t>
+        <w:t xml:space="preserve">CREATE TABLE </w:t>
+      </w:r>
+      <w:r>
+        <w:rPr>
+          <w:rFonts w:ascii="Calibri" w:eastAsia="Calibri" w:hAnsi="Calibri"/>
+          <w:b w:val="0"/>
+          <w:bCs w:val="0"/>
+          <w:i w:val="0"/>
+          <w:iCs w:val="0"/>
+          <w:sz w:val="22"/>
+          <w:szCs w:val="22"/>
+        </w:rPr>
+        <w:t>Country</w:t>
       </w:r>
     </w:p>
     <w:p>
@@ -8000,43 +8573,65 @@
           <w:szCs w:val="22"/>
         </w:rPr>
         <w:tab/>
-        <w:t xml:space="preserve"> city </w:t>
+        <w:t>(</w:t>
+      </w:r>
+    </w:p>
+    <w:p>
+      <w:pPr>
+        <w:spacing w:after="0"/>
+      </w:pPr>
+      <w:r>
+        <w:tab/>
+      </w:r>
+      <w:proofErr w:type="spellStart"/>
+      <w:r>
+        <w:t>country_id</w:t>
+      </w:r>
+      <w:proofErr w:type="spellEnd"/>
+      <w:r>
+        <w:t xml:space="preserve"> </w:t>
       </w:r>
       <w:proofErr w:type="gramStart"/>
       <w:r>
-        <w:rPr>
-          <w:rFonts w:ascii="Calibri" w:eastAsia="Calibri" w:hAnsi="Calibri"/>
-          <w:b w:val="0"/>
-          <w:bCs w:val="0"/>
-          <w:i w:val="0"/>
-          <w:iCs w:val="0"/>
-          <w:sz w:val="22"/>
-          <w:szCs w:val="22"/>
+        <w:t>INTEGER(</w:t>
+      </w:r>
+      <w:proofErr w:type="gramEnd"/>
+      <w:r>
+        <w:t>10),</w:t>
+      </w:r>
+    </w:p>
+    <w:p>
+      <w:pPr>
+        <w:spacing w:after="0"/>
+      </w:pPr>
+      <w:r>
+        <w:tab/>
+      </w:r>
+      <w:proofErr w:type="spellStart"/>
+      <w:r>
+        <w:t>country_name</w:t>
+      </w:r>
+      <w:proofErr w:type="spellEnd"/>
+      <w:r>
+        <w:t xml:space="preserve"> </w:t>
+      </w:r>
+      <w:proofErr w:type="gramStart"/>
+      <w:r>
+        <w:rPr>
+          <w:rFonts w:eastAsia="Calibri"/>
         </w:rPr>
         <w:t>VARCHAR(</w:t>
       </w:r>
       <w:proofErr w:type="gramEnd"/>
       <w:r>
         <w:rPr>
-          <w:rFonts w:ascii="Calibri" w:eastAsia="Calibri" w:hAnsi="Calibri"/>
-          <w:b w:val="0"/>
-          <w:bCs w:val="0"/>
-          <w:i w:val="0"/>
-          <w:iCs w:val="0"/>
-          <w:sz w:val="22"/>
-          <w:szCs w:val="22"/>
+          <w:rFonts w:eastAsia="Calibri"/>
         </w:rPr>
         <w:t>255)</w:t>
       </w:r>
       <w:r>
         <w:rPr>
-          <w:rFonts w:ascii="Calibri" w:eastAsia="Calibri" w:hAnsi="Calibri"/>
-          <w:b w:val="0"/>
-          <w:bCs w:val="0"/>
-          <w:i w:val="0"/>
-          <w:iCs w:val="0"/>
-          <w:sz w:val="22"/>
-          <w:szCs w:val="22"/>
+          <w:rFonts w:eastAsia="Calibri"/>
         </w:rPr>
         <w:t>,</w:t>
       </w:r>
@@ -8066,256 +8661,6 @@
           <w:szCs w:val="22"/>
         </w:rPr>
         <w:tab/>
-        <w:t xml:space="preserve"> </w:t>
-      </w:r>
-      <w:proofErr w:type="spellStart"/>
-      <w:r>
-        <w:rPr>
-          <w:rFonts w:ascii="Calibri" w:eastAsia="Calibri" w:hAnsi="Calibri"/>
-          <w:b w:val="0"/>
-          <w:bCs w:val="0"/>
-          <w:i w:val="0"/>
-          <w:iCs w:val="0"/>
-          <w:sz w:val="22"/>
-          <w:szCs w:val="22"/>
-        </w:rPr>
-        <w:t>country_code</w:t>
-      </w:r>
-      <w:proofErr w:type="spellEnd"/>
-      <w:r>
-        <w:rPr>
-          <w:rFonts w:ascii="Calibri" w:eastAsia="Calibri" w:hAnsi="Calibri"/>
-          <w:b w:val="0"/>
-          <w:bCs w:val="0"/>
-          <w:i w:val="0"/>
-          <w:iCs w:val="0"/>
-          <w:sz w:val="22"/>
-          <w:szCs w:val="22"/>
-        </w:rPr>
-        <w:t xml:space="preserve"> </w:t>
-      </w:r>
-      <w:proofErr w:type="gramStart"/>
-      <w:r>
-        <w:rPr>
-          <w:rFonts w:ascii="Calibri" w:eastAsia="Calibri" w:hAnsi="Calibri"/>
-          <w:b w:val="0"/>
-          <w:bCs w:val="0"/>
-          <w:i w:val="0"/>
-          <w:iCs w:val="0"/>
-          <w:sz w:val="22"/>
-          <w:szCs w:val="22"/>
-        </w:rPr>
-        <w:t>VARCHAR(</w:t>
-      </w:r>
-      <w:proofErr w:type="gramEnd"/>
-      <w:r>
-        <w:rPr>
-          <w:rFonts w:ascii="Calibri" w:eastAsia="Calibri" w:hAnsi="Calibri"/>
-          <w:b w:val="0"/>
-          <w:bCs w:val="0"/>
-          <w:i w:val="0"/>
-          <w:iCs w:val="0"/>
-          <w:sz w:val="22"/>
-          <w:szCs w:val="22"/>
-        </w:rPr>
-        <w:t>255)</w:t>
-      </w:r>
-      <w:r>
-        <w:rPr>
-          <w:rFonts w:ascii="Calibri" w:eastAsia="Calibri" w:hAnsi="Calibri"/>
-          <w:b w:val="0"/>
-          <w:bCs w:val="0"/>
-          <w:i w:val="0"/>
-          <w:iCs w:val="0"/>
-          <w:sz w:val="22"/>
-          <w:szCs w:val="22"/>
-        </w:rPr>
-        <w:t>,</w:t>
-      </w:r>
-    </w:p>
-    <w:p>
-      <w:pPr>
-        <w:pStyle w:val="Heading2"/>
-        <w:spacing w:before="0" w:after="0"/>
-        <w:rPr>
-          <w:rFonts w:ascii="Calibri" w:eastAsia="Calibri" w:hAnsi="Calibri"/>
-          <w:b w:val="0"/>
-          <w:bCs w:val="0"/>
-          <w:i w:val="0"/>
-          <w:iCs w:val="0"/>
-          <w:sz w:val="22"/>
-          <w:szCs w:val="22"/>
-        </w:rPr>
-      </w:pPr>
-      <w:r>
-        <w:rPr>
-          <w:rFonts w:ascii="Calibri" w:eastAsia="Calibri" w:hAnsi="Calibri"/>
-          <w:b w:val="0"/>
-          <w:bCs w:val="0"/>
-          <w:i w:val="0"/>
-          <w:iCs w:val="0"/>
-          <w:sz w:val="22"/>
-          <w:szCs w:val="22"/>
-        </w:rPr>
-        <w:tab/>
-        <w:t xml:space="preserve"> latitude </w:t>
-      </w:r>
-      <w:proofErr w:type="gramStart"/>
-      <w:r>
-        <w:rPr>
-          <w:rFonts w:ascii="Calibri" w:eastAsia="Calibri" w:hAnsi="Calibri"/>
-          <w:b w:val="0"/>
-          <w:bCs w:val="0"/>
-          <w:i w:val="0"/>
-          <w:iCs w:val="0"/>
-          <w:sz w:val="22"/>
-          <w:szCs w:val="22"/>
-        </w:rPr>
-        <w:t>DOUBLE(</w:t>
-      </w:r>
-      <w:proofErr w:type="gramEnd"/>
-      <w:r>
-        <w:rPr>
-          <w:rFonts w:ascii="Calibri" w:eastAsia="Calibri" w:hAnsi="Calibri"/>
-          <w:b w:val="0"/>
-          <w:bCs w:val="0"/>
-          <w:i w:val="0"/>
-          <w:iCs w:val="0"/>
-          <w:sz w:val="22"/>
-          <w:szCs w:val="22"/>
-        </w:rPr>
-        <w:t>20)</w:t>
-      </w:r>
-      <w:r>
-        <w:rPr>
-          <w:rFonts w:ascii="Calibri" w:eastAsia="Calibri" w:hAnsi="Calibri"/>
-          <w:b w:val="0"/>
-          <w:bCs w:val="0"/>
-          <w:i w:val="0"/>
-          <w:iCs w:val="0"/>
-          <w:sz w:val="22"/>
-          <w:szCs w:val="22"/>
-        </w:rPr>
-        <w:t>,</w:t>
-      </w:r>
-    </w:p>
-    <w:p>
-      <w:pPr>
-        <w:pStyle w:val="Heading2"/>
-        <w:spacing w:before="0" w:after="0"/>
-        <w:rPr>
-          <w:rFonts w:ascii="Calibri" w:eastAsia="Calibri" w:hAnsi="Calibri"/>
-          <w:b w:val="0"/>
-          <w:bCs w:val="0"/>
-          <w:i w:val="0"/>
-          <w:iCs w:val="0"/>
-          <w:sz w:val="22"/>
-          <w:szCs w:val="22"/>
-        </w:rPr>
-      </w:pPr>
-      <w:r>
-        <w:rPr>
-          <w:rFonts w:ascii="Calibri" w:eastAsia="Calibri" w:hAnsi="Calibri"/>
-          <w:b w:val="0"/>
-          <w:bCs w:val="0"/>
-          <w:i w:val="0"/>
-          <w:iCs w:val="0"/>
-          <w:sz w:val="22"/>
-          <w:szCs w:val="22"/>
-        </w:rPr>
-        <w:tab/>
-        <w:t xml:space="preserve"> </w:t>
-      </w:r>
-      <w:proofErr w:type="spellStart"/>
-      <w:r>
-        <w:rPr>
-          <w:rFonts w:ascii="Calibri" w:eastAsia="Calibri" w:hAnsi="Calibri"/>
-          <w:b w:val="0"/>
-          <w:bCs w:val="0"/>
-          <w:i w:val="0"/>
-          <w:iCs w:val="0"/>
-          <w:sz w:val="22"/>
-          <w:szCs w:val="22"/>
-        </w:rPr>
-        <w:t>longtitude</w:t>
-      </w:r>
-      <w:proofErr w:type="spellEnd"/>
-      <w:r>
-        <w:rPr>
-          <w:rFonts w:ascii="Calibri" w:eastAsia="Calibri" w:hAnsi="Calibri"/>
-          <w:b w:val="0"/>
-          <w:bCs w:val="0"/>
-          <w:i w:val="0"/>
-          <w:iCs w:val="0"/>
-          <w:sz w:val="22"/>
-          <w:szCs w:val="22"/>
-        </w:rPr>
-        <w:t xml:space="preserve"> </w:t>
-      </w:r>
-      <w:proofErr w:type="gramStart"/>
-      <w:r>
-        <w:rPr>
-          <w:rFonts w:ascii="Calibri" w:eastAsia="Calibri" w:hAnsi="Calibri"/>
-          <w:b w:val="0"/>
-          <w:bCs w:val="0"/>
-          <w:i w:val="0"/>
-          <w:iCs w:val="0"/>
-          <w:sz w:val="22"/>
-          <w:szCs w:val="22"/>
-        </w:rPr>
-        <w:t>DOUBLE(</w:t>
-      </w:r>
-      <w:proofErr w:type="gramEnd"/>
-      <w:r>
-        <w:rPr>
-          <w:rFonts w:ascii="Calibri" w:eastAsia="Calibri" w:hAnsi="Calibri"/>
-          <w:b w:val="0"/>
-          <w:bCs w:val="0"/>
-          <w:i w:val="0"/>
-          <w:iCs w:val="0"/>
-          <w:sz w:val="22"/>
-          <w:szCs w:val="22"/>
-        </w:rPr>
-        <w:t>20)</w:t>
-      </w:r>
-      <w:r>
-        <w:rPr>
-          <w:rFonts w:ascii="Calibri" w:eastAsia="Calibri" w:hAnsi="Calibri"/>
-          <w:b w:val="0"/>
-          <w:bCs w:val="0"/>
-          <w:i w:val="0"/>
-          <w:iCs w:val="0"/>
-          <w:sz w:val="22"/>
-          <w:szCs w:val="22"/>
-        </w:rPr>
-        <w:t>,</w:t>
-      </w:r>
-    </w:p>
-    <w:p>
-      <w:pPr>
-        <w:pStyle w:val="Heading2"/>
-        <w:spacing w:before="0" w:after="0"/>
-        <w:rPr>
-          <w:rFonts w:ascii="Calibri" w:eastAsia="Calibri" w:hAnsi="Calibri"/>
-          <w:b w:val="0"/>
-          <w:bCs w:val="0"/>
-          <w:i w:val="0"/>
-          <w:iCs w:val="0"/>
-          <w:sz w:val="22"/>
-          <w:szCs w:val="22"/>
-        </w:rPr>
-      </w:pPr>
-      <w:r>
-        <w:rPr>
-          <w:rFonts w:ascii="Calibri" w:eastAsia="Calibri" w:hAnsi="Calibri"/>
-          <w:b w:val="0"/>
-          <w:bCs w:val="0"/>
-          <w:i w:val="0"/>
-          <w:iCs w:val="0"/>
-          <w:sz w:val="22"/>
-          <w:szCs w:val="22"/>
-        </w:rPr>
-        <w:tab/>
         <w:t xml:space="preserve"> PRIMARY </w:t>
       </w:r>
       <w:proofErr w:type="gramStart"/>
@@ -8343,7 +8688,19 @@
           <w:sz w:val="22"/>
           <w:szCs w:val="22"/>
         </w:rPr>
-        <w:t>venue_id</w:t>
+        <w:t>country</w:t>
+      </w:r>
+      <w:r>
+        <w:rPr>
+          <w:rFonts w:ascii="Calibri" w:eastAsia="Calibri" w:hAnsi="Calibri"/>
+          <w:b w:val="0"/>
+          <w:bCs w:val="0"/>
+          <w:i w:val="0"/>
+          <w:iCs w:val="0"/>
+          <w:sz w:val="22"/>
+          <w:szCs w:val="22"/>
+        </w:rPr>
+        <w:t>_id</w:t>
       </w:r>
       <w:proofErr w:type="spellEnd"/>
       <w:r>
@@ -9008,7 +9365,6 @@
         <w:ind w:firstLine="720"/>
       </w:pPr>
       <w:r>
-        <w:lastRenderedPageBreak/>
         <w:t>ON DELETE CASCADE</w:t>
       </w:r>
     </w:p>
@@ -9057,13 +9413,7 @@
     </w:p>
     <w:p>
       <w:r>
-        <w:t xml:space="preserve">The relationship Receives is combined with the Reviews table as each Reviews corresponds to a unique listing item. </w:t>
-      </w:r>
-      <w:r>
-        <w:t xml:space="preserve">As </w:t>
-      </w:r>
-      <w:r>
-        <w:t xml:space="preserve">Reviews is designed to be a weak entity of Listing, when one instance of Listing is deleted, the corresponding Reviews instances will be deleted as well. </w:t>
+        <w:t xml:space="preserve">The relationship Receives is combined with the Reviews table as each Reviews corresponds to a unique listing item. As Reviews is designed to be a weak entity of Listing, when one instance of Listing is deleted, the corresponding Reviews instances will be deleted as well. </w:t>
       </w:r>
     </w:p>
     <w:p/>
@@ -9234,10 +9584,7 @@
       </w:r>
       <w:proofErr w:type="gramEnd"/>
       <w:r>
-        <w:t>10) NOT NULL</w:t>
-      </w:r>
-      <w:r>
-        <w:t>,</w:t>
+        <w:t>10) NOT NULL,</w:t>
       </w:r>
     </w:p>
     <w:p>
@@ -9264,6 +9611,7 @@
           <w:sz w:val="22"/>
           <w:szCs w:val="22"/>
         </w:rPr>
+        <w:lastRenderedPageBreak/>
         <w:tab/>
       </w:r>
       <w:proofErr w:type="spellStart"/>
@@ -9783,19 +10131,7 @@
           <w:sz w:val="22"/>
           <w:szCs w:val="22"/>
         </w:rPr>
-        <w:t>)</w:t>
-      </w:r>
-      <w:r>
-        <w:rPr>
-          <w:rFonts w:ascii="Calibri" w:eastAsia="Calibri" w:hAnsi="Calibri"/>
-          <w:b w:val="0"/>
-          <w:bCs w:val="0"/>
-          <w:i w:val="0"/>
-          <w:iCs w:val="0"/>
-          <w:sz w:val="22"/>
-          <w:szCs w:val="22"/>
-        </w:rPr>
-        <w:t>,</w:t>
+        <w:t>),</w:t>
       </w:r>
     </w:p>
     <w:p>
@@ -9841,16 +10177,7 @@
       </w:r>
       <w:proofErr w:type="spellEnd"/>
       <w:r>
-        <w:t>) REFERENCE</w:t>
-      </w:r>
-      <w:r>
-        <w:t>S</w:t>
-      </w:r>
-      <w:r>
-        <w:t xml:space="preserve"> </w:t>
-      </w:r>
-      <w:r>
-        <w:t>Listing(</w:t>
+        <w:t>) REFERENCES Listing(</w:t>
       </w:r>
       <w:proofErr w:type="spellStart"/>
       <w:r>
@@ -10385,7 +10712,6 @@
           <w:sz w:val="22"/>
           <w:szCs w:val="22"/>
         </w:rPr>
-        <w:lastRenderedPageBreak/>
         <w:tab/>
         <w:t xml:space="preserve">PRIMARY </w:t>
       </w:r>
@@ -10459,7 +10785,7 @@
       </w:pPr>
       <w:r>
         <w:rPr>
-          <w:rFonts w:ascii="Calibri" w:eastAsia="SimSun" w:hAnsi="Calibri"/>
+          <w:rFonts w:ascii="Calibri" w:eastAsia="宋体" w:hAnsi="Calibri"/>
           <w:b w:val="0"/>
           <w:bCs w:val="0"/>
           <w:i w:val="0"/>
@@ -10472,7 +10798,7 @@
       <w:proofErr w:type="spellStart"/>
       <w:r>
         <w:rPr>
-          <w:rFonts w:ascii="Calibri" w:eastAsia="SimSun" w:hAnsi="Calibri"/>
+          <w:rFonts w:ascii="Calibri" w:eastAsia="宋体" w:hAnsi="Calibri"/>
           <w:b w:val="0"/>
           <w:bCs w:val="0"/>
           <w:i w:val="0"/>
@@ -10485,7 +10811,7 @@
       <w:proofErr w:type="spellEnd"/>
       <w:r>
         <w:rPr>
-          <w:rFonts w:ascii="Calibri" w:eastAsia="SimSun" w:hAnsi="Calibri"/>
+          <w:rFonts w:ascii="Calibri" w:eastAsia="宋体" w:hAnsi="Calibri"/>
           <w:b w:val="0"/>
           <w:bCs w:val="0"/>
           <w:i w:val="0"/>
@@ -10497,7 +10823,7 @@
       </w:r>
       <w:r>
         <w:rPr>
-          <w:rFonts w:ascii="Calibri" w:eastAsia="SimSun" w:hAnsi="Calibri"/>
+          <w:rFonts w:ascii="Calibri" w:eastAsia="宋体" w:hAnsi="Calibri"/>
           <w:b w:val="0"/>
           <w:bCs w:val="0"/>
           <w:i w:val="0"/>
@@ -10509,7 +10835,7 @@
       </w:r>
       <w:r>
         <w:rPr>
-          <w:rFonts w:ascii="Calibri" w:eastAsia="SimSun" w:hAnsi="Calibri"/>
+          <w:rFonts w:ascii="Calibri" w:eastAsia="宋体" w:hAnsi="Calibri"/>
           <w:b w:val="0"/>
           <w:bCs w:val="0"/>
           <w:i w:val="0"/>
@@ -10522,7 +10848,7 @@
       <w:proofErr w:type="spellStart"/>
       <w:r>
         <w:rPr>
-          <w:rFonts w:ascii="Calibri" w:eastAsia="SimSun" w:hAnsi="Calibri"/>
+          <w:rFonts w:ascii="Calibri" w:eastAsia="宋体" w:hAnsi="Calibri"/>
           <w:b w:val="0"/>
           <w:bCs w:val="0"/>
           <w:i w:val="0"/>
@@ -10535,7 +10861,7 @@
       <w:proofErr w:type="spellEnd"/>
       <w:r>
         <w:rPr>
-          <w:rFonts w:ascii="Calibri" w:eastAsia="SimSun" w:hAnsi="Calibri"/>
+          <w:rFonts w:ascii="Calibri" w:eastAsia="宋体" w:hAnsi="Calibri"/>
           <w:b w:val="0"/>
           <w:bCs w:val="0"/>
           <w:i w:val="0"/>
@@ -10609,7 +10935,6 @@
         <w:t>The relationship Has is combined with the Policy table as each Policy instance corresponds to a unique Listing instance.</w:t>
       </w:r>
     </w:p>
-    <w:p/>
     <w:p>
       <w:pPr>
         <w:pStyle w:val="Heading2"/>
@@ -11621,7 +11946,6 @@
           <w:sz w:val="22"/>
           <w:szCs w:val="22"/>
         </w:rPr>
-        <w:lastRenderedPageBreak/>
         <w:t xml:space="preserve">CREATE TABLE </w:t>
       </w:r>
       <w:proofErr w:type="spellStart"/>
@@ -12583,6 +12907,7 @@
         <w:spacing w:after="0"/>
       </w:pPr>
       <w:r>
+        <w:lastRenderedPageBreak/>
         <w:t xml:space="preserve">The relationship </w:t>
       </w:r>
       <w:proofErr w:type="spellStart"/>
@@ -13430,7 +13755,6 @@
     <w:p/>
     <w:p>
       <w:r>
-        <w:lastRenderedPageBreak/>
         <w:t>The table Contains is created to store the many-to-many relationship between Amenities and Listing.</w:t>
       </w:r>
     </w:p>
@@ -13528,10 +13852,7 @@
       </w:r>
       <w:proofErr w:type="gramStart"/>
       <w:r>
-        <w:t>KEY</w:t>
-      </w:r>
-      <w:r>
-        <w:t>(</w:t>
+        <w:t>KEY(</w:t>
       </w:r>
       <w:proofErr w:type="spellStart"/>
       <w:proofErr w:type="gramEnd"/>
@@ -13623,6 +13944,18 @@
     </w:p>
     <w:p>
       <w:pPr>
+        <w:spacing w:after="0"/>
+        <w:ind w:firstLine="720"/>
+      </w:pPr>
+    </w:p>
+    <w:p>
+      <w:pPr>
+        <w:spacing w:after="0"/>
+        <w:ind w:firstLine="720"/>
+      </w:pPr>
+    </w:p>
+    <w:p>
+      <w:pPr>
         <w:pStyle w:val="Heading2"/>
         <w:rPr>
           <w:rFonts w:ascii="Calibri" w:eastAsia="Calibri" w:hAnsi="Calibri"/>
@@ -13642,7 +13975,7 @@
       <w:r>
         <w:t>General Comments</w:t>
       </w:r>
-      <w:bookmarkEnd w:id="10"/>
+      <w:bookmarkEnd w:id="7"/>
     </w:p>
     <w:p>
       <w:pPr>
@@ -19804,7 +20137,7 @@
   <w:docDefaults>
     <w:rPrDefault>
       <w:rPr>
-        <w:rFonts w:ascii="Calibri" w:eastAsia="SimSun" w:hAnsi="Calibri" w:cs="Times New Roman"/>
+        <w:rFonts w:ascii="Calibri" w:eastAsia="宋体" w:hAnsi="Calibri" w:cs="Times New Roman"/>
         <w:lang w:val="el-GR" w:eastAsia="el-GR" w:bidi="ar-SA"/>
       </w:rPr>
     </w:rPrDefault>

</xml_diff>